<commit_message>
bringing Kevin's stuff in
</commit_message>
<xml_diff>
--- a/taxonomy_pipeline/fcn_docs_outlines.docx
+++ b/taxonomy_pipeline/fcn_docs_outlines.docx
@@ -18,21 +18,7 @@
         <w:rPr>
           <w:rFonts w:ascii="Times New Roman" w:hAnsi="Times New Roman" w:cs="Times New Roman"/>
         </w:rPr>
-        <w:t xml:space="preserve">collection of R functions. Mainly for me to </w:t>
-      </w:r>
-      <w:proofErr w:type="gramStart"/>
-      <w:r>
-        <w:rPr>
-          <w:rFonts w:ascii="Times New Roman" w:hAnsi="Times New Roman" w:cs="Times New Roman"/>
-        </w:rPr>
-        <w:t>remember, but</w:t>
-      </w:r>
-      <w:proofErr w:type="gramEnd"/>
-      <w:r>
-        <w:rPr>
-          <w:rFonts w:ascii="Times New Roman" w:hAnsi="Times New Roman" w:cs="Times New Roman"/>
-        </w:rPr>
-        <w:t xml:space="preserve"> may open up to others one day.</w:t>
+        <w:t>collection of R functions. Mainly for me to remember, but may open up to others one day.</w:t>
       </w:r>
     </w:p>
     <w:p>
@@ -144,19 +130,11 @@
           <w:rFonts w:ascii="Times New Roman" w:hAnsi="Times New Roman" w:cs="Times New Roman"/>
         </w:rPr>
       </w:pPr>
-      <w:proofErr w:type="spellStart"/>
-      <w:r>
-        <w:rPr>
-          <w:rFonts w:ascii="Times New Roman" w:hAnsi="Times New Roman" w:cs="Times New Roman"/>
-        </w:rPr>
-        <w:t>stringr</w:t>
-      </w:r>
-      <w:proofErr w:type="spellEnd"/>
-      <w:r>
-        <w:rPr>
-          <w:rFonts w:ascii="Times New Roman" w:hAnsi="Times New Roman" w:cs="Times New Roman"/>
-        </w:rPr>
-        <w:t xml:space="preserve"> v</w:t>
+      <w:r>
+        <w:rPr>
+          <w:rFonts w:ascii="Times New Roman" w:hAnsi="Times New Roman" w:cs="Times New Roman"/>
+        </w:rPr>
+        <w:t>stringr v</w:t>
       </w:r>
       <w:r>
         <w:rPr>
@@ -395,32 +373,7 @@
           <w:rFonts w:ascii="Times New Roman" w:hAnsi="Times New Roman" w:cs="Times New Roman"/>
           <w:i/>
         </w:rPr>
-        <w:t>LCA2</w:t>
-      </w:r>
-      <w:proofErr w:type="gramStart"/>
-      <w:r>
-        <w:rPr>
-          <w:rFonts w:ascii="Times New Roman" w:hAnsi="Times New Roman" w:cs="Times New Roman"/>
-          <w:i/>
-        </w:rPr>
-        <w:t>df(</w:t>
-      </w:r>
-      <w:proofErr w:type="spellStart"/>
-      <w:proofErr w:type="gramEnd"/>
-      <w:r>
-        <w:rPr>
-          <w:rFonts w:ascii="Times New Roman" w:hAnsi="Times New Roman" w:cs="Times New Roman"/>
-          <w:i/>
-        </w:rPr>
-        <w:t>lcaer</w:t>
-      </w:r>
-      <w:proofErr w:type="spellEnd"/>
-      <w:r>
-        <w:rPr>
-          <w:rFonts w:ascii="Times New Roman" w:hAnsi="Times New Roman" w:cs="Times New Roman"/>
-          <w:i/>
-        </w:rPr>
-        <w:t>, rubric)</w:t>
+        <w:t>LCA2df(lcaer, rubric)</w:t>
       </w:r>
     </w:p>
     <w:p>
@@ -461,21 +414,7 @@
         <w:rPr>
           <w:rFonts w:ascii="Times New Roman" w:hAnsi="Times New Roman" w:cs="Times New Roman"/>
         </w:rPr>
-        <w:t xml:space="preserve">onverts .csv files output by MEGAN’s LCA algorithm into a </w:t>
-      </w:r>
-      <w:proofErr w:type="spellStart"/>
-      <w:r>
-        <w:rPr>
-          <w:rFonts w:ascii="Times New Roman" w:hAnsi="Times New Roman" w:cs="Times New Roman"/>
-        </w:rPr>
-        <w:t>dataframe</w:t>
-      </w:r>
-      <w:proofErr w:type="spellEnd"/>
-      <w:r>
-        <w:rPr>
-          <w:rFonts w:ascii="Times New Roman" w:hAnsi="Times New Roman" w:cs="Times New Roman"/>
-        </w:rPr>
-        <w:t xml:space="preserve"> formatted for use with my taxonomy pipeline.</w:t>
+        <w:t>onverts .csv files output by MEGAN’s LCA algorithm into a dataframe formatted for use with my taxonomy pipeline.</w:t>
       </w:r>
     </w:p>
     <w:p>
@@ -511,7 +450,6 @@
           <w:rFonts w:ascii="Times New Roman" w:hAnsi="Times New Roman" w:cs="Times New Roman"/>
         </w:rPr>
       </w:pPr>
-      <w:proofErr w:type="spellStart"/>
       <w:r>
         <w:rPr>
           <w:rFonts w:ascii="Times New Roman" w:hAnsi="Times New Roman" w:cs="Times New Roman"/>
@@ -519,7 +457,6 @@
         </w:rPr>
         <w:t>lcaer</w:t>
       </w:r>
-      <w:proofErr w:type="spellEnd"/>
       <w:r>
         <w:rPr>
           <w:rFonts w:ascii="Times New Roman" w:hAnsi="Times New Roman" w:cs="Times New Roman"/>
@@ -536,21 +473,7 @@
         <w:rPr>
           <w:rFonts w:ascii="Times New Roman" w:hAnsi="Times New Roman" w:cs="Times New Roman"/>
         </w:rPr>
-        <w:t xml:space="preserve">(a </w:t>
-      </w:r>
-      <w:proofErr w:type="spellStart"/>
-      <w:r>
-        <w:rPr>
-          <w:rFonts w:ascii="Times New Roman" w:hAnsi="Times New Roman" w:cs="Times New Roman"/>
-        </w:rPr>
-        <w:t>dataframe</w:t>
-      </w:r>
-      <w:proofErr w:type="spellEnd"/>
-      <w:r>
-        <w:rPr>
-          <w:rFonts w:ascii="Times New Roman" w:hAnsi="Times New Roman" w:cs="Times New Roman"/>
-        </w:rPr>
-        <w:t xml:space="preserve">) </w:t>
+        <w:t xml:space="preserve">(a dataframe) </w:t>
       </w:r>
       <w:r>
         <w:rPr>
@@ -558,37 +481,12 @@
         </w:rPr>
         <w:t xml:space="preserve">generated by the following command: </w:t>
       </w:r>
-      <w:proofErr w:type="gramStart"/>
-      <w:r>
-        <w:rPr>
-          <w:rFonts w:ascii="Times New Roman" w:hAnsi="Times New Roman" w:cs="Times New Roman"/>
-          <w:i/>
-        </w:rPr>
-        <w:t>read.csv(</w:t>
-      </w:r>
-      <w:proofErr w:type="gramEnd"/>
-      <w:r>
-        <w:rPr>
-          <w:rFonts w:ascii="Times New Roman" w:hAnsi="Times New Roman" w:cs="Times New Roman"/>
-          <w:i/>
-        </w:rPr>
-        <w:t xml:space="preserve">file = “[your MEGAN output file name]”, header = FALSE, </w:t>
-      </w:r>
-      <w:proofErr w:type="spellStart"/>
-      <w:r>
-        <w:rPr>
-          <w:rFonts w:ascii="Times New Roman" w:hAnsi="Times New Roman" w:cs="Times New Roman"/>
-          <w:i/>
-        </w:rPr>
-        <w:t>stringsAsFactors</w:t>
-      </w:r>
-      <w:proofErr w:type="spellEnd"/>
-      <w:r>
-        <w:rPr>
-          <w:rFonts w:ascii="Times New Roman" w:hAnsi="Times New Roman" w:cs="Times New Roman"/>
-          <w:i/>
-        </w:rPr>
-        <w:t xml:space="preserve"> = FALSE)</w:t>
+      <w:r>
+        <w:rPr>
+          <w:rFonts w:ascii="Times New Roman" w:hAnsi="Times New Roman" w:cs="Times New Roman"/>
+          <w:i/>
+        </w:rPr>
+        <w:t>read.csv(file = “[your MEGAN output file name]”, header = FALSE, stringsAsFactors = FALSE)</w:t>
       </w:r>
       <w:r>
         <w:rPr>
@@ -625,21 +523,7 @@
         <w:rPr>
           <w:rFonts w:ascii="Times New Roman" w:hAnsi="Times New Roman" w:cs="Times New Roman"/>
         </w:rPr>
-        <w:t xml:space="preserve"> (a </w:t>
-      </w:r>
-      <w:proofErr w:type="spellStart"/>
-      <w:r>
-        <w:rPr>
-          <w:rFonts w:ascii="Times New Roman" w:hAnsi="Times New Roman" w:cs="Times New Roman"/>
-        </w:rPr>
-        <w:t>DNAStringSet</w:t>
-      </w:r>
-      <w:proofErr w:type="spellEnd"/>
-      <w:r>
-        <w:rPr>
-          <w:rFonts w:ascii="Times New Roman" w:hAnsi="Times New Roman" w:cs="Times New Roman"/>
-        </w:rPr>
-        <w:t>; see package DECIPHER)</w:t>
+        <w:t xml:space="preserve"> (a DNAStringSet; see package DECIPHER)</w:t>
       </w:r>
       <w:r>
         <w:rPr>
@@ -665,46 +549,12 @@
         </w:rPr>
         <w:t xml:space="preserve">: </w:t>
       </w:r>
-      <w:proofErr w:type="spellStart"/>
-      <w:proofErr w:type="gramStart"/>
-      <w:r>
-        <w:rPr>
-          <w:rFonts w:ascii="Times New Roman" w:hAnsi="Times New Roman" w:cs="Times New Roman"/>
-          <w:i/>
-        </w:rPr>
-        <w:t>readDNAStringSet</w:t>
-      </w:r>
-      <w:proofErr w:type="spellEnd"/>
-      <w:r>
-        <w:rPr>
-          <w:rFonts w:ascii="Times New Roman" w:hAnsi="Times New Roman" w:cs="Times New Roman"/>
-          <w:i/>
-        </w:rPr>
-        <w:t>(</w:t>
-      </w:r>
-      <w:proofErr w:type="gramEnd"/>
-      <w:r>
-        <w:rPr>
-          <w:rFonts w:ascii="Times New Roman" w:hAnsi="Times New Roman" w:cs="Times New Roman"/>
-          <w:i/>
-        </w:rPr>
-        <w:t xml:space="preserve">“[your query </w:t>
-      </w:r>
-      <w:proofErr w:type="spellStart"/>
-      <w:r>
-        <w:rPr>
-          <w:rFonts w:ascii="Times New Roman" w:hAnsi="Times New Roman" w:cs="Times New Roman"/>
-          <w:i/>
-        </w:rPr>
-        <w:t>Fasta</w:t>
-      </w:r>
-      <w:proofErr w:type="spellEnd"/>
-      <w:r>
-        <w:rPr>
-          <w:rFonts w:ascii="Times New Roman" w:hAnsi="Times New Roman" w:cs="Times New Roman"/>
-          <w:i/>
-        </w:rPr>
-        <w:t xml:space="preserve"> file of ASV sequences used for BLAST search]”)</w:t>
+      <w:r>
+        <w:rPr>
+          <w:rFonts w:ascii="Times New Roman" w:hAnsi="Times New Roman" w:cs="Times New Roman"/>
+          <w:i/>
+        </w:rPr>
+        <w:t>readDNAStringSet(“[your query Fasta file of ASV sequences used for BLAST search]”)</w:t>
       </w:r>
       <w:r>
         <w:rPr>
@@ -750,21 +600,7 @@
         <w:rPr>
           <w:rFonts w:ascii="Times New Roman" w:hAnsi="Times New Roman" w:cs="Times New Roman"/>
         </w:rPr>
-        <w:t xml:space="preserve">a </w:t>
-      </w:r>
-      <w:proofErr w:type="spellStart"/>
-      <w:r>
-        <w:rPr>
-          <w:rFonts w:ascii="Times New Roman" w:hAnsi="Times New Roman" w:cs="Times New Roman"/>
-        </w:rPr>
-        <w:t>dataframe</w:t>
-      </w:r>
-      <w:proofErr w:type="spellEnd"/>
-      <w:r>
-        <w:rPr>
-          <w:rFonts w:ascii="Times New Roman" w:hAnsi="Times New Roman" w:cs="Times New Roman"/>
-        </w:rPr>
-        <w:t xml:space="preserve"> </w:t>
+        <w:t xml:space="preserve">a dataframe </w:t>
       </w:r>
       <w:r>
         <w:rPr>
@@ -772,7 +608,6 @@
         </w:rPr>
         <w:t>(</w:t>
       </w:r>
-      <w:proofErr w:type="spellStart"/>
       <w:r>
         <w:rPr>
           <w:rFonts w:ascii="Times New Roman" w:hAnsi="Times New Roman" w:cs="Times New Roman"/>
@@ -780,14 +615,12 @@
         </w:rPr>
         <w:t>nrow</w:t>
       </w:r>
-      <w:proofErr w:type="spellEnd"/>
       <w:r>
         <w:rPr>
           <w:rFonts w:ascii="Times New Roman" w:hAnsi="Times New Roman" w:cs="Times New Roman"/>
         </w:rPr>
         <w:t xml:space="preserve"> = number of ASVs, </w:t>
       </w:r>
-      <w:proofErr w:type="spellStart"/>
       <w:r>
         <w:rPr>
           <w:rFonts w:ascii="Times New Roman" w:hAnsi="Times New Roman" w:cs="Times New Roman"/>
@@ -795,7 +628,6 @@
         </w:rPr>
         <w:t>ncol</w:t>
       </w:r>
-      <w:proofErr w:type="spellEnd"/>
       <w:r>
         <w:rPr>
           <w:rFonts w:ascii="Times New Roman" w:hAnsi="Times New Roman" w:cs="Times New Roman"/>
@@ -830,21 +662,7 @@
         <w:rPr>
           <w:rFonts w:ascii="Times New Roman" w:hAnsi="Times New Roman" w:cs="Times New Roman"/>
         </w:rPr>
-        <w:t xml:space="preserve">containing the names and sequences of your ASVs (names come from headers of your rubric </w:t>
-      </w:r>
-      <w:proofErr w:type="spellStart"/>
-      <w:r>
-        <w:rPr>
-          <w:rFonts w:ascii="Times New Roman" w:hAnsi="Times New Roman" w:cs="Times New Roman"/>
-        </w:rPr>
-        <w:t>fasta</w:t>
-      </w:r>
-      <w:proofErr w:type="spellEnd"/>
-      <w:r>
-        <w:rPr>
-          <w:rFonts w:ascii="Times New Roman" w:hAnsi="Times New Roman" w:cs="Times New Roman"/>
-        </w:rPr>
-        <w:t xml:space="preserve"> file), and corresponding taxonomic assignments by LCA. </w:t>
+        <w:t xml:space="preserve">containing the names and sequences of your ASVs (names come from headers of your rubric fasta file), and corresponding taxonomic assignments by LCA. </w:t>
       </w:r>
     </w:p>
     <w:p>
@@ -953,32 +771,14 @@
           <w:rFonts w:ascii="Times New Roman" w:hAnsi="Times New Roman" w:cs="Times New Roman"/>
           <w:i/>
         </w:rPr>
-        <w:t xml:space="preserve"> idtax2</w:t>
-      </w:r>
-      <w:proofErr w:type="gramStart"/>
-      <w:r>
-        <w:rPr>
-          <w:rFonts w:ascii="Times New Roman" w:hAnsi="Times New Roman" w:cs="Times New Roman"/>
-          <w:i/>
-        </w:rPr>
-        <w:t>df(</w:t>
-      </w:r>
-      <w:proofErr w:type="spellStart"/>
-      <w:proofErr w:type="gramEnd"/>
-      <w:r>
-        <w:rPr>
-          <w:rFonts w:ascii="Times New Roman" w:hAnsi="Times New Roman" w:cs="Times New Roman"/>
-          <w:i/>
-        </w:rPr>
-        <w:t>taxon.object</w:t>
-      </w:r>
-      <w:proofErr w:type="spellEnd"/>
-      <w:r>
-        <w:rPr>
-          <w:rFonts w:ascii="Times New Roman" w:hAnsi="Times New Roman" w:cs="Times New Roman"/>
-          <w:i/>
-        </w:rPr>
-        <w:t>, boot)</w:t>
+        <w:t xml:space="preserve"> idtax2df(</w:t>
+      </w:r>
+      <w:r>
+        <w:rPr>
+          <w:rFonts w:ascii="Times New Roman" w:hAnsi="Times New Roman" w:cs="Times New Roman"/>
+          <w:i/>
+        </w:rPr>
+        <w:t>taxon.object, boot)</w:t>
       </w:r>
     </w:p>
     <w:p>
@@ -1013,38 +813,15 @@
         <w:rPr>
           <w:rFonts w:ascii="Times New Roman" w:hAnsi="Times New Roman" w:cs="Times New Roman"/>
         </w:rPr>
-        <w:t xml:space="preserve">Converts “taxon” objects output by the implementation of the </w:t>
-      </w:r>
-      <w:proofErr w:type="spellStart"/>
-      <w:r>
-        <w:rPr>
-          <w:rFonts w:ascii="Times New Roman" w:hAnsi="Times New Roman" w:cs="Times New Roman"/>
-        </w:rPr>
-        <w:t>idtaxa</w:t>
-      </w:r>
-      <w:proofErr w:type="spellEnd"/>
-      <w:r>
-        <w:rPr>
-          <w:rFonts w:ascii="Times New Roman" w:hAnsi="Times New Roman" w:cs="Times New Roman"/>
-        </w:rPr>
-        <w:t xml:space="preserve"> algorithm in the DADA2 pipeline </w:t>
+        <w:t xml:space="preserve">Converts “taxon” objects output by the implementation of the idtaxa algorithm in the DADA2 pipeline </w:t>
       </w:r>
       <w:r>
         <w:rPr>
           <w:rFonts w:ascii="Times New Roman" w:hAnsi="Times New Roman" w:cs="Times New Roman"/>
           <w:highlight w:val="yellow"/>
         </w:rPr>
-        <w:t>(see</w:t>
-      </w:r>
-      <w:proofErr w:type="gramStart"/>
-      <w:r>
-        <w:rPr>
-          <w:rFonts w:ascii="Times New Roman" w:hAnsi="Times New Roman" w:cs="Times New Roman"/>
-          <w:highlight w:val="yellow"/>
-        </w:rPr>
-        <w:t>: )</w:t>
-      </w:r>
-      <w:proofErr w:type="gramEnd"/>
+        <w:t>(see: )</w:t>
+      </w:r>
       <w:r>
         <w:rPr>
           <w:rFonts w:ascii="Times New Roman" w:hAnsi="Times New Roman" w:cs="Times New Roman"/>
@@ -1085,8 +862,6 @@
           <w:rFonts w:ascii="Times New Roman" w:hAnsi="Times New Roman" w:cs="Times New Roman"/>
         </w:rPr>
       </w:pPr>
-      <w:proofErr w:type="spellStart"/>
-      <w:proofErr w:type="gramStart"/>
       <w:r>
         <w:rPr>
           <w:rFonts w:ascii="Times New Roman" w:hAnsi="Times New Roman" w:cs="Times New Roman"/>
@@ -1094,27 +869,11 @@
         </w:rPr>
         <w:t>taxon.object</w:t>
       </w:r>
-      <w:proofErr w:type="spellEnd"/>
-      <w:proofErr w:type="gramEnd"/>
-      <w:r>
-        <w:rPr>
-          <w:rFonts w:ascii="Times New Roman" w:hAnsi="Times New Roman" w:cs="Times New Roman"/>
-        </w:rPr>
-        <w:t xml:space="preserve"> = the taxon object output by implementation of the </w:t>
-      </w:r>
-      <w:proofErr w:type="spellStart"/>
-      <w:r>
-        <w:rPr>
-          <w:rFonts w:ascii="Times New Roman" w:hAnsi="Times New Roman" w:cs="Times New Roman"/>
-        </w:rPr>
-        <w:t>idtaxa</w:t>
-      </w:r>
-      <w:proofErr w:type="spellEnd"/>
-      <w:r>
-        <w:rPr>
-          <w:rFonts w:ascii="Times New Roman" w:hAnsi="Times New Roman" w:cs="Times New Roman"/>
-        </w:rPr>
-        <w:t xml:space="preserve"> algorithm (see: )</w:t>
+      <w:r>
+        <w:rPr>
+          <w:rFonts w:ascii="Times New Roman" w:hAnsi="Times New Roman" w:cs="Times New Roman"/>
+        </w:rPr>
+        <w:t xml:space="preserve"> = the taxon object output by implementation of the idtaxa algorithm (see: )</w:t>
       </w:r>
       <w:r>
         <w:rPr>
@@ -1159,7 +918,6 @@
           <w:rFonts w:ascii="Times New Roman" w:hAnsi="Times New Roman" w:cs="Times New Roman"/>
         </w:rPr>
       </w:pPr>
-      <w:proofErr w:type="spellStart"/>
       <w:r>
         <w:rPr>
           <w:rFonts w:ascii="Times New Roman" w:hAnsi="Times New Roman" w:cs="Times New Roman"/>
@@ -1167,41 +925,18 @@
         </w:rPr>
         <w:t>return.conf</w:t>
       </w:r>
-      <w:proofErr w:type="spellEnd"/>
-      <w:r>
-        <w:rPr>
-          <w:rFonts w:ascii="Times New Roman" w:hAnsi="Times New Roman" w:cs="Times New Roman"/>
-        </w:rPr>
-        <w:t xml:space="preserve"> = either “yes” or “no”, if “yes”, return a second </w:t>
-      </w:r>
-      <w:proofErr w:type="spellStart"/>
-      <w:r>
-        <w:rPr>
-          <w:rFonts w:ascii="Times New Roman" w:hAnsi="Times New Roman" w:cs="Times New Roman"/>
-        </w:rPr>
-        <w:t>dataframe</w:t>
-      </w:r>
-      <w:proofErr w:type="spellEnd"/>
-      <w:r>
-        <w:rPr>
-          <w:rFonts w:ascii="Times New Roman" w:hAnsi="Times New Roman" w:cs="Times New Roman"/>
-        </w:rPr>
-        <w:t xml:space="preserve"> </w:t>
-      </w:r>
-      <w:r>
-        <w:rPr>
-          <w:rFonts w:ascii="Times New Roman" w:hAnsi="Times New Roman" w:cs="Times New Roman"/>
-        </w:rPr>
-        <w:t xml:space="preserve">with corresponding confidence estimates for each assignment in taxonomy </w:t>
-      </w:r>
-      <w:proofErr w:type="spellStart"/>
-      <w:r>
-        <w:rPr>
-          <w:rFonts w:ascii="Times New Roman" w:hAnsi="Times New Roman" w:cs="Times New Roman"/>
-        </w:rPr>
-        <w:t>dataframe</w:t>
-      </w:r>
-      <w:proofErr w:type="spellEnd"/>
+      <w:r>
+        <w:rPr>
+          <w:rFonts w:ascii="Times New Roman" w:hAnsi="Times New Roman" w:cs="Times New Roman"/>
+        </w:rPr>
+        <w:t xml:space="preserve"> = either “yes” or “no”, if “yes”, return a second dataframe </w:t>
+      </w:r>
+      <w:r>
+        <w:rPr>
+          <w:rFonts w:ascii="Times New Roman" w:hAnsi="Times New Roman" w:cs="Times New Roman"/>
+        </w:rPr>
+        <w:t>with corresponding confidence estimates for each assignment in taxonomy dataframe</w:t>
+      </w:r>
       <w:r>
         <w:rPr>
           <w:rFonts w:ascii="Times New Roman" w:hAnsi="Times New Roman" w:cs="Times New Roman"/>
@@ -1248,7 +983,6 @@
         </w:rPr>
         <w:t xml:space="preserve">if </w:t>
       </w:r>
-      <w:proofErr w:type="spellStart"/>
       <w:r>
         <w:rPr>
           <w:rFonts w:ascii="Times New Roman" w:hAnsi="Times New Roman" w:cs="Times New Roman"/>
@@ -1261,15 +995,7 @@
           <w:rFonts w:ascii="Times New Roman" w:hAnsi="Times New Roman" w:cs="Times New Roman"/>
           <w:i/>
         </w:rPr>
-        <w:t>conf</w:t>
-      </w:r>
-      <w:proofErr w:type="spellEnd"/>
-      <w:r>
-        <w:rPr>
-          <w:rFonts w:ascii="Times New Roman" w:hAnsi="Times New Roman" w:cs="Times New Roman"/>
-          <w:i/>
-        </w:rPr>
-        <w:t xml:space="preserve"> = “no”</w:t>
+        <w:t>conf = “no”</w:t>
       </w:r>
       <w:r>
         <w:rPr>
@@ -1281,16 +1007,46 @@
         <w:rPr>
           <w:rFonts w:ascii="Times New Roman" w:hAnsi="Times New Roman" w:cs="Times New Roman"/>
         </w:rPr>
-        <w:t xml:space="preserve">a </w:t>
-      </w:r>
-      <w:proofErr w:type="spellStart"/>
-      <w:r>
-        <w:rPr>
-          <w:rFonts w:ascii="Times New Roman" w:hAnsi="Times New Roman" w:cs="Times New Roman"/>
-        </w:rPr>
-        <w:t>dataframe</w:t>
-      </w:r>
-      <w:proofErr w:type="spellEnd"/>
+        <w:t xml:space="preserve">a dataframe </w:t>
+      </w:r>
+      <w:r>
+        <w:rPr>
+          <w:rFonts w:ascii="Times New Roman" w:hAnsi="Times New Roman" w:cs="Times New Roman"/>
+        </w:rPr>
+        <w:t>(</w:t>
+      </w:r>
+      <w:r>
+        <w:rPr>
+          <w:rFonts w:ascii="Times New Roman" w:hAnsi="Times New Roman" w:cs="Times New Roman"/>
+          <w:i/>
+        </w:rPr>
+        <w:t>nrow</w:t>
+      </w:r>
+      <w:r>
+        <w:rPr>
+          <w:rFonts w:ascii="Times New Roman" w:hAnsi="Times New Roman" w:cs="Times New Roman"/>
+        </w:rPr>
+        <w:t xml:space="preserve"> = number of ASVs, </w:t>
+      </w:r>
+      <w:r>
+        <w:rPr>
+          <w:rFonts w:ascii="Times New Roman" w:hAnsi="Times New Roman" w:cs="Times New Roman"/>
+          <w:i/>
+        </w:rPr>
+        <w:t>ncol</w:t>
+      </w:r>
+      <w:r>
+        <w:rPr>
+          <w:rFonts w:ascii="Times New Roman" w:hAnsi="Times New Roman" w:cs="Times New Roman"/>
+        </w:rPr>
+        <w:t xml:space="preserve"> = </w:t>
+      </w:r>
+      <w:r>
+        <w:rPr>
+          <w:rFonts w:ascii="Times New Roman" w:hAnsi="Times New Roman" w:cs="Times New Roman"/>
+        </w:rPr>
+        <w:t>number of taxonomic ranks with assignments output by</w:t>
+      </w:r>
       <w:r>
         <w:rPr>
           <w:rFonts w:ascii="Times New Roman" w:hAnsi="Times New Roman" w:cs="Times New Roman"/>
@@ -1301,63 +1057,7 @@
         <w:rPr>
           <w:rFonts w:ascii="Times New Roman" w:hAnsi="Times New Roman" w:cs="Times New Roman"/>
         </w:rPr>
-        <w:t>(</w:t>
-      </w:r>
-      <w:proofErr w:type="spellStart"/>
-      <w:r>
-        <w:rPr>
-          <w:rFonts w:ascii="Times New Roman" w:hAnsi="Times New Roman" w:cs="Times New Roman"/>
-          <w:i/>
-        </w:rPr>
-        <w:t>nrow</w:t>
-      </w:r>
-      <w:proofErr w:type="spellEnd"/>
-      <w:r>
-        <w:rPr>
-          <w:rFonts w:ascii="Times New Roman" w:hAnsi="Times New Roman" w:cs="Times New Roman"/>
-        </w:rPr>
-        <w:t xml:space="preserve"> = number of ASVs, </w:t>
-      </w:r>
-      <w:proofErr w:type="spellStart"/>
-      <w:r>
-        <w:rPr>
-          <w:rFonts w:ascii="Times New Roman" w:hAnsi="Times New Roman" w:cs="Times New Roman"/>
-          <w:i/>
-        </w:rPr>
-        <w:t>ncol</w:t>
-      </w:r>
-      <w:proofErr w:type="spellEnd"/>
-      <w:r>
-        <w:rPr>
-          <w:rFonts w:ascii="Times New Roman" w:hAnsi="Times New Roman" w:cs="Times New Roman"/>
-        </w:rPr>
-        <w:t xml:space="preserve"> = </w:t>
-      </w:r>
-      <w:r>
-        <w:rPr>
-          <w:rFonts w:ascii="Times New Roman" w:hAnsi="Times New Roman" w:cs="Times New Roman"/>
-        </w:rPr>
-        <w:t>number of taxonomic ranks with assignments output by</w:t>
-      </w:r>
-      <w:r>
-        <w:rPr>
-          <w:rFonts w:ascii="Times New Roman" w:hAnsi="Times New Roman" w:cs="Times New Roman"/>
-        </w:rPr>
-        <w:t xml:space="preserve"> </w:t>
-      </w:r>
-      <w:proofErr w:type="spellStart"/>
-      <w:r>
-        <w:rPr>
-          <w:rFonts w:ascii="Times New Roman" w:hAnsi="Times New Roman" w:cs="Times New Roman"/>
-        </w:rPr>
-        <w:t>idtaxa</w:t>
-      </w:r>
-      <w:proofErr w:type="spellEnd"/>
-      <w:r>
-        <w:rPr>
-          <w:rFonts w:ascii="Times New Roman" w:hAnsi="Times New Roman" w:cs="Times New Roman"/>
-        </w:rPr>
-        <w:t>)</w:t>
+        <w:t>idtaxa)</w:t>
       </w:r>
       <w:r>
         <w:rPr>
@@ -1383,7 +1083,6 @@
         </w:rPr>
         <w:t xml:space="preserve">if </w:t>
       </w:r>
-      <w:proofErr w:type="spellStart"/>
       <w:r>
         <w:rPr>
           <w:rFonts w:ascii="Times New Roman" w:hAnsi="Times New Roman" w:cs="Times New Roman"/>
@@ -1396,15 +1095,7 @@
           <w:rFonts w:ascii="Times New Roman" w:hAnsi="Times New Roman" w:cs="Times New Roman"/>
           <w:i/>
         </w:rPr>
-        <w:t>conf</w:t>
-      </w:r>
-      <w:proofErr w:type="spellEnd"/>
-      <w:r>
-        <w:rPr>
-          <w:rFonts w:ascii="Times New Roman" w:hAnsi="Times New Roman" w:cs="Times New Roman"/>
-          <w:i/>
-        </w:rPr>
-        <w:t xml:space="preserve"> = “</w:t>
+        <w:t>conf = “</w:t>
       </w:r>
       <w:r>
         <w:rPr>
@@ -1450,21 +1141,7 @@
         <w:rPr>
           <w:rFonts w:ascii="Times New Roman" w:hAnsi="Times New Roman" w:cs="Times New Roman"/>
         </w:rPr>
-        <w:t xml:space="preserve">containing the </w:t>
-      </w:r>
-      <w:proofErr w:type="spellStart"/>
-      <w:r>
-        <w:rPr>
-          <w:rFonts w:ascii="Times New Roman" w:hAnsi="Times New Roman" w:cs="Times New Roman"/>
-        </w:rPr>
-        <w:t>dataframe</w:t>
-      </w:r>
-      <w:proofErr w:type="spellEnd"/>
-      <w:r>
-        <w:rPr>
-          <w:rFonts w:ascii="Times New Roman" w:hAnsi="Times New Roman" w:cs="Times New Roman"/>
-        </w:rPr>
-        <w:t xml:space="preserve"> described above (see output 1), and </w:t>
+        <w:t xml:space="preserve">containing the dataframe described above (see output 1), and </w:t>
       </w:r>
       <w:r>
         <w:rPr>
@@ -1489,21 +1166,7 @@
         <w:rPr>
           <w:rFonts w:ascii="Times New Roman" w:hAnsi="Times New Roman" w:cs="Times New Roman"/>
         </w:rPr>
-        <w:t xml:space="preserve"> a second </w:t>
-      </w:r>
-      <w:proofErr w:type="spellStart"/>
-      <w:r>
-        <w:rPr>
-          <w:rFonts w:ascii="Times New Roman" w:hAnsi="Times New Roman" w:cs="Times New Roman"/>
-        </w:rPr>
-        <w:t>dataframe</w:t>
-      </w:r>
-      <w:proofErr w:type="spellEnd"/>
-      <w:r>
-        <w:rPr>
-          <w:rFonts w:ascii="Times New Roman" w:hAnsi="Times New Roman" w:cs="Times New Roman"/>
-        </w:rPr>
-        <w:t xml:space="preserve"> with corresponding confidence estimates for each taxonom</w:t>
+        <w:t xml:space="preserve"> a second dataframe with corresponding confidence estimates for each taxonom</w:t>
       </w:r>
       <w:r>
         <w:rPr>
@@ -1642,25 +1305,7 @@
           <w:rFonts w:ascii="Times New Roman" w:hAnsi="Times New Roman" w:cs="Times New Roman"/>
           <w:i/>
         </w:rPr>
-        <w:t>(</w:t>
-      </w:r>
-      <w:proofErr w:type="spellStart"/>
-      <w:proofErr w:type="gramStart"/>
-      <w:r>
-        <w:rPr>
-          <w:rFonts w:ascii="Times New Roman" w:hAnsi="Times New Roman" w:cs="Times New Roman"/>
-          <w:i/>
-        </w:rPr>
-        <w:t>out.file</w:t>
-      </w:r>
-      <w:proofErr w:type="spellEnd"/>
-      <w:proofErr w:type="gramEnd"/>
-      <w:r>
-        <w:rPr>
-          <w:rFonts w:ascii="Times New Roman" w:hAnsi="Times New Roman" w:cs="Times New Roman"/>
-          <w:i/>
-        </w:rPr>
-        <w:t>)</w:t>
+        <w:t>(out.file)</w:t>
       </w:r>
     </w:p>
     <w:p>
@@ -1761,23 +1406,12 @@
           <w:rFonts w:ascii="Times New Roman" w:hAnsi="Times New Roman" w:cs="Times New Roman"/>
         </w:rPr>
       </w:pPr>
-      <w:proofErr w:type="spellStart"/>
-      <w:proofErr w:type="gramStart"/>
-      <w:r>
-        <w:rPr>
-          <w:rFonts w:ascii="Times New Roman" w:hAnsi="Times New Roman" w:cs="Times New Roman"/>
-          <w:i/>
-        </w:rPr>
-        <w:t>out.file</w:t>
-      </w:r>
-      <w:proofErr w:type="spellEnd"/>
-      <w:proofErr w:type="gramEnd"/>
-      <w:r>
-        <w:rPr>
-          <w:rFonts w:ascii="Times New Roman" w:hAnsi="Times New Roman" w:cs="Times New Roman"/>
-          <w:i/>
-        </w:rPr>
-        <w:t xml:space="preserve"> </w:t>
+      <w:r>
+        <w:rPr>
+          <w:rFonts w:ascii="Times New Roman" w:hAnsi="Times New Roman" w:cs="Times New Roman"/>
+          <w:i/>
+        </w:rPr>
+        <w:t xml:space="preserve">out.file </w:t>
       </w:r>
       <w:r>
         <w:rPr>
@@ -1906,7 +1540,6 @@
           <w:i/>
         </w:rPr>
       </w:pPr>
-      <w:proofErr w:type="spellStart"/>
       <w:r>
         <w:rPr>
           <w:rFonts w:ascii="Times New Roman" w:hAnsi="Times New Roman" w:cs="Times New Roman"/>
@@ -1914,7 +1547,6 @@
         </w:rPr>
         <w:t>taxmapper</w:t>
       </w:r>
-      <w:proofErr w:type="spellEnd"/>
     </w:p>
     <w:p>
       <w:pPr>
@@ -1944,33 +1576,6 @@
           <w:rFonts w:ascii="Times New Roman" w:hAnsi="Times New Roman" w:cs="Times New Roman"/>
         </w:rPr>
       </w:pPr>
-      <w:r>
-        <w:rPr>
-          <w:rFonts w:ascii="Times New Roman" w:hAnsi="Times New Roman" w:cs="Times New Roman"/>
-        </w:rPr>
-        <w:t xml:space="preserve">Valid synonyms file path, valid </w:t>
-      </w:r>
-      <w:proofErr w:type="spellStart"/>
-      <w:r>
-        <w:rPr>
-          <w:rFonts w:ascii="Times New Roman" w:hAnsi="Times New Roman" w:cs="Times New Roman"/>
-        </w:rPr>
-        <w:t>outfilez</w:t>
-      </w:r>
-      <w:proofErr w:type="spellEnd"/>
-      <w:r>
-        <w:rPr>
-          <w:rFonts w:ascii="Times New Roman" w:hAnsi="Times New Roman" w:cs="Times New Roman"/>
-        </w:rPr>
-        <w:t xml:space="preserve"> paths.</w:t>
-      </w:r>
-    </w:p>
-    <w:p>
-      <w:pPr>
-        <w:rPr>
-          <w:rFonts w:ascii="Times New Roman" w:hAnsi="Times New Roman" w:cs="Times New Roman"/>
-        </w:rPr>
-      </w:pPr>
     </w:p>
     <w:p>
       <w:pPr>
@@ -2013,41 +1618,14 @@
           <w:rFonts w:ascii="Times New Roman" w:hAnsi="Times New Roman" w:cs="Times New Roman"/>
           <w:i/>
         </w:rPr>
-        <w:t xml:space="preserve"> </w:t>
-      </w:r>
-      <w:proofErr w:type="spellStart"/>
-      <w:proofErr w:type="gramStart"/>
-      <w:r>
-        <w:rPr>
-          <w:rFonts w:ascii="Times New Roman" w:hAnsi="Times New Roman" w:cs="Times New Roman"/>
-          <w:i/>
-        </w:rPr>
-        <w:t>taxmapper</w:t>
-      </w:r>
-      <w:proofErr w:type="spellEnd"/>
-      <w:r>
-        <w:rPr>
-          <w:rFonts w:ascii="Times New Roman" w:hAnsi="Times New Roman" w:cs="Times New Roman"/>
-          <w:i/>
-        </w:rPr>
-        <w:t>(</w:t>
-      </w:r>
-      <w:proofErr w:type="spellStart"/>
-      <w:proofErr w:type="gramEnd"/>
-      <w:r>
-        <w:rPr>
-          <w:rFonts w:ascii="Times New Roman" w:hAnsi="Times New Roman" w:cs="Times New Roman"/>
-          <w:i/>
-        </w:rPr>
-        <w:t>taxin</w:t>
-      </w:r>
-      <w:proofErr w:type="spellEnd"/>
-      <w:r>
-        <w:rPr>
-          <w:rFonts w:ascii="Times New Roman" w:hAnsi="Times New Roman" w:cs="Times New Roman"/>
-          <w:i/>
-        </w:rPr>
-        <w:t xml:space="preserve">, </w:t>
+        <w:t xml:space="preserve"> taxmapper</w:t>
+      </w:r>
+      <w:r>
+        <w:rPr>
+          <w:rFonts w:ascii="Times New Roman" w:hAnsi="Times New Roman" w:cs="Times New Roman"/>
+          <w:i/>
+        </w:rPr>
+        <w:t xml:space="preserve">(taxin, </w:t>
       </w:r>
       <w:r>
         <w:rPr>
@@ -2068,23 +1646,7 @@
           <w:rFonts w:ascii="Times New Roman" w:hAnsi="Times New Roman" w:cs="Times New Roman"/>
           <w:i/>
         </w:rPr>
-        <w:t xml:space="preserve"> exceptions=c(“Bacteria”, “Archaea”), </w:t>
-      </w:r>
-      <w:proofErr w:type="spellStart"/>
-      <w:r>
-        <w:rPr>
-          <w:rFonts w:ascii="Times New Roman" w:hAnsi="Times New Roman" w:cs="Times New Roman"/>
-          <w:i/>
-        </w:rPr>
-        <w:t>ignore.format</w:t>
-      </w:r>
-      <w:proofErr w:type="spellEnd"/>
-      <w:r>
-        <w:rPr>
-          <w:rFonts w:ascii="Times New Roman" w:hAnsi="Times New Roman" w:cs="Times New Roman"/>
-          <w:i/>
-        </w:rPr>
-        <w:t>=TRUE,</w:t>
+        <w:t xml:space="preserve"> exceptions=c(“Bacteria”, “Archaea”), ignore.format=TRUE,</w:t>
       </w:r>
     </w:p>
     <w:p>
@@ -2099,41 +1661,7 @@
           <w:rFonts w:ascii="Times New Roman" w:hAnsi="Times New Roman" w:cs="Times New Roman"/>
           <w:i/>
         </w:rPr>
-        <w:t xml:space="preserve">  </w:t>
-      </w:r>
-      <w:proofErr w:type="spellStart"/>
-      <w:proofErr w:type="gramStart"/>
-      <w:r>
-        <w:rPr>
-          <w:rFonts w:ascii="Times New Roman" w:hAnsi="Times New Roman" w:cs="Times New Roman"/>
-          <w:i/>
-        </w:rPr>
-        <w:t>synonym.file</w:t>
-      </w:r>
-      <w:proofErr w:type="spellEnd"/>
-      <w:proofErr w:type="gramEnd"/>
-      <w:r>
-        <w:rPr>
-          <w:rFonts w:ascii="Times New Roman" w:hAnsi="Times New Roman" w:cs="Times New Roman"/>
-          <w:i/>
-        </w:rPr>
-        <w:t xml:space="preserve">=”tax_synonyms_FINAL.csv”, </w:t>
-      </w:r>
-      <w:proofErr w:type="spellStart"/>
-      <w:r>
-        <w:rPr>
-          <w:rFonts w:ascii="Times New Roman" w:hAnsi="Times New Roman" w:cs="Times New Roman"/>
-          <w:i/>
-        </w:rPr>
-        <w:t>outfilez</w:t>
-      </w:r>
-      <w:proofErr w:type="spellEnd"/>
-      <w:r>
-        <w:rPr>
-          <w:rFonts w:ascii="Times New Roman" w:hAnsi="Times New Roman" w:cs="Times New Roman"/>
-          <w:i/>
-        </w:rPr>
-        <w:t>=”none”</w:t>
+        <w:t xml:space="preserve">  synonym.file=”tax_synonyms_FINAL.csv”, outfilez=”none”</w:t>
       </w:r>
       <w:r>
         <w:rPr>
@@ -2211,7 +1739,6 @@
           <w:rFonts w:ascii="Times New Roman" w:hAnsi="Times New Roman" w:cs="Times New Roman"/>
         </w:rPr>
       </w:pPr>
-      <w:proofErr w:type="spellStart"/>
       <w:r>
         <w:rPr>
           <w:rFonts w:ascii="Times New Roman" w:hAnsi="Times New Roman" w:cs="Times New Roman"/>
@@ -2219,32 +1746,11 @@
         </w:rPr>
         <w:t>taxin</w:t>
       </w:r>
-      <w:proofErr w:type="spellEnd"/>
-      <w:r>
-        <w:rPr>
-          <w:rFonts w:ascii="Times New Roman" w:hAnsi="Times New Roman" w:cs="Times New Roman"/>
-        </w:rPr>
-        <w:t xml:space="preserve"> = </w:t>
-      </w:r>
-      <w:r>
-        <w:rPr>
-          <w:rFonts w:ascii="Times New Roman" w:hAnsi="Times New Roman" w:cs="Times New Roman"/>
-        </w:rPr>
-        <w:t xml:space="preserve">a </w:t>
-      </w:r>
-      <w:proofErr w:type="spellStart"/>
-      <w:r>
-        <w:rPr>
-          <w:rFonts w:ascii="Times New Roman" w:hAnsi="Times New Roman" w:cs="Times New Roman"/>
-        </w:rPr>
-        <w:t>dataframe</w:t>
-      </w:r>
-      <w:proofErr w:type="spellEnd"/>
-      <w:r>
-        <w:rPr>
-          <w:rFonts w:ascii="Times New Roman" w:hAnsi="Times New Roman" w:cs="Times New Roman"/>
-        </w:rPr>
-        <w:t xml:space="preserve"> containing ASV sequences and a set of taxonomic assignments </w:t>
+      <w:r>
+        <w:rPr>
+          <w:rFonts w:ascii="Times New Roman" w:hAnsi="Times New Roman" w:cs="Times New Roman"/>
+        </w:rPr>
+        <w:t xml:space="preserve"> = a dataframe containing ASV sequences and a set of taxonomic assignments </w:t>
       </w:r>
     </w:p>
     <w:p>
@@ -2269,35 +1775,7 @@
         <w:rPr>
           <w:rFonts w:ascii="Times New Roman" w:hAnsi="Times New Roman" w:cs="Times New Roman"/>
         </w:rPr>
-        <w:t xml:space="preserve"> = </w:t>
-      </w:r>
-      <w:proofErr w:type="spellStart"/>
-      <w:r>
-        <w:rPr>
-          <w:rFonts w:ascii="Times New Roman" w:hAnsi="Times New Roman" w:cs="Times New Roman"/>
-        </w:rPr>
-        <w:t>dataframe</w:t>
-      </w:r>
-      <w:proofErr w:type="spellEnd"/>
-      <w:r>
-        <w:rPr>
-          <w:rFonts w:ascii="Times New Roman" w:hAnsi="Times New Roman" w:cs="Times New Roman"/>
-        </w:rPr>
-        <w:t xml:space="preserve"> of taxonomic nomenclature you’d like to “translate” </w:t>
-      </w:r>
-      <w:proofErr w:type="spellStart"/>
-      <w:r>
-        <w:rPr>
-          <w:rFonts w:ascii="Times New Roman" w:hAnsi="Times New Roman" w:cs="Times New Roman"/>
-        </w:rPr>
-        <w:t>taxin</w:t>
-      </w:r>
-      <w:proofErr w:type="spellEnd"/>
-      <w:r>
-        <w:rPr>
-          <w:rFonts w:ascii="Times New Roman" w:hAnsi="Times New Roman" w:cs="Times New Roman"/>
-        </w:rPr>
-        <w:t xml:space="preserve"> into</w:t>
+        <w:t xml:space="preserve"> = dataframe of taxonomic nomenclature you’d like to “translate” taxin into</w:t>
       </w:r>
     </w:p>
     <w:p>
@@ -2348,8 +1826,6 @@
           <w:rFonts w:ascii="Times New Roman" w:hAnsi="Times New Roman" w:cs="Times New Roman"/>
         </w:rPr>
       </w:pPr>
-      <w:proofErr w:type="spellStart"/>
-      <w:proofErr w:type="gramStart"/>
       <w:r>
         <w:rPr>
           <w:rFonts w:ascii="Times New Roman" w:hAnsi="Times New Roman" w:cs="Times New Roman"/>
@@ -2357,8 +1833,6 @@
         </w:rPr>
         <w:t>ignore.format</w:t>
       </w:r>
-      <w:proofErr w:type="spellEnd"/>
-      <w:proofErr w:type="gramEnd"/>
       <w:r>
         <w:rPr>
           <w:rFonts w:ascii="Times New Roman" w:hAnsi="Times New Roman" w:cs="Times New Roman"/>
@@ -2383,8 +1857,6 @@
           <w:rFonts w:ascii="Times New Roman" w:hAnsi="Times New Roman" w:cs="Times New Roman"/>
         </w:rPr>
       </w:pPr>
-      <w:proofErr w:type="spellStart"/>
-      <w:proofErr w:type="gramStart"/>
       <w:r>
         <w:rPr>
           <w:rFonts w:ascii="Times New Roman" w:hAnsi="Times New Roman" w:cs="Times New Roman"/>
@@ -2392,8 +1864,6 @@
         </w:rPr>
         <w:t>synonym.file</w:t>
       </w:r>
-      <w:proofErr w:type="spellEnd"/>
-      <w:proofErr w:type="gramEnd"/>
       <w:r>
         <w:rPr>
           <w:rFonts w:ascii="Times New Roman" w:hAnsi="Times New Roman" w:cs="Times New Roman"/>
@@ -2412,7 +1882,6 @@
           <w:rFonts w:ascii="Times New Roman" w:hAnsi="Times New Roman" w:cs="Times New Roman"/>
         </w:rPr>
       </w:pPr>
-      <w:proofErr w:type="spellStart"/>
       <w:r>
         <w:rPr>
           <w:rFonts w:ascii="Times New Roman" w:hAnsi="Times New Roman" w:cs="Times New Roman"/>
@@ -2420,7 +1889,6 @@
         </w:rPr>
         <w:t>outfilez</w:t>
       </w:r>
-      <w:proofErr w:type="spellEnd"/>
       <w:r>
         <w:rPr>
           <w:rFonts w:ascii="Times New Roman" w:hAnsi="Times New Roman" w:cs="Times New Roman"/>
@@ -2449,6 +1917,21 @@
         </w:rPr>
         <w:t>Outputs:</w:t>
       </w:r>
+    </w:p>
+    <w:p>
+      <w:pPr>
+        <w:rPr>
+          <w:rFonts w:ascii="Times New Roman" w:hAnsi="Times New Roman" w:cs="Times New Roman"/>
+        </w:rPr>
+      </w:pPr>
+      <w:r>
+        <w:rPr>
+          <w:rFonts w:ascii="Times New Roman" w:hAnsi="Times New Roman" w:cs="Times New Roman"/>
+        </w:rPr>
+        <w:t>A list with the following elements:</w:t>
+      </w:r>
+      <w:bookmarkStart w:id="0" w:name="_GoBack"/>
+      <w:bookmarkEnd w:id="0"/>
     </w:p>
     <w:p>
       <w:pPr>
@@ -2461,33 +1944,11 @@
           <w:rFonts w:ascii="Times New Roman" w:hAnsi="Times New Roman" w:cs="Times New Roman"/>
         </w:rPr>
       </w:pPr>
-      <w:proofErr w:type="spellStart"/>
-      <w:r>
-        <w:rPr>
-          <w:rFonts w:ascii="Times New Roman" w:hAnsi="Times New Roman" w:cs="Times New Roman"/>
-        </w:rPr>
-        <w:t>dataframe</w:t>
-      </w:r>
-      <w:proofErr w:type="spellEnd"/>
-      <w:r>
-        <w:rPr>
-          <w:rFonts w:ascii="Times New Roman" w:hAnsi="Times New Roman" w:cs="Times New Roman"/>
-        </w:rPr>
-        <w:t xml:space="preserve"> of unique taxonomic assignments from </w:t>
-      </w:r>
-      <w:proofErr w:type="spellStart"/>
-      <w:r>
-        <w:rPr>
-          <w:rFonts w:ascii="Times New Roman" w:hAnsi="Times New Roman" w:cs="Times New Roman"/>
-        </w:rPr>
-        <w:t>taxin</w:t>
-      </w:r>
-      <w:proofErr w:type="spellEnd"/>
-      <w:r>
-        <w:rPr>
-          <w:rFonts w:ascii="Times New Roman" w:hAnsi="Times New Roman" w:cs="Times New Roman"/>
-        </w:rPr>
-        <w:t xml:space="preserve"> mapped to tax2map2 </w:t>
+      <w:r>
+        <w:rPr>
+          <w:rFonts w:ascii="Times New Roman" w:hAnsi="Times New Roman" w:cs="Times New Roman"/>
+        </w:rPr>
+        <w:t xml:space="preserve">dataframe of unique taxonomic assignments from taxin mapped to tax2map2 </w:t>
       </w:r>
     </w:p>
     <w:p>
@@ -2505,21 +1966,7 @@
         <w:rPr>
           <w:rFonts w:ascii="Times New Roman" w:hAnsi="Times New Roman" w:cs="Times New Roman"/>
         </w:rPr>
-        <w:t xml:space="preserve">character vector of taxonomy names from </w:t>
-      </w:r>
-      <w:proofErr w:type="spellStart"/>
-      <w:r>
-        <w:rPr>
-          <w:rFonts w:ascii="Times New Roman" w:hAnsi="Times New Roman" w:cs="Times New Roman"/>
-        </w:rPr>
-        <w:t>taxin</w:t>
-      </w:r>
-      <w:proofErr w:type="spellEnd"/>
-      <w:r>
-        <w:rPr>
-          <w:rFonts w:ascii="Times New Roman" w:hAnsi="Times New Roman" w:cs="Times New Roman"/>
-        </w:rPr>
-        <w:t xml:space="preserve"> that didn’t find a corresponding match to tax2map2</w:t>
+        <w:t>character vector of taxonomy names from taxin that didn’t find a corresponding match to tax2map2</w:t>
       </w:r>
     </w:p>
     <w:p>
@@ -2533,47 +1980,11 @@
           <w:rFonts w:ascii="Times New Roman" w:hAnsi="Times New Roman" w:cs="Times New Roman"/>
         </w:rPr>
       </w:pPr>
-      <w:proofErr w:type="spellStart"/>
-      <w:r>
-        <w:rPr>
-          <w:rFonts w:ascii="Times New Roman" w:hAnsi="Times New Roman" w:cs="Times New Roman"/>
-        </w:rPr>
-        <w:t>dataframe</w:t>
-      </w:r>
-      <w:proofErr w:type="spellEnd"/>
-      <w:r>
-        <w:rPr>
-          <w:rFonts w:ascii="Times New Roman" w:hAnsi="Times New Roman" w:cs="Times New Roman"/>
-        </w:rPr>
-        <w:t xml:space="preserve"> of </w:t>
-      </w:r>
-      <w:proofErr w:type="spellStart"/>
-      <w:r>
-        <w:rPr>
-          <w:rFonts w:ascii="Times New Roman" w:hAnsi="Times New Roman" w:cs="Times New Roman"/>
-        </w:rPr>
-        <w:t>taxin</w:t>
-      </w:r>
-      <w:proofErr w:type="spellEnd"/>
-      <w:r>
-        <w:rPr>
-          <w:rFonts w:ascii="Times New Roman" w:hAnsi="Times New Roman" w:cs="Times New Roman"/>
-        </w:rPr>
-        <w:t xml:space="preserve"> including its ASV’s and </w:t>
-      </w:r>
-      <w:proofErr w:type="spellStart"/>
-      <w:r>
-        <w:rPr>
-          <w:rFonts w:ascii="Times New Roman" w:hAnsi="Times New Roman" w:cs="Times New Roman"/>
-        </w:rPr>
-        <w:t>svN’s</w:t>
-      </w:r>
-      <w:proofErr w:type="spellEnd"/>
-      <w:r>
-        <w:rPr>
-          <w:rFonts w:ascii="Times New Roman" w:hAnsi="Times New Roman" w:cs="Times New Roman"/>
-        </w:rPr>
-        <w:t xml:space="preserve"> with its corresponding mapped taxonomic assignments from tax2map2</w:t>
+      <w:r>
+        <w:rPr>
+          <w:rFonts w:ascii="Times New Roman" w:hAnsi="Times New Roman" w:cs="Times New Roman"/>
+        </w:rPr>
+        <w:t>dataframe of taxin including its ASV’s and svN’s with its corresponding mapped taxonomic assignments from tax2map2</w:t>
       </w:r>
     </w:p>
     <w:p>
@@ -2608,14 +2019,38 @@
         <w:rPr>
           <w:rFonts w:ascii="Times New Roman" w:hAnsi="Times New Roman" w:cs="Times New Roman"/>
         </w:rPr>
-        <w:t xml:space="preserve">The algorithm maps one taxonomy table’s taxonomic nomenclature onto another by exact name matching, regardless of the ranking convention employed. The exactness of name matching can be relaxed by incorporating known taxonomic synonyms for particular names, and by inputting a flag in the function call to ignore formatting of taxonomic names. If specified, the option to ignore formatting removes sensitivity to case and other special characters including underscores and hyphens. It iterates through each ASV starting from its most specific ranking column toward its most generic ranking column to find its matching row from tax2map2 by exact name </w:t>
+        <w:t xml:space="preserve">The algorithm maps one taxonomy table’s taxonomic nomenclature onto another by exact name matching, regardless of the ranking convention employed. The exactness of name matching can be relaxed by incorporating known taxonomic synonyms for particular names, and by inputting a flag in the function call to ignore formatting of taxonomic names. If specified, the option to ignore formatting removes sensitivity to case and special characters </w:t>
+      </w:r>
+      <w:r>
+        <w:rPr>
+          <w:rFonts w:ascii="Times New Roman" w:hAnsi="Times New Roman" w:cs="Times New Roman"/>
+        </w:rPr>
+        <w:t>(“_” and “-</w:t>
+      </w:r>
+      <w:r>
+        <w:rPr>
+          <w:rFonts w:ascii="Times New Roman" w:hAnsi="Times New Roman" w:cs="Times New Roman"/>
+        </w:rPr>
+        <w:t>“</w:t>
+      </w:r>
+      <w:r>
+        <w:rPr>
+          <w:rFonts w:ascii="Times New Roman" w:hAnsi="Times New Roman" w:cs="Times New Roman"/>
+        </w:rPr>
+        <w:t>)</w:t>
+      </w:r>
+      <w:r>
+        <w:rPr>
+          <w:rFonts w:ascii="Times New Roman" w:hAnsi="Times New Roman" w:cs="Times New Roman"/>
+        </w:rPr>
+        <w:t xml:space="preserve">. It iterates through each ASV starting from its most specific ranking column toward its most generic ranking column to find its matching row from tax2map2 by exact name matching. For a specific </w:t>
       </w:r>
       <w:r>
         <w:rPr>
           <w:rFonts w:ascii="Times New Roman" w:hAnsi="Times New Roman" w:cs="Times New Roman"/>
         </w:rPr>
         <w:lastRenderedPageBreak/>
-        <w:t xml:space="preserve">matching. For a specific ASV that has no matching after iterating through all of its taxonomy names, it doesn’t get added into the mapped ASV taxonomy table from the output. </w:t>
+        <w:t xml:space="preserve">ASV that has no matching after iterating through all of its taxonomy names, it doesn’t get added into the mapped ASV taxonomy table from the output. </w:t>
       </w:r>
     </w:p>
     <w:p>
@@ -2652,7 +2087,6 @@
           <w:i/>
         </w:rPr>
       </w:pPr>
-      <w:proofErr w:type="spellStart"/>
       <w:r>
         <w:rPr>
           <w:rFonts w:ascii="Times New Roman" w:hAnsi="Times New Roman" w:cs="Times New Roman"/>
@@ -2660,7 +2094,6 @@
         </w:rPr>
         <w:t>traitmapper_Ramond</w:t>
       </w:r>
-      <w:proofErr w:type="spellEnd"/>
     </w:p>
     <w:p>
       <w:pPr>
@@ -2733,77 +2166,27 @@
         </w:rPr>
         <w:t xml:space="preserve"> </w:t>
       </w:r>
-      <w:proofErr w:type="spellStart"/>
-      <w:r>
-        <w:rPr>
-          <w:rFonts w:ascii="Times New Roman" w:hAnsi="Times New Roman" w:cs="Times New Roman"/>
-          <w:i/>
-        </w:rPr>
-        <w:t>traitmapper_</w:t>
-      </w:r>
-      <w:proofErr w:type="gramStart"/>
-      <w:r>
-        <w:rPr>
-          <w:rFonts w:ascii="Times New Roman" w:hAnsi="Times New Roman" w:cs="Times New Roman"/>
-          <w:i/>
-        </w:rPr>
-        <w:t>Ramond</w:t>
-      </w:r>
-      <w:proofErr w:type="spellEnd"/>
-      <w:r>
-        <w:rPr>
-          <w:rFonts w:ascii="Times New Roman" w:hAnsi="Times New Roman" w:cs="Times New Roman"/>
-          <w:i/>
-        </w:rPr>
-        <w:t>(</w:t>
-      </w:r>
-      <w:proofErr w:type="spellStart"/>
-      <w:proofErr w:type="gramEnd"/>
-      <w:r>
-        <w:rPr>
-          <w:rFonts w:ascii="Times New Roman" w:hAnsi="Times New Roman" w:cs="Times New Roman"/>
-          <w:i/>
-        </w:rPr>
-        <w:t>taxin</w:t>
-      </w:r>
-      <w:proofErr w:type="spellEnd"/>
-      <w:r>
-        <w:rPr>
-          <w:rFonts w:ascii="Times New Roman" w:hAnsi="Times New Roman" w:cs="Times New Roman"/>
-          <w:i/>
-        </w:rPr>
-        <w:t xml:space="preserve">, map2, </w:t>
-      </w:r>
-    </w:p>
-    <w:p>
-      <w:pPr>
-        <w:rPr>
-          <w:rFonts w:ascii="Times New Roman" w:hAnsi="Times New Roman" w:cs="Times New Roman"/>
-          <w:i/>
-        </w:rPr>
-      </w:pPr>
-      <w:r>
-        <w:rPr>
-          <w:rFonts w:ascii="Times New Roman" w:hAnsi="Times New Roman" w:cs="Times New Roman"/>
-          <w:i/>
-        </w:rPr>
-        <w:t xml:space="preserve">                               map2.taxnames = </w:t>
-      </w:r>
-      <w:proofErr w:type="gramStart"/>
-      <w:r>
-        <w:rPr>
-          <w:rFonts w:ascii="Times New Roman" w:hAnsi="Times New Roman" w:cs="Times New Roman"/>
-          <w:i/>
-        </w:rPr>
-        <w:t>c(</w:t>
-      </w:r>
-      <w:proofErr w:type="gramEnd"/>
-      <w:r>
-        <w:rPr>
-          <w:rFonts w:ascii="Times New Roman" w:hAnsi="Times New Roman" w:cs="Times New Roman"/>
-          <w:i/>
-        </w:rPr>
-        <w:t>"Lineage1","Lineage2","Lineage3","Lineage4",</w:t>
+      <w:r>
+        <w:rPr>
+          <w:rFonts w:ascii="Times New Roman" w:hAnsi="Times New Roman" w:cs="Times New Roman"/>
+          <w:i/>
+        </w:rPr>
+        <w:t xml:space="preserve">traitmapper_Ramond(taxin, map2, </w:t>
+      </w:r>
+    </w:p>
+    <w:p>
+      <w:pPr>
+        <w:rPr>
+          <w:rFonts w:ascii="Times New Roman" w:hAnsi="Times New Roman" w:cs="Times New Roman"/>
+          <w:i/>
+        </w:rPr>
+      </w:pPr>
+      <w:r>
+        <w:rPr>
+          <w:rFonts w:ascii="Times New Roman" w:hAnsi="Times New Roman" w:cs="Times New Roman"/>
+          <w:i/>
+        </w:rPr>
+        <w:t xml:space="preserve">                               map2.taxnames = c("Lineage1","Lineage2","Lineage3","Lineage4",</w:t>
       </w:r>
     </w:p>
     <w:p>
@@ -2863,55 +2246,7 @@
           <w:rFonts w:ascii="Times New Roman" w:hAnsi="Times New Roman" w:cs="Times New Roman"/>
           <w:i/>
         </w:rPr>
-        <w:t xml:space="preserve">                                </w:t>
-      </w:r>
-      <w:proofErr w:type="spellStart"/>
-      <w:r>
-        <w:rPr>
-          <w:rFonts w:ascii="Times New Roman" w:hAnsi="Times New Roman" w:cs="Times New Roman"/>
-          <w:i/>
-        </w:rPr>
-        <w:t>dont.map</w:t>
-      </w:r>
-      <w:proofErr w:type="spellEnd"/>
-      <w:r>
-        <w:rPr>
-          <w:rFonts w:ascii="Times New Roman" w:hAnsi="Times New Roman" w:cs="Times New Roman"/>
-          <w:i/>
-        </w:rPr>
-        <w:t xml:space="preserve"> = </w:t>
-      </w:r>
-      <w:proofErr w:type="gramStart"/>
-      <w:r>
-        <w:rPr>
-          <w:rFonts w:ascii="Times New Roman" w:hAnsi="Times New Roman" w:cs="Times New Roman"/>
-          <w:i/>
-        </w:rPr>
-        <w:t>c(</w:t>
-      </w:r>
-      <w:proofErr w:type="gramEnd"/>
-      <w:r>
-        <w:rPr>
-          <w:rFonts w:ascii="Times New Roman" w:hAnsi="Times New Roman" w:cs="Times New Roman"/>
-          <w:i/>
-        </w:rPr>
-        <w:t>"</w:t>
-      </w:r>
-      <w:proofErr w:type="spellStart"/>
-      <w:r>
-        <w:rPr>
-          <w:rFonts w:ascii="Times New Roman" w:hAnsi="Times New Roman" w:cs="Times New Roman"/>
-          <w:i/>
-        </w:rPr>
-        <w:t>Eukaryota</w:t>
-      </w:r>
-      <w:proofErr w:type="spellEnd"/>
-      <w:r>
-        <w:rPr>
-          <w:rFonts w:ascii="Times New Roman" w:hAnsi="Times New Roman" w:cs="Times New Roman"/>
-          <w:i/>
-        </w:rPr>
-        <w:t xml:space="preserve">", "Archaea", "Bacteria", </w:t>
+        <w:t xml:space="preserve">                                dont.map = c("Eukaryota", "Archaea", "Bacteria", </w:t>
       </w:r>
     </w:p>
     <w:p>
@@ -2927,197 +2262,21 @@
           <w:rFonts w:ascii="Times New Roman" w:hAnsi="Times New Roman" w:cs="Times New Roman"/>
           <w:i/>
         </w:rPr>
-        <w:t>"</w:t>
-      </w:r>
-      <w:proofErr w:type="spellStart"/>
-      <w:r>
-        <w:rPr>
-          <w:rFonts w:ascii="Times New Roman" w:hAnsi="Times New Roman" w:cs="Times New Roman"/>
-          <w:i/>
-        </w:rPr>
-        <w:t>Alveolata</w:t>
-      </w:r>
-      <w:proofErr w:type="spellEnd"/>
-      <w:r>
-        <w:rPr>
-          <w:rFonts w:ascii="Times New Roman" w:hAnsi="Times New Roman" w:cs="Times New Roman"/>
-          <w:i/>
-        </w:rPr>
-        <w:t>", "</w:t>
-      </w:r>
-      <w:proofErr w:type="spellStart"/>
-      <w:r>
-        <w:rPr>
-          <w:rFonts w:ascii="Times New Roman" w:hAnsi="Times New Roman" w:cs="Times New Roman"/>
-          <w:i/>
-        </w:rPr>
-        <w:t>Opisthokonta</w:t>
-      </w:r>
-      <w:proofErr w:type="spellEnd"/>
-      <w:r>
-        <w:rPr>
-          <w:rFonts w:ascii="Times New Roman" w:hAnsi="Times New Roman" w:cs="Times New Roman"/>
-          <w:i/>
-        </w:rPr>
-        <w:t>", "Archaeplastida", "</w:t>
-      </w:r>
-      <w:proofErr w:type="spellStart"/>
-      <w:r>
-        <w:rPr>
-          <w:rFonts w:ascii="Times New Roman" w:hAnsi="Times New Roman" w:cs="Times New Roman"/>
-          <w:i/>
-        </w:rPr>
-        <w:t>Excavata</w:t>
-      </w:r>
-      <w:proofErr w:type="spellEnd"/>
-      <w:r>
-        <w:rPr>
-          <w:rFonts w:ascii="Times New Roman" w:hAnsi="Times New Roman" w:cs="Times New Roman"/>
-          <w:i/>
-        </w:rPr>
-        <w:t>", "</w:t>
-      </w:r>
-      <w:proofErr w:type="spellStart"/>
-      <w:r>
-        <w:rPr>
-          <w:rFonts w:ascii="Times New Roman" w:hAnsi="Times New Roman" w:cs="Times New Roman"/>
-          <w:i/>
-        </w:rPr>
-        <w:t>Rhizaria</w:t>
-      </w:r>
-      <w:proofErr w:type="spellEnd"/>
-      <w:r>
-        <w:rPr>
-          <w:rFonts w:ascii="Times New Roman" w:hAnsi="Times New Roman" w:cs="Times New Roman"/>
-          <w:i/>
-        </w:rPr>
-        <w:t>", "</w:t>
-      </w:r>
-      <w:proofErr w:type="spellStart"/>
-      <w:r>
-        <w:rPr>
-          <w:rFonts w:ascii="Times New Roman" w:hAnsi="Times New Roman" w:cs="Times New Roman"/>
-          <w:i/>
-        </w:rPr>
-        <w:t>Stramenopiles</w:t>
-      </w:r>
-      <w:proofErr w:type="spellEnd"/>
-      <w:r>
-        <w:rPr>
-          <w:rFonts w:ascii="Times New Roman" w:hAnsi="Times New Roman" w:cs="Times New Roman"/>
-          <w:i/>
-        </w:rPr>
-        <w:t>", "</w:t>
-      </w:r>
-      <w:proofErr w:type="spellStart"/>
-      <w:r>
-        <w:rPr>
-          <w:rFonts w:ascii="Times New Roman" w:hAnsi="Times New Roman" w:cs="Times New Roman"/>
-          <w:i/>
-        </w:rPr>
-        <w:t>Hacrobia</w:t>
-      </w:r>
-      <w:proofErr w:type="spellEnd"/>
-      <w:r>
-        <w:rPr>
-          <w:rFonts w:ascii="Times New Roman" w:hAnsi="Times New Roman" w:cs="Times New Roman"/>
-          <w:i/>
-        </w:rPr>
-        <w:t>", "Amoebozoa", "</w:t>
-      </w:r>
-      <w:proofErr w:type="spellStart"/>
-      <w:r>
-        <w:rPr>
-          <w:rFonts w:ascii="Times New Roman" w:hAnsi="Times New Roman" w:cs="Times New Roman"/>
-          <w:i/>
-        </w:rPr>
-        <w:t>Apusozoa</w:t>
-      </w:r>
-      <w:proofErr w:type="spellEnd"/>
-      <w:r>
-        <w:rPr>
-          <w:rFonts w:ascii="Times New Roman" w:hAnsi="Times New Roman" w:cs="Times New Roman"/>
-          <w:i/>
-        </w:rPr>
-        <w:t>", "</w:t>
-      </w:r>
-      <w:proofErr w:type="spellStart"/>
-      <w:r>
-        <w:rPr>
-          <w:rFonts w:ascii="Times New Roman" w:hAnsi="Times New Roman" w:cs="Times New Roman"/>
-          <w:i/>
-        </w:rPr>
-        <w:t>Eukaryota_X</w:t>
-      </w:r>
-      <w:proofErr w:type="spellEnd"/>
-      <w:r>
-        <w:rPr>
-          <w:rFonts w:ascii="Times New Roman" w:hAnsi="Times New Roman" w:cs="Times New Roman"/>
-          <w:i/>
-        </w:rPr>
-        <w:t>", "</w:t>
-      </w:r>
-      <w:proofErr w:type="spellStart"/>
-      <w:r>
-        <w:rPr>
-          <w:rFonts w:ascii="Times New Roman" w:hAnsi="Times New Roman" w:cs="Times New Roman"/>
-          <w:i/>
-        </w:rPr>
-        <w:t>Protalveolata</w:t>
-      </w:r>
-      <w:proofErr w:type="spellEnd"/>
-      <w:r>
-        <w:rPr>
-          <w:rFonts w:ascii="Times New Roman" w:hAnsi="Times New Roman" w:cs="Times New Roman"/>
-          <w:i/>
-        </w:rPr>
-        <w:t>", "</w:t>
-      </w:r>
-      <w:proofErr w:type="spellStart"/>
-      <w:r>
-        <w:rPr>
-          <w:rFonts w:ascii="Times New Roman" w:hAnsi="Times New Roman" w:cs="Times New Roman"/>
-          <w:i/>
-        </w:rPr>
-        <w:t>Terrabacteria</w:t>
-      </w:r>
-      <w:proofErr w:type="spellEnd"/>
-      <w:r>
-        <w:rPr>
-          <w:rFonts w:ascii="Times New Roman" w:hAnsi="Times New Roman" w:cs="Times New Roman"/>
-          <w:i/>
-        </w:rPr>
-        <w:t>"),</w:t>
-      </w:r>
-    </w:p>
-    <w:p>
-      <w:pPr>
-        <w:rPr>
-          <w:rFonts w:ascii="Times New Roman" w:hAnsi="Times New Roman" w:cs="Times New Roman"/>
-        </w:rPr>
-      </w:pPr>
-      <w:r>
-        <w:rPr>
-          <w:rFonts w:ascii="Times New Roman" w:hAnsi="Times New Roman" w:cs="Times New Roman"/>
-          <w:i/>
-        </w:rPr>
-        <w:t xml:space="preserve">                                </w:t>
-      </w:r>
-      <w:proofErr w:type="spellStart"/>
-      <w:r>
-        <w:rPr>
-          <w:rFonts w:ascii="Times New Roman" w:hAnsi="Times New Roman" w:cs="Times New Roman"/>
-          <w:i/>
-        </w:rPr>
-        <w:t>filezout</w:t>
-      </w:r>
-      <w:proofErr w:type="spellEnd"/>
-      <w:r>
-        <w:rPr>
-          <w:rFonts w:ascii="Times New Roman" w:hAnsi="Times New Roman" w:cs="Times New Roman"/>
-          <w:i/>
-        </w:rPr>
-        <w:t xml:space="preserve"> = "none")</w:t>
+        <w:t>"Alveolata", "Opisthokonta", "Archaeplastida", "Excavata", "Rhizaria", "Stramenopiles", "Hacrobia", "Amoebozoa", "Apusozoa", "Eukaryota_X", "Protalveolata", "Terrabacteria"),</w:t>
+      </w:r>
+    </w:p>
+    <w:p>
+      <w:pPr>
+        <w:rPr>
+          <w:rFonts w:ascii="Times New Roman" w:hAnsi="Times New Roman" w:cs="Times New Roman"/>
+        </w:rPr>
+      </w:pPr>
+      <w:r>
+        <w:rPr>
+          <w:rFonts w:ascii="Times New Roman" w:hAnsi="Times New Roman" w:cs="Times New Roman"/>
+          <w:i/>
+        </w:rPr>
+        <w:t xml:space="preserve">                                filezout = "none")</w:t>
       </w:r>
     </w:p>
     <w:p>
@@ -3188,7 +2347,6 @@
           <w:rFonts w:ascii="Times New Roman" w:hAnsi="Times New Roman" w:cs="Times New Roman"/>
         </w:rPr>
       </w:pPr>
-      <w:proofErr w:type="spellStart"/>
       <w:r>
         <w:rPr>
           <w:rFonts w:ascii="Times New Roman" w:hAnsi="Times New Roman" w:cs="Times New Roman"/>
@@ -3196,26 +2354,11 @@
         </w:rPr>
         <w:t>taxin</w:t>
       </w:r>
-      <w:proofErr w:type="spellEnd"/>
-      <w:r>
-        <w:rPr>
-          <w:rFonts w:ascii="Times New Roman" w:hAnsi="Times New Roman" w:cs="Times New Roman"/>
-        </w:rPr>
-        <w:t xml:space="preserve"> = a </w:t>
-      </w:r>
-      <w:proofErr w:type="spellStart"/>
-      <w:r>
-        <w:rPr>
-          <w:rFonts w:ascii="Times New Roman" w:hAnsi="Times New Roman" w:cs="Times New Roman"/>
-        </w:rPr>
-        <w:t>dataframe</w:t>
-      </w:r>
-      <w:proofErr w:type="spellEnd"/>
-      <w:r>
-        <w:rPr>
-          <w:rFonts w:ascii="Times New Roman" w:hAnsi="Times New Roman" w:cs="Times New Roman"/>
-        </w:rPr>
-        <w:t>, the taxonomy table you would like to map to traits. Factors not supported.</w:t>
+      <w:r>
+        <w:rPr>
+          <w:rFonts w:ascii="Times New Roman" w:hAnsi="Times New Roman" w:cs="Times New Roman"/>
+        </w:rPr>
+        <w:t xml:space="preserve"> = a dataframe, the taxonomy table you would like to map to traits. Factors not supported.</w:t>
       </w:r>
     </w:p>
     <w:p>
@@ -3240,23 +2383,8 @@
         <w:rPr>
           <w:rFonts w:ascii="Times New Roman" w:hAnsi="Times New Roman" w:cs="Times New Roman"/>
         </w:rPr>
-        <w:t xml:space="preserve"> = a </w:t>
-      </w:r>
-      <w:proofErr w:type="spellStart"/>
-      <w:r>
-        <w:rPr>
-          <w:rFonts w:ascii="Times New Roman" w:hAnsi="Times New Roman" w:cs="Times New Roman"/>
-        </w:rPr>
-        <w:t>dataframe</w:t>
-      </w:r>
-      <w:proofErr w:type="spellEnd"/>
-      <w:r>
-        <w:rPr>
-          <w:rFonts w:ascii="Times New Roman" w:hAnsi="Times New Roman" w:cs="Times New Roman"/>
-        </w:rPr>
-        <w:t xml:space="preserve">, the trait database you’d like to map </w:t>
-      </w:r>
-      <w:proofErr w:type="spellStart"/>
+        <w:t xml:space="preserve"> = a dataframe, the trait database you’d like to map </w:t>
+      </w:r>
       <w:r>
         <w:rPr>
           <w:rFonts w:ascii="Times New Roman" w:hAnsi="Times New Roman" w:cs="Times New Roman"/>
@@ -3264,7 +2392,6 @@
         </w:rPr>
         <w:t>taxin</w:t>
       </w:r>
-      <w:proofErr w:type="spellEnd"/>
       <w:r>
         <w:rPr>
           <w:rFonts w:ascii="Times New Roman" w:hAnsi="Times New Roman" w:cs="Times New Roman"/>
@@ -3309,7 +2436,6 @@
         </w:rPr>
         <w:t xml:space="preserve"> that contain taxonomic annotations to map the names in </w:t>
       </w:r>
-      <w:proofErr w:type="spellStart"/>
       <w:r>
         <w:rPr>
           <w:rFonts w:ascii="Times New Roman" w:hAnsi="Times New Roman" w:cs="Times New Roman"/>
@@ -3317,7 +2443,6 @@
         </w:rPr>
         <w:t>taxin</w:t>
       </w:r>
-      <w:proofErr w:type="spellEnd"/>
       <w:r>
         <w:rPr>
           <w:rFonts w:ascii="Times New Roman" w:hAnsi="Times New Roman" w:cs="Times New Roman"/>
@@ -3336,7 +2461,6 @@
           <w:rFonts w:ascii="Times New Roman" w:hAnsi="Times New Roman" w:cs="Times New Roman"/>
         </w:rPr>
       </w:pPr>
-      <w:proofErr w:type="spellStart"/>
       <w:r>
         <w:rPr>
           <w:rFonts w:ascii="Times New Roman" w:hAnsi="Times New Roman" w:cs="Times New Roman"/>
@@ -3344,14 +2468,12 @@
         </w:rPr>
         <w:t>dont.map</w:t>
       </w:r>
-      <w:proofErr w:type="spellEnd"/>
       <w:r>
         <w:rPr>
           <w:rFonts w:ascii="Times New Roman" w:hAnsi="Times New Roman" w:cs="Times New Roman"/>
         </w:rPr>
         <w:t xml:space="preserve"> = a character vector of taxonomic names within </w:t>
       </w:r>
-      <w:proofErr w:type="spellStart"/>
       <w:r>
         <w:rPr>
           <w:rFonts w:ascii="Times New Roman" w:hAnsi="Times New Roman" w:cs="Times New Roman"/>
@@ -3359,7 +2481,6 @@
         </w:rPr>
         <w:t>taxin</w:t>
       </w:r>
-      <w:proofErr w:type="spellEnd"/>
       <w:r>
         <w:rPr>
           <w:rFonts w:ascii="Times New Roman" w:hAnsi="Times New Roman" w:cs="Times New Roman"/>
@@ -3385,7 +2506,6 @@
           <w:i/>
         </w:rPr>
       </w:pPr>
-      <w:proofErr w:type="spellStart"/>
       <w:r>
         <w:rPr>
           <w:rFonts w:ascii="Times New Roman" w:hAnsi="Times New Roman" w:cs="Times New Roman"/>
@@ -3393,28 +2513,18 @@
         </w:rPr>
         <w:t>filezout</w:t>
       </w:r>
-      <w:proofErr w:type="spellEnd"/>
       <w:r>
         <w:rPr>
           <w:rFonts w:ascii="Times New Roman" w:hAnsi="Times New Roman" w:cs="Times New Roman"/>
         </w:rPr>
         <w:t xml:space="preserve"> = a character vector with, in order, the names of the output .csv files of the mapping result and the taxonomic names that were not able to be mapped. You can suppress writing these csv files to disk by setting </w:t>
       </w:r>
-      <w:proofErr w:type="spellStart"/>
-      <w:r>
-        <w:rPr>
-          <w:rFonts w:ascii="Times New Roman" w:hAnsi="Times New Roman" w:cs="Times New Roman"/>
-          <w:i/>
-        </w:rPr>
-        <w:t>filezout</w:t>
-      </w:r>
-      <w:proofErr w:type="spellEnd"/>
-      <w:r>
-        <w:rPr>
-          <w:rFonts w:ascii="Times New Roman" w:hAnsi="Times New Roman" w:cs="Times New Roman"/>
-          <w:i/>
-        </w:rPr>
-        <w:t xml:space="preserve"> = “none”</w:t>
+      <w:r>
+        <w:rPr>
+          <w:rFonts w:ascii="Times New Roman" w:hAnsi="Times New Roman" w:cs="Times New Roman"/>
+          <w:i/>
+        </w:rPr>
+        <w:t>filezout = “none”</w:t>
       </w:r>
     </w:p>
     <w:p>
@@ -3467,69 +2577,14 @@
         <w:rPr>
           <w:rFonts w:ascii="Times New Roman" w:hAnsi="Times New Roman" w:cs="Times New Roman"/>
         </w:rPr>
-        <w:t xml:space="preserve"> containing a </w:t>
-      </w:r>
-      <w:proofErr w:type="spellStart"/>
-      <w:r>
-        <w:rPr>
-          <w:rFonts w:ascii="Times New Roman" w:hAnsi="Times New Roman" w:cs="Times New Roman"/>
-        </w:rPr>
-        <w:t>dataframe</w:t>
-      </w:r>
-      <w:proofErr w:type="spellEnd"/>
-      <w:r>
-        <w:rPr>
-          <w:rFonts w:ascii="Times New Roman" w:hAnsi="Times New Roman" w:cs="Times New Roman"/>
-        </w:rPr>
-        <w:t xml:space="preserve"> (</w:t>
-      </w:r>
-      <w:proofErr w:type="spellStart"/>
-      <w:r>
-        <w:rPr>
-          <w:rFonts w:ascii="Times New Roman" w:hAnsi="Times New Roman" w:cs="Times New Roman"/>
-          <w:i/>
-        </w:rPr>
-        <w:t>nrow</w:t>
-      </w:r>
-      <w:proofErr w:type="spellEnd"/>
-      <w:r>
-        <w:rPr>
-          <w:rFonts w:ascii="Times New Roman" w:hAnsi="Times New Roman" w:cs="Times New Roman"/>
-          <w:i/>
-        </w:rPr>
-        <w:t xml:space="preserve"> = </w:t>
-      </w:r>
-      <w:proofErr w:type="spellStart"/>
-      <w:r>
-        <w:rPr>
-          <w:rFonts w:ascii="Times New Roman" w:hAnsi="Times New Roman" w:cs="Times New Roman"/>
-          <w:i/>
-        </w:rPr>
-        <w:t>nrow</w:t>
-      </w:r>
-      <w:proofErr w:type="spellEnd"/>
-      <w:r>
-        <w:rPr>
-          <w:rFonts w:ascii="Times New Roman" w:hAnsi="Times New Roman" w:cs="Times New Roman"/>
-          <w:i/>
-        </w:rPr>
-        <w:t>(</w:t>
-      </w:r>
-      <w:proofErr w:type="spellStart"/>
-      <w:r>
-        <w:rPr>
-          <w:rFonts w:ascii="Times New Roman" w:hAnsi="Times New Roman" w:cs="Times New Roman"/>
-          <w:i/>
-        </w:rPr>
-        <w:t>taxin</w:t>
-      </w:r>
-      <w:proofErr w:type="spellEnd"/>
-      <w:r>
-        <w:rPr>
-          <w:rFonts w:ascii="Times New Roman" w:hAnsi="Times New Roman" w:cs="Times New Roman"/>
-          <w:i/>
-        </w:rPr>
-        <w:t>)</w:t>
+        <w:t xml:space="preserve"> containing a dataframe (</w:t>
+      </w:r>
+      <w:r>
+        <w:rPr>
+          <w:rFonts w:ascii="Times New Roman" w:hAnsi="Times New Roman" w:cs="Times New Roman"/>
+          <w:i/>
+        </w:rPr>
+        <w:t>nrow = nrow(taxin)</w:t>
       </w:r>
       <w:r>
         <w:rPr>
@@ -3537,89 +2592,18 @@
         </w:rPr>
         <w:t xml:space="preserve">, </w:t>
       </w:r>
-      <w:proofErr w:type="spellStart"/>
-      <w:r>
-        <w:rPr>
-          <w:rFonts w:ascii="Times New Roman" w:hAnsi="Times New Roman" w:cs="Times New Roman"/>
-          <w:i/>
-        </w:rPr>
-        <w:t>ncol</w:t>
-      </w:r>
-      <w:proofErr w:type="spellEnd"/>
-      <w:r>
-        <w:rPr>
-          <w:rFonts w:ascii="Times New Roman" w:hAnsi="Times New Roman" w:cs="Times New Roman"/>
-          <w:i/>
-        </w:rPr>
-        <w:t xml:space="preserve"> = </w:t>
-      </w:r>
-      <w:proofErr w:type="spellStart"/>
-      <w:r>
-        <w:rPr>
-          <w:rFonts w:ascii="Times New Roman" w:hAnsi="Times New Roman" w:cs="Times New Roman"/>
-          <w:i/>
-        </w:rPr>
-        <w:t>ncol</w:t>
-      </w:r>
-      <w:proofErr w:type="spellEnd"/>
-      <w:r>
-        <w:rPr>
-          <w:rFonts w:ascii="Times New Roman" w:hAnsi="Times New Roman" w:cs="Times New Roman"/>
-          <w:i/>
-        </w:rPr>
-        <w:t>(</w:t>
-      </w:r>
-      <w:proofErr w:type="spellStart"/>
-      <w:r>
-        <w:rPr>
-          <w:rFonts w:ascii="Times New Roman" w:hAnsi="Times New Roman" w:cs="Times New Roman"/>
-          <w:i/>
-        </w:rPr>
-        <w:t>taxin</w:t>
-      </w:r>
-      <w:proofErr w:type="spellEnd"/>
-      <w:r>
-        <w:rPr>
-          <w:rFonts w:ascii="Times New Roman" w:hAnsi="Times New Roman" w:cs="Times New Roman"/>
-          <w:i/>
-        </w:rPr>
-        <w:t xml:space="preserve">) + </w:t>
-      </w:r>
-      <w:proofErr w:type="spellStart"/>
-      <w:r>
-        <w:rPr>
-          <w:rFonts w:ascii="Times New Roman" w:hAnsi="Times New Roman" w:cs="Times New Roman"/>
-          <w:i/>
-        </w:rPr>
-        <w:t>ncol</w:t>
-      </w:r>
-      <w:proofErr w:type="spellEnd"/>
-      <w:r>
-        <w:rPr>
-          <w:rFonts w:ascii="Times New Roman" w:hAnsi="Times New Roman" w:cs="Times New Roman"/>
-          <w:i/>
-        </w:rPr>
-        <w:t xml:space="preserve">(map2) </w:t>
-      </w:r>
-      <w:r>
-        <w:rPr>
-          <w:rFonts w:ascii="Times New Roman" w:hAnsi="Times New Roman" w:cs="Times New Roman"/>
-        </w:rPr>
-        <w:t xml:space="preserve">+ 2) of the mapping results, and [[2]] containing a character vector of the taxonomic names of </w:t>
-      </w:r>
-      <w:proofErr w:type="spellStart"/>
-      <w:r>
-        <w:rPr>
-          <w:rFonts w:ascii="Times New Roman" w:hAnsi="Times New Roman" w:cs="Times New Roman"/>
-        </w:rPr>
-        <w:t>taxin</w:t>
-      </w:r>
-      <w:proofErr w:type="spellEnd"/>
-      <w:r>
-        <w:rPr>
-          <w:rFonts w:ascii="Times New Roman" w:hAnsi="Times New Roman" w:cs="Times New Roman"/>
-        </w:rPr>
-        <w:t xml:space="preserve"> that were not able to be mapped to the columns </w:t>
+      <w:r>
+        <w:rPr>
+          <w:rFonts w:ascii="Times New Roman" w:hAnsi="Times New Roman" w:cs="Times New Roman"/>
+          <w:i/>
+        </w:rPr>
+        <w:t xml:space="preserve">ncol = ncol(taxin) + ncol(map2) </w:t>
+      </w:r>
+      <w:r>
+        <w:rPr>
+          <w:rFonts w:ascii="Times New Roman" w:hAnsi="Times New Roman" w:cs="Times New Roman"/>
+        </w:rPr>
+        <w:t xml:space="preserve">+ 2) of the mapping results, and [[2]] containing a character vector of the taxonomic names of taxin that were not able to be mapped to the columns </w:t>
       </w:r>
       <w:r>
         <w:rPr>
@@ -3660,30 +2644,12 @@
         <w:lastRenderedPageBreak/>
         <w:t xml:space="preserve">if </w:t>
       </w:r>
-      <w:proofErr w:type="spellStart"/>
-      <w:proofErr w:type="gramStart"/>
-      <w:r>
-        <w:rPr>
-          <w:rFonts w:ascii="Times New Roman" w:hAnsi="Times New Roman" w:cs="Times New Roman"/>
-          <w:i/>
-        </w:rPr>
-        <w:t>filezout</w:t>
-      </w:r>
-      <w:proofErr w:type="spellEnd"/>
-      <w:r>
-        <w:rPr>
-          <w:rFonts w:ascii="Times New Roman" w:hAnsi="Times New Roman" w:cs="Times New Roman"/>
-          <w:i/>
-        </w:rPr>
-        <w:t xml:space="preserve"> !</w:t>
-      </w:r>
-      <w:proofErr w:type="gramEnd"/>
-      <w:r>
-        <w:rPr>
-          <w:rFonts w:ascii="Times New Roman" w:hAnsi="Times New Roman" w:cs="Times New Roman"/>
-          <w:i/>
-        </w:rPr>
-        <w:t>= “none”</w:t>
+      <w:r>
+        <w:rPr>
+          <w:rFonts w:ascii="Times New Roman" w:hAnsi="Times New Roman" w:cs="Times New Roman"/>
+          <w:i/>
+        </w:rPr>
+        <w:t>filezout != “none”</w:t>
       </w:r>
       <w:r>
         <w:rPr>
@@ -3757,55 +2723,19 @@
         </w:rPr>
         <w:t xml:space="preserve">most resolved taxonomic rank (assumed to be at </w:t>
       </w:r>
-      <w:proofErr w:type="spellStart"/>
-      <w:r>
-        <w:rPr>
-          <w:rFonts w:ascii="Times New Roman" w:hAnsi="Times New Roman" w:cs="Times New Roman"/>
-          <w:i/>
-        </w:rPr>
-        <w:t>taxin</w:t>
-      </w:r>
-      <w:proofErr w:type="spellEnd"/>
-      <w:proofErr w:type="gramStart"/>
-      <w:r>
-        <w:rPr>
-          <w:rFonts w:ascii="Times New Roman" w:hAnsi="Times New Roman" w:cs="Times New Roman"/>
-          <w:i/>
-        </w:rPr>
-        <w:t>[,</w:t>
-      </w:r>
-      <w:proofErr w:type="spellStart"/>
-      <w:r>
-        <w:rPr>
-          <w:rFonts w:ascii="Times New Roman" w:hAnsi="Times New Roman" w:cs="Times New Roman"/>
-          <w:i/>
-        </w:rPr>
-        <w:t>ncol</w:t>
-      </w:r>
-      <w:proofErr w:type="spellEnd"/>
-      <w:proofErr w:type="gramEnd"/>
-      <w:r>
-        <w:rPr>
-          <w:rFonts w:ascii="Times New Roman" w:hAnsi="Times New Roman" w:cs="Times New Roman"/>
-          <w:i/>
-        </w:rPr>
-        <w:t>(</w:t>
-      </w:r>
-      <w:proofErr w:type="spellStart"/>
-      <w:r>
-        <w:rPr>
-          <w:rFonts w:ascii="Times New Roman" w:hAnsi="Times New Roman" w:cs="Times New Roman"/>
-          <w:i/>
-        </w:rPr>
-        <w:t>taxin</w:t>
-      </w:r>
-      <w:proofErr w:type="spellEnd"/>
-      <w:r>
-        <w:rPr>
-          <w:rFonts w:ascii="Times New Roman" w:hAnsi="Times New Roman" w:cs="Times New Roman"/>
-          <w:i/>
-        </w:rPr>
-        <w:t>)</w:t>
+      <w:r>
+        <w:rPr>
+          <w:rFonts w:ascii="Times New Roman" w:hAnsi="Times New Roman" w:cs="Times New Roman"/>
+          <w:i/>
+        </w:rPr>
+        <w:t>taxin[,</w:t>
+      </w:r>
+      <w:r>
+        <w:rPr>
+          <w:rFonts w:ascii="Times New Roman" w:hAnsi="Times New Roman" w:cs="Times New Roman"/>
+          <w:i/>
+        </w:rPr>
+        <w:t>ncol(taxin)</w:t>
       </w:r>
       <w:r>
         <w:rPr>
@@ -3848,14 +2778,7 @@
         <w:rPr>
           <w:rFonts w:ascii="Times New Roman" w:hAnsi="Times New Roman" w:cs="Times New Roman"/>
         </w:rPr>
-        <w:t xml:space="preserve"> into a single </w:t>
-      </w:r>
-      <w:proofErr w:type="gramStart"/>
-      <w:r>
-        <w:rPr>
-          <w:rFonts w:ascii="Times New Roman" w:hAnsi="Times New Roman" w:cs="Times New Roman"/>
-        </w:rPr>
-        <w:t>string</w:t>
+        <w:t xml:space="preserve"> into a single string</w:t>
       </w:r>
       <w:r>
         <w:rPr>
@@ -3867,14 +2790,7 @@
         <w:rPr>
           <w:rFonts w:ascii="Times New Roman" w:hAnsi="Times New Roman" w:cs="Times New Roman"/>
         </w:rPr>
-        <w:t xml:space="preserve"> and</w:t>
-      </w:r>
-      <w:proofErr w:type="gramEnd"/>
-      <w:r>
-        <w:rPr>
-          <w:rFonts w:ascii="Times New Roman" w:hAnsi="Times New Roman" w:cs="Times New Roman"/>
-        </w:rPr>
-        <w:t xml:space="preserve"> assigned </w:t>
+        <w:t xml:space="preserve"> and assigned </w:t>
       </w:r>
       <w:r>
         <w:rPr>
@@ -3941,7 +2857,6 @@
           <w:i/>
         </w:rPr>
       </w:pPr>
-      <w:proofErr w:type="spellStart"/>
       <w:r>
         <w:rPr>
           <w:rFonts w:ascii="Times New Roman" w:hAnsi="Times New Roman" w:cs="Times New Roman"/>
@@ -3949,7 +2864,6 @@
         </w:rPr>
         <w:t>analyze_traitmap_byTrait</w:t>
       </w:r>
-      <w:proofErr w:type="spellEnd"/>
     </w:p>
     <w:p>
       <w:pPr>
@@ -3991,14 +2905,12 @@
         </w:rPr>
         <w:t xml:space="preserve">and </w:t>
       </w:r>
-      <w:proofErr w:type="spellStart"/>
       <w:r>
         <w:rPr>
           <w:rFonts w:ascii="Times New Roman" w:hAnsi="Times New Roman" w:cs="Times New Roman"/>
         </w:rPr>
         <w:t>stringr</w:t>
       </w:r>
-      <w:proofErr w:type="spellEnd"/>
       <w:r>
         <w:rPr>
           <w:rFonts w:ascii="Times New Roman" w:hAnsi="Times New Roman" w:cs="Times New Roman"/>
@@ -4018,7 +2930,6 @@
         </w:rPr>
         <w:t xml:space="preserve">Output of </w:t>
       </w:r>
-      <w:proofErr w:type="spellStart"/>
       <w:r>
         <w:rPr>
           <w:rFonts w:ascii="Times New Roman" w:hAnsi="Times New Roman" w:cs="Times New Roman"/>
@@ -4026,7 +2937,6 @@
         </w:rPr>
         <w:t>traitmapper_Ramond</w:t>
       </w:r>
-      <w:proofErr w:type="spellEnd"/>
     </w:p>
     <w:p>
       <w:pPr>
@@ -4076,122 +2986,68 @@
           <w:rFonts w:ascii="Times New Roman" w:hAnsi="Times New Roman" w:cs="Times New Roman"/>
           <w:i/>
         </w:rPr>
+        <w:t xml:space="preserve"> analyze_traitmap_byTrait(map.result, trait.name</w:t>
+      </w:r>
+      <w:r>
+        <w:rPr>
+          <w:rFonts w:ascii="Times New Roman" w:hAnsi="Times New Roman" w:cs="Times New Roman"/>
+          <w:i/>
+        </w:rPr>
+        <w:t xml:space="preserve">, </w:t>
+      </w:r>
+      <w:r>
+        <w:rPr>
+          <w:rFonts w:ascii="Times New Roman" w:hAnsi="Times New Roman" w:cs="Times New Roman"/>
+          <w:i/>
+        </w:rPr>
+        <w:t>otu.table = "none", plotfilez = "none")</w:t>
+      </w:r>
+    </w:p>
+    <w:p>
+      <w:pPr>
+        <w:rPr>
+          <w:rFonts w:ascii="Times New Roman" w:hAnsi="Times New Roman" w:cs="Times New Roman"/>
+        </w:rPr>
+      </w:pPr>
+    </w:p>
+    <w:p>
+      <w:pPr>
+        <w:rPr>
+          <w:rFonts w:ascii="Times New Roman" w:hAnsi="Times New Roman" w:cs="Times New Roman"/>
+          <w:b/>
+        </w:rPr>
+      </w:pPr>
+      <w:r>
+        <w:rPr>
+          <w:rFonts w:ascii="Times New Roman" w:hAnsi="Times New Roman" w:cs="Times New Roman"/>
+          <w:b/>
+        </w:rPr>
+        <w:t>Overview:</w:t>
+      </w:r>
+    </w:p>
+    <w:p>
+      <w:pPr>
+        <w:rPr>
+          <w:rFonts w:ascii="Times New Roman" w:hAnsi="Times New Roman" w:cs="Times New Roman"/>
+        </w:rPr>
+      </w:pPr>
+      <w:r>
+        <w:rPr>
+          <w:rFonts w:ascii="Times New Roman" w:hAnsi="Times New Roman" w:cs="Times New Roman"/>
+        </w:rPr>
+        <w:t>Analyzes</w:t>
+      </w:r>
+      <w:r>
+        <w:rPr>
+          <w:rFonts w:ascii="Times New Roman" w:hAnsi="Times New Roman" w:cs="Times New Roman"/>
+        </w:rPr>
         <w:t xml:space="preserve"> </w:t>
       </w:r>
-      <w:proofErr w:type="spellStart"/>
-      <w:r>
-        <w:rPr>
-          <w:rFonts w:ascii="Times New Roman" w:hAnsi="Times New Roman" w:cs="Times New Roman"/>
-          <w:i/>
-        </w:rPr>
-        <w:t>analyze_traitmap_</w:t>
-      </w:r>
-      <w:proofErr w:type="gramStart"/>
-      <w:r>
-        <w:rPr>
-          <w:rFonts w:ascii="Times New Roman" w:hAnsi="Times New Roman" w:cs="Times New Roman"/>
-          <w:i/>
-        </w:rPr>
-        <w:t>byTrait</w:t>
-      </w:r>
-      <w:proofErr w:type="spellEnd"/>
-      <w:r>
-        <w:rPr>
-          <w:rFonts w:ascii="Times New Roman" w:hAnsi="Times New Roman" w:cs="Times New Roman"/>
-          <w:i/>
-        </w:rPr>
-        <w:t>(</w:t>
-      </w:r>
-      <w:proofErr w:type="spellStart"/>
-      <w:proofErr w:type="gramEnd"/>
-      <w:r>
-        <w:rPr>
-          <w:rFonts w:ascii="Times New Roman" w:hAnsi="Times New Roman" w:cs="Times New Roman"/>
-          <w:i/>
-        </w:rPr>
-        <w:t>map.result</w:t>
-      </w:r>
-      <w:proofErr w:type="spellEnd"/>
-      <w:r>
-        <w:rPr>
-          <w:rFonts w:ascii="Times New Roman" w:hAnsi="Times New Roman" w:cs="Times New Roman"/>
-          <w:i/>
-        </w:rPr>
-        <w:t>, trait.name</w:t>
-      </w:r>
-      <w:r>
-        <w:rPr>
-          <w:rFonts w:ascii="Times New Roman" w:hAnsi="Times New Roman" w:cs="Times New Roman"/>
-          <w:i/>
-        </w:rPr>
-        <w:t xml:space="preserve">, </w:t>
-      </w:r>
-      <w:proofErr w:type="spellStart"/>
-      <w:r>
-        <w:rPr>
-          <w:rFonts w:ascii="Times New Roman" w:hAnsi="Times New Roman" w:cs="Times New Roman"/>
-          <w:i/>
-        </w:rPr>
-        <w:t>otu.table</w:t>
-      </w:r>
-      <w:proofErr w:type="spellEnd"/>
-      <w:r>
-        <w:rPr>
-          <w:rFonts w:ascii="Times New Roman" w:hAnsi="Times New Roman" w:cs="Times New Roman"/>
-          <w:i/>
-        </w:rPr>
-        <w:t xml:space="preserve"> = "none", </w:t>
-      </w:r>
-      <w:proofErr w:type="spellStart"/>
-      <w:r>
-        <w:rPr>
-          <w:rFonts w:ascii="Times New Roman" w:hAnsi="Times New Roman" w:cs="Times New Roman"/>
-          <w:i/>
-        </w:rPr>
-        <w:t>plotfilez</w:t>
-      </w:r>
-      <w:proofErr w:type="spellEnd"/>
-      <w:r>
-        <w:rPr>
-          <w:rFonts w:ascii="Times New Roman" w:hAnsi="Times New Roman" w:cs="Times New Roman"/>
-          <w:i/>
-        </w:rPr>
-        <w:t xml:space="preserve"> = "none")</w:t>
-      </w:r>
-    </w:p>
-    <w:p>
-      <w:pPr>
-        <w:rPr>
-          <w:rFonts w:ascii="Times New Roman" w:hAnsi="Times New Roman" w:cs="Times New Roman"/>
-        </w:rPr>
-      </w:pPr>
-    </w:p>
-    <w:p>
-      <w:pPr>
-        <w:rPr>
-          <w:rFonts w:ascii="Times New Roman" w:hAnsi="Times New Roman" w:cs="Times New Roman"/>
-          <w:b/>
-        </w:rPr>
-      </w:pPr>
-      <w:r>
-        <w:rPr>
-          <w:rFonts w:ascii="Times New Roman" w:hAnsi="Times New Roman" w:cs="Times New Roman"/>
-          <w:b/>
-        </w:rPr>
-        <w:t>Overview:</w:t>
-      </w:r>
-    </w:p>
-    <w:p>
-      <w:pPr>
-        <w:rPr>
-          <w:rFonts w:ascii="Times New Roman" w:hAnsi="Times New Roman" w:cs="Times New Roman"/>
-        </w:rPr>
-      </w:pPr>
-      <w:r>
-        <w:rPr>
-          <w:rFonts w:ascii="Times New Roman" w:hAnsi="Times New Roman" w:cs="Times New Roman"/>
-        </w:rPr>
-        <w:t>Analyzes</w:t>
+      <w:r>
+        <w:rPr>
+          <w:rFonts w:ascii="Times New Roman" w:hAnsi="Times New Roman" w:cs="Times New Roman"/>
+        </w:rPr>
+        <w:t>trait mapping results</w:t>
       </w:r>
       <w:r>
         <w:rPr>
@@ -4203,7 +3059,14 @@
         <w:rPr>
           <w:rFonts w:ascii="Times New Roman" w:hAnsi="Times New Roman" w:cs="Times New Roman"/>
         </w:rPr>
-        <w:t>trait mapping results</w:t>
+        <w:t xml:space="preserve">produced by </w:t>
+      </w:r>
+      <w:r>
+        <w:rPr>
+          <w:rFonts w:ascii="Times New Roman" w:hAnsi="Times New Roman" w:cs="Times New Roman"/>
+          <w:i/>
+        </w:rPr>
+        <w:t>traitmapper_Ramond</w:t>
       </w:r>
       <w:r>
         <w:rPr>
@@ -4215,27 +3078,6 @@
         <w:rPr>
           <w:rFonts w:ascii="Times New Roman" w:hAnsi="Times New Roman" w:cs="Times New Roman"/>
         </w:rPr>
-        <w:t xml:space="preserve">produced by </w:t>
-      </w:r>
-      <w:proofErr w:type="spellStart"/>
-      <w:r>
-        <w:rPr>
-          <w:rFonts w:ascii="Times New Roman" w:hAnsi="Times New Roman" w:cs="Times New Roman"/>
-          <w:i/>
-        </w:rPr>
-        <w:t>traitmapper_Ramond</w:t>
-      </w:r>
-      <w:proofErr w:type="spellEnd"/>
-      <w:r>
-        <w:rPr>
-          <w:rFonts w:ascii="Times New Roman" w:hAnsi="Times New Roman" w:cs="Times New Roman"/>
-        </w:rPr>
-        <w:t xml:space="preserve"> </w:t>
-      </w:r>
-      <w:r>
-        <w:rPr>
-          <w:rFonts w:ascii="Times New Roman" w:hAnsi="Times New Roman" w:cs="Times New Roman"/>
-        </w:rPr>
         <w:t>for a specified trait</w:t>
       </w:r>
       <w:r>
@@ -4274,39 +3116,17 @@
         </w:rPr>
         <w:t xml:space="preserve">Produces up to 3 </w:t>
       </w:r>
-      <w:proofErr w:type="spellStart"/>
-      <w:r>
-        <w:rPr>
-          <w:rFonts w:ascii="Times New Roman" w:hAnsi="Times New Roman" w:cs="Times New Roman"/>
-        </w:rPr>
-        <w:t>ggplot</w:t>
-      </w:r>
-      <w:proofErr w:type="spellEnd"/>
-      <w:r>
-        <w:rPr>
-          <w:rFonts w:ascii="Times New Roman" w:hAnsi="Times New Roman" w:cs="Times New Roman"/>
-        </w:rPr>
-        <w:t xml:space="preserve"> objects</w:t>
-      </w:r>
-      <w:r>
-        <w:rPr>
-          <w:rFonts w:ascii="Times New Roman" w:hAnsi="Times New Roman" w:cs="Times New Roman"/>
-        </w:rPr>
-        <w:t xml:space="preserve"> and 3 </w:t>
-      </w:r>
-      <w:proofErr w:type="spellStart"/>
-      <w:r>
-        <w:rPr>
-          <w:rFonts w:ascii="Times New Roman" w:hAnsi="Times New Roman" w:cs="Times New Roman"/>
-        </w:rPr>
-        <w:t>dataframes</w:t>
-      </w:r>
-      <w:proofErr w:type="spellEnd"/>
-      <w:r>
-        <w:rPr>
-          <w:rFonts w:ascii="Times New Roman" w:hAnsi="Times New Roman" w:cs="Times New Roman"/>
-        </w:rPr>
-        <w:t xml:space="preserve"> summarizing trait assignment results depending on input arguments.</w:t>
+      <w:r>
+        <w:rPr>
+          <w:rFonts w:ascii="Times New Roman" w:hAnsi="Times New Roman" w:cs="Times New Roman"/>
+        </w:rPr>
+        <w:t>ggplot objects</w:t>
+      </w:r>
+      <w:r>
+        <w:rPr>
+          <w:rFonts w:ascii="Times New Roman" w:hAnsi="Times New Roman" w:cs="Times New Roman"/>
+        </w:rPr>
+        <w:t xml:space="preserve"> and 3 dataframes summarizing trait assignment results depending on input arguments.</w:t>
       </w:r>
       <w:r>
         <w:rPr>
@@ -4355,8 +3175,6 @@
           <w:rFonts w:ascii="Times New Roman" w:hAnsi="Times New Roman" w:cs="Times New Roman"/>
         </w:rPr>
       </w:pPr>
-      <w:proofErr w:type="spellStart"/>
-      <w:proofErr w:type="gramStart"/>
       <w:r>
         <w:rPr>
           <w:rFonts w:ascii="Times New Roman" w:hAnsi="Times New Roman" w:cs="Times New Roman"/>
@@ -4364,8 +3182,6 @@
         </w:rPr>
         <w:t>map.result</w:t>
       </w:r>
-      <w:proofErr w:type="spellEnd"/>
-      <w:proofErr w:type="gramEnd"/>
       <w:r>
         <w:rPr>
           <w:rFonts w:ascii="Times New Roman" w:hAnsi="Times New Roman" w:cs="Times New Roman"/>
@@ -4378,19 +3194,11 @@
         </w:rPr>
         <w:t xml:space="preserve">a </w:t>
       </w:r>
-      <w:proofErr w:type="spellStart"/>
-      <w:r>
-        <w:rPr>
-          <w:rFonts w:ascii="Times New Roman" w:hAnsi="Times New Roman" w:cs="Times New Roman"/>
-        </w:rPr>
-        <w:t>dataframe</w:t>
-      </w:r>
-      <w:proofErr w:type="spellEnd"/>
-      <w:r>
-        <w:rPr>
-          <w:rFonts w:ascii="Times New Roman" w:hAnsi="Times New Roman" w:cs="Times New Roman"/>
-        </w:rPr>
-        <w:t xml:space="preserve"> </w:t>
+      <w:r>
+        <w:rPr>
+          <w:rFonts w:ascii="Times New Roman" w:hAnsi="Times New Roman" w:cs="Times New Roman"/>
+        </w:rPr>
+        <w:t xml:space="preserve">dataframe </w:t>
       </w:r>
       <w:r>
         <w:rPr>
@@ -4404,7 +3212,6 @@
         </w:rPr>
         <w:t xml:space="preserve">output by </w:t>
       </w:r>
-      <w:proofErr w:type="spellStart"/>
       <w:r>
         <w:rPr>
           <w:rFonts w:ascii="Times New Roman" w:hAnsi="Times New Roman" w:cs="Times New Roman"/>
@@ -4412,7 +3219,6 @@
         </w:rPr>
         <w:t>traitmapper_Ramond</w:t>
       </w:r>
-      <w:proofErr w:type="spellEnd"/>
     </w:p>
     <w:p>
       <w:pPr>
@@ -4448,23 +3254,7 @@
         <w:rPr>
           <w:rFonts w:ascii="Times New Roman" w:hAnsi="Times New Roman" w:cs="Times New Roman"/>
         </w:rPr>
-        <w:t xml:space="preserve">the trait (column name of </w:t>
-      </w:r>
-      <w:proofErr w:type="spellStart"/>
-      <w:proofErr w:type="gramStart"/>
-      <w:r>
-        <w:rPr>
-          <w:rFonts w:ascii="Times New Roman" w:hAnsi="Times New Roman" w:cs="Times New Roman"/>
-        </w:rPr>
-        <w:t>map.result</w:t>
-      </w:r>
-      <w:proofErr w:type="spellEnd"/>
-      <w:proofErr w:type="gramEnd"/>
-      <w:r>
-        <w:rPr>
-          <w:rFonts w:ascii="Times New Roman" w:hAnsi="Times New Roman" w:cs="Times New Roman"/>
-        </w:rPr>
-        <w:t xml:space="preserve">) to analyze </w:t>
+        <w:t xml:space="preserve">the trait (column name of map.result) to analyze </w:t>
       </w:r>
     </w:p>
     <w:p>
@@ -4478,8 +3268,6 @@
           <w:rFonts w:ascii="Times New Roman" w:hAnsi="Times New Roman" w:cs="Times New Roman"/>
         </w:rPr>
       </w:pPr>
-      <w:proofErr w:type="spellStart"/>
-      <w:proofErr w:type="gramStart"/>
       <w:r>
         <w:rPr>
           <w:rFonts w:ascii="Times New Roman" w:hAnsi="Times New Roman" w:cs="Times New Roman"/>
@@ -4487,8 +3275,6 @@
         </w:rPr>
         <w:t>otu.table</w:t>
       </w:r>
-      <w:proofErr w:type="spellEnd"/>
-      <w:proofErr w:type="gramEnd"/>
       <w:r>
         <w:rPr>
           <w:rFonts w:ascii="Times New Roman" w:hAnsi="Times New Roman" w:cs="Times New Roman"/>
@@ -4507,7 +3293,6 @@
         </w:rPr>
         <w:t xml:space="preserve"> table as generated by </w:t>
       </w:r>
-      <w:proofErr w:type="spellStart"/>
       <w:r>
         <w:rPr>
           <w:rFonts w:ascii="Times New Roman" w:hAnsi="Times New Roman" w:cs="Times New Roman"/>
@@ -4522,7 +3307,6 @@
         </w:rPr>
         <w:t>Denovo</w:t>
       </w:r>
-      <w:proofErr w:type="spellEnd"/>
       <w:r>
         <w:rPr>
           <w:rFonts w:ascii="Times New Roman" w:hAnsi="Times New Roman" w:cs="Times New Roman"/>
@@ -4554,39 +3338,12 @@
         </w:rPr>
         <w:t xml:space="preserve">Columns should be individual OTU/ASVs, rows should be samples. </w:t>
       </w:r>
-      <w:proofErr w:type="spellStart"/>
-      <w:r>
-        <w:rPr>
-          <w:rFonts w:ascii="Times New Roman" w:hAnsi="Times New Roman" w:cs="Times New Roman"/>
-          <w:i/>
-        </w:rPr>
-        <w:t>colnames</w:t>
-      </w:r>
-      <w:proofErr w:type="spellEnd"/>
-      <w:r>
-        <w:rPr>
-          <w:rFonts w:ascii="Times New Roman" w:hAnsi="Times New Roman" w:cs="Times New Roman"/>
-          <w:i/>
-        </w:rPr>
-        <w:t>(</w:t>
-      </w:r>
-      <w:proofErr w:type="spellStart"/>
-      <w:proofErr w:type="gramStart"/>
-      <w:r>
-        <w:rPr>
-          <w:rFonts w:ascii="Times New Roman" w:hAnsi="Times New Roman" w:cs="Times New Roman"/>
-          <w:i/>
-        </w:rPr>
-        <w:t>otu.table</w:t>
-      </w:r>
-      <w:proofErr w:type="spellEnd"/>
-      <w:proofErr w:type="gramEnd"/>
-      <w:r>
-        <w:rPr>
-          <w:rFonts w:ascii="Times New Roman" w:hAnsi="Times New Roman" w:cs="Times New Roman"/>
-          <w:i/>
-        </w:rPr>
-        <w:t>)</w:t>
+      <w:r>
+        <w:rPr>
+          <w:rFonts w:ascii="Times New Roman" w:hAnsi="Times New Roman" w:cs="Times New Roman"/>
+          <w:i/>
+        </w:rPr>
+        <w:t>colnames(otu.table)</w:t>
       </w:r>
       <w:r>
         <w:rPr>
@@ -4606,7 +3363,6 @@
         </w:rPr>
         <w:t xml:space="preserve"> to </w:t>
       </w:r>
-      <w:proofErr w:type="spellStart"/>
       <w:r>
         <w:rPr>
           <w:rFonts w:ascii="Times New Roman" w:hAnsi="Times New Roman" w:cs="Times New Roman"/>
@@ -4614,7 +3370,6 @@
         </w:rPr>
         <w:t>map.result$ASV</w:t>
       </w:r>
-      <w:proofErr w:type="spellEnd"/>
       <w:r>
         <w:rPr>
           <w:rFonts w:ascii="Times New Roman" w:hAnsi="Times New Roman" w:cs="Times New Roman"/>
@@ -4639,8 +3394,6 @@
         </w:rPr>
         <w:t xml:space="preserve"> </w:t>
       </w:r>
-      <w:proofErr w:type="spellStart"/>
-      <w:proofErr w:type="gramStart"/>
       <w:r>
         <w:rPr>
           <w:rFonts w:ascii="Times New Roman" w:hAnsi="Times New Roman" w:cs="Times New Roman"/>
@@ -4653,16 +3406,7 @@
           <w:rFonts w:ascii="Times New Roman" w:hAnsi="Times New Roman" w:cs="Times New Roman"/>
           <w:i/>
         </w:rPr>
-        <w:t>table</w:t>
-      </w:r>
-      <w:proofErr w:type="spellEnd"/>
-      <w:proofErr w:type="gramEnd"/>
-      <w:r>
-        <w:rPr>
-          <w:rFonts w:ascii="Times New Roman" w:hAnsi="Times New Roman" w:cs="Times New Roman"/>
-          <w:i/>
-        </w:rPr>
-        <w:t xml:space="preserve"> = “none”</w:t>
+        <w:t>table = “none”</w:t>
       </w:r>
     </w:p>
     <w:p>
@@ -4676,7 +3420,6 @@
           <w:rFonts w:ascii="Times New Roman" w:hAnsi="Times New Roman" w:cs="Times New Roman"/>
         </w:rPr>
       </w:pPr>
-      <w:proofErr w:type="spellStart"/>
       <w:r>
         <w:rPr>
           <w:rFonts w:ascii="Times New Roman" w:hAnsi="Times New Roman" w:cs="Times New Roman"/>
@@ -4685,7 +3428,6 @@
         <w:lastRenderedPageBreak/>
         <w:t>plotfilez</w:t>
       </w:r>
-      <w:proofErr w:type="spellEnd"/>
       <w:r>
         <w:rPr>
           <w:rFonts w:ascii="Times New Roman" w:hAnsi="Times New Roman" w:cs="Times New Roman"/>
@@ -4698,7 +3440,6 @@
         </w:rPr>
         <w:t xml:space="preserve">a character vector specifying the name(s) of pdf files to save the </w:t>
       </w:r>
-      <w:proofErr w:type="spellStart"/>
       <w:r>
         <w:rPr>
           <w:rFonts w:ascii="Times New Roman" w:hAnsi="Times New Roman" w:cs="Times New Roman"/>
@@ -4711,7 +3452,6 @@
         </w:rPr>
         <w:t>plot</w:t>
       </w:r>
-      <w:proofErr w:type="spellEnd"/>
       <w:r>
         <w:rPr>
           <w:rFonts w:ascii="Times New Roman" w:hAnsi="Times New Roman" w:cs="Times New Roman"/>
@@ -4734,23 +3474,7 @@
         <w:rPr>
           <w:rFonts w:ascii="Times New Roman" w:hAnsi="Times New Roman" w:cs="Times New Roman"/>
         </w:rPr>
-        <w:t xml:space="preserve">f </w:t>
-      </w:r>
-      <w:proofErr w:type="spellStart"/>
-      <w:proofErr w:type="gramStart"/>
-      <w:r>
-        <w:rPr>
-          <w:rFonts w:ascii="Times New Roman" w:hAnsi="Times New Roman" w:cs="Times New Roman"/>
-        </w:rPr>
-        <w:t>otu.table</w:t>
-      </w:r>
-      <w:proofErr w:type="spellEnd"/>
-      <w:proofErr w:type="gramEnd"/>
-      <w:r>
-        <w:rPr>
-          <w:rFonts w:ascii="Times New Roman" w:hAnsi="Times New Roman" w:cs="Times New Roman"/>
-        </w:rPr>
-        <w:t xml:space="preserve"> is not provided</w:t>
+        <w:t>f otu.table is not provided</w:t>
       </w:r>
       <w:r>
         <w:rPr>
@@ -4783,23 +3507,7 @@
         <w:rPr>
           <w:rFonts w:ascii="Times New Roman" w:hAnsi="Times New Roman" w:cs="Times New Roman"/>
         </w:rPr>
-        <w:t xml:space="preserve"> character vector, or “none” to forego saving files. If </w:t>
-      </w:r>
-      <w:proofErr w:type="spellStart"/>
-      <w:proofErr w:type="gramStart"/>
-      <w:r>
-        <w:rPr>
-          <w:rFonts w:ascii="Times New Roman" w:hAnsi="Times New Roman" w:cs="Times New Roman"/>
-        </w:rPr>
-        <w:t>otu.table</w:t>
-      </w:r>
-      <w:proofErr w:type="spellEnd"/>
-      <w:proofErr w:type="gramEnd"/>
-      <w:r>
-        <w:rPr>
-          <w:rFonts w:ascii="Times New Roman" w:hAnsi="Times New Roman" w:cs="Times New Roman"/>
-        </w:rPr>
-        <w:t xml:space="preserve"> is provided, must be a </w:t>
+        <w:t xml:space="preserve"> character vector, or “none” to forego saving files. If otu.table is provided, must be a </w:t>
       </w:r>
       <w:r>
         <w:rPr>
@@ -4914,30 +3622,8 @@
         <w:rPr>
           <w:rFonts w:ascii="Times New Roman" w:hAnsi="Times New Roman" w:cs="Times New Roman"/>
         </w:rPr>
-        <w:t xml:space="preserve">a </w:t>
-      </w:r>
-      <w:proofErr w:type="spellStart"/>
-      <w:r>
-        <w:rPr>
-          <w:rFonts w:ascii="Times New Roman" w:hAnsi="Times New Roman" w:cs="Times New Roman"/>
-        </w:rPr>
-        <w:t>ggplot</w:t>
-      </w:r>
-      <w:proofErr w:type="spellEnd"/>
-      <w:r>
-        <w:rPr>
-          <w:rFonts w:ascii="Times New Roman" w:hAnsi="Times New Roman" w:cs="Times New Roman"/>
-        </w:rPr>
-        <w:t xml:space="preserve"> </w:t>
-      </w:r>
-      <w:proofErr w:type="spellStart"/>
-      <w:r>
-        <w:rPr>
-          <w:rFonts w:ascii="Times New Roman" w:hAnsi="Times New Roman" w:cs="Times New Roman"/>
-        </w:rPr>
-        <w:t>barplot</w:t>
-      </w:r>
-      <w:proofErr w:type="spellEnd"/>
+        <w:t>a ggplot barplot</w:t>
+      </w:r>
       <w:r>
         <w:rPr>
           <w:rFonts w:ascii="Times New Roman" w:hAnsi="Times New Roman" w:cs="Times New Roman"/>
@@ -4985,21 +3671,7 @@
         <w:rPr>
           <w:rFonts w:ascii="Times New Roman" w:hAnsi="Times New Roman" w:cs="Times New Roman"/>
         </w:rPr>
-        <w:t xml:space="preserve">a </w:t>
-      </w:r>
-      <w:proofErr w:type="spellStart"/>
-      <w:r>
-        <w:rPr>
-          <w:rFonts w:ascii="Times New Roman" w:hAnsi="Times New Roman" w:cs="Times New Roman"/>
-        </w:rPr>
-        <w:t>ggplot</w:t>
-      </w:r>
-      <w:proofErr w:type="spellEnd"/>
-      <w:r>
-        <w:rPr>
-          <w:rFonts w:ascii="Times New Roman" w:hAnsi="Times New Roman" w:cs="Times New Roman"/>
-        </w:rPr>
-        <w:t xml:space="preserve"> boxplot </w:t>
+        <w:t xml:space="preserve">a ggplot boxplot </w:t>
       </w:r>
       <w:r>
         <w:rPr>
@@ -5036,23 +3708,7 @@
         <w:rPr>
           <w:rFonts w:ascii="Times New Roman" w:hAnsi="Times New Roman" w:cs="Times New Roman"/>
         </w:rPr>
-        <w:t xml:space="preserve"> if </w:t>
-      </w:r>
-      <w:proofErr w:type="spellStart"/>
-      <w:proofErr w:type="gramStart"/>
-      <w:r>
-        <w:rPr>
-          <w:rFonts w:ascii="Times New Roman" w:hAnsi="Times New Roman" w:cs="Times New Roman"/>
-        </w:rPr>
-        <w:t>otu.table</w:t>
-      </w:r>
-      <w:proofErr w:type="spellEnd"/>
-      <w:proofErr w:type="gramEnd"/>
-      <w:r>
-        <w:rPr>
-          <w:rFonts w:ascii="Times New Roman" w:hAnsi="Times New Roman" w:cs="Times New Roman"/>
-        </w:rPr>
-        <w:t xml:space="preserve"> is not supplied.</w:t>
+        <w:t xml:space="preserve"> if otu.table is not supplied.</w:t>
       </w:r>
     </w:p>
     <w:p>
@@ -5077,21 +3733,7 @@
         <w:rPr>
           <w:rFonts w:ascii="Times New Roman" w:hAnsi="Times New Roman" w:cs="Times New Roman"/>
         </w:rPr>
-        <w:t xml:space="preserve"> = a </w:t>
-      </w:r>
-      <w:proofErr w:type="spellStart"/>
-      <w:r>
-        <w:rPr>
-          <w:rFonts w:ascii="Times New Roman" w:hAnsi="Times New Roman" w:cs="Times New Roman"/>
-        </w:rPr>
-        <w:t>ggplot</w:t>
-      </w:r>
-      <w:proofErr w:type="spellEnd"/>
-      <w:r>
-        <w:rPr>
-          <w:rFonts w:ascii="Times New Roman" w:hAnsi="Times New Roman" w:cs="Times New Roman"/>
-        </w:rPr>
-        <w:t xml:space="preserve"> histogram </w:t>
+        <w:t xml:space="preserve"> = a ggplot histogram </w:t>
       </w:r>
       <w:r>
         <w:rPr>
@@ -5158,23 +3800,7 @@
         <w:rPr>
           <w:rFonts w:ascii="Times New Roman" w:hAnsi="Times New Roman" w:cs="Times New Roman"/>
         </w:rPr>
-        <w:t xml:space="preserve"> if </w:t>
-      </w:r>
-      <w:proofErr w:type="spellStart"/>
-      <w:proofErr w:type="gramStart"/>
-      <w:r>
-        <w:rPr>
-          <w:rFonts w:ascii="Times New Roman" w:hAnsi="Times New Roman" w:cs="Times New Roman"/>
-        </w:rPr>
-        <w:t>otu.table</w:t>
-      </w:r>
-      <w:proofErr w:type="spellEnd"/>
-      <w:proofErr w:type="gramEnd"/>
-      <w:r>
-        <w:rPr>
-          <w:rFonts w:ascii="Times New Roman" w:hAnsi="Times New Roman" w:cs="Times New Roman"/>
-        </w:rPr>
-        <w:t xml:space="preserve"> is not supplied.</w:t>
+        <w:t xml:space="preserve"> if otu.table is not supplied.</w:t>
       </w:r>
     </w:p>
     <w:p>
@@ -5205,21 +3831,7 @@
         <w:rPr>
           <w:rFonts w:ascii="Times New Roman" w:hAnsi="Times New Roman" w:cs="Times New Roman"/>
         </w:rPr>
-        <w:t xml:space="preserve">a </w:t>
-      </w:r>
-      <w:proofErr w:type="spellStart"/>
-      <w:r>
-        <w:rPr>
-          <w:rFonts w:ascii="Times New Roman" w:hAnsi="Times New Roman" w:cs="Times New Roman"/>
-        </w:rPr>
-        <w:t>dataframe</w:t>
-      </w:r>
-      <w:proofErr w:type="spellEnd"/>
-      <w:r>
-        <w:rPr>
-          <w:rFonts w:ascii="Times New Roman" w:hAnsi="Times New Roman" w:cs="Times New Roman"/>
-        </w:rPr>
-        <w:t xml:space="preserve"> of </w:t>
+        <w:t xml:space="preserve">a dataframe of </w:t>
       </w:r>
       <w:r>
         <w:rPr>
@@ -5239,8 +3851,6 @@
         </w:rPr>
         <w:t xml:space="preserve">in </w:t>
       </w:r>
-      <w:proofErr w:type="spellStart"/>
-      <w:proofErr w:type="gramStart"/>
       <w:r>
         <w:rPr>
           <w:rFonts w:ascii="Times New Roman" w:hAnsi="Times New Roman" w:cs="Times New Roman"/>
@@ -5248,8 +3858,6 @@
         </w:rPr>
         <w:t>map.result</w:t>
       </w:r>
-      <w:proofErr w:type="spellEnd"/>
-      <w:proofErr w:type="gramEnd"/>
       <w:r>
         <w:rPr>
           <w:rFonts w:ascii="Times New Roman" w:hAnsi="Times New Roman" w:cs="Times New Roman"/>
@@ -5262,7 +3870,6 @@
         </w:rPr>
         <w:t>(</w:t>
       </w:r>
-      <w:proofErr w:type="spellStart"/>
       <w:r>
         <w:rPr>
           <w:rFonts w:ascii="Times New Roman" w:hAnsi="Times New Roman" w:cs="Times New Roman"/>
@@ -5270,7 +3877,6 @@
         </w:rPr>
         <w:t>otu.table</w:t>
       </w:r>
-      <w:proofErr w:type="spellEnd"/>
       <w:r>
         <w:rPr>
           <w:rFonts w:ascii="Times New Roman" w:hAnsi="Times New Roman" w:cs="Times New Roman"/>
@@ -5318,21 +3924,7 @@
         <w:rPr>
           <w:rFonts w:ascii="Times New Roman" w:hAnsi="Times New Roman" w:cs="Times New Roman"/>
         </w:rPr>
-        <w:t xml:space="preserve">the </w:t>
-      </w:r>
-      <w:proofErr w:type="spellStart"/>
-      <w:r>
-        <w:rPr>
-          <w:rFonts w:ascii="Times New Roman" w:hAnsi="Times New Roman" w:cs="Times New Roman"/>
-        </w:rPr>
-        <w:t>dataframe</w:t>
-      </w:r>
-      <w:proofErr w:type="spellEnd"/>
-      <w:r>
-        <w:rPr>
-          <w:rFonts w:ascii="Times New Roman" w:hAnsi="Times New Roman" w:cs="Times New Roman"/>
-        </w:rPr>
-        <w:t xml:space="preserve"> used to create the plot in element </w:t>
+        <w:t xml:space="preserve">the dataframe used to create the plot in element </w:t>
       </w:r>
       <w:r>
         <w:rPr>
@@ -5376,21 +3968,7 @@
         <w:rPr>
           <w:rFonts w:ascii="Times New Roman" w:hAnsi="Times New Roman" w:cs="Times New Roman"/>
         </w:rPr>
-        <w:t xml:space="preserve">a </w:t>
-      </w:r>
-      <w:proofErr w:type="spellStart"/>
-      <w:r>
-        <w:rPr>
-          <w:rFonts w:ascii="Times New Roman" w:hAnsi="Times New Roman" w:cs="Times New Roman"/>
-        </w:rPr>
-        <w:t>dataframe</w:t>
-      </w:r>
-      <w:proofErr w:type="spellEnd"/>
-      <w:r>
-        <w:rPr>
-          <w:rFonts w:ascii="Times New Roman" w:hAnsi="Times New Roman" w:cs="Times New Roman"/>
-        </w:rPr>
-        <w:t xml:space="preserve"> </w:t>
+        <w:t xml:space="preserve">a dataframe </w:t>
       </w:r>
       <w:r>
         <w:rPr>
@@ -5420,21 +3998,7 @@
         <w:rPr>
           <w:rFonts w:ascii="Times New Roman" w:hAnsi="Times New Roman" w:cs="Times New Roman"/>
         </w:rPr>
-        <w:t xml:space="preserve">Up to 3 pdf files containing </w:t>
-      </w:r>
-      <w:proofErr w:type="spellStart"/>
-      <w:r>
-        <w:rPr>
-          <w:rFonts w:ascii="Times New Roman" w:hAnsi="Times New Roman" w:cs="Times New Roman"/>
-        </w:rPr>
-        <w:t>ggplot</w:t>
-      </w:r>
-      <w:proofErr w:type="spellEnd"/>
-      <w:r>
-        <w:rPr>
-          <w:rFonts w:ascii="Times New Roman" w:hAnsi="Times New Roman" w:cs="Times New Roman"/>
-        </w:rPr>
-        <w:t xml:space="preserve"> graphics written to disk</w:t>
+        <w:t>Up to 3 pdf files containing ggplot graphics written to disk</w:t>
       </w:r>
     </w:p>
     <w:p>
@@ -5504,7 +4068,6 @@
           <w:i/>
         </w:rPr>
       </w:pPr>
-      <w:proofErr w:type="spellStart"/>
       <w:r>
         <w:rPr>
           <w:rFonts w:ascii="Times New Roman" w:hAnsi="Times New Roman" w:cs="Times New Roman"/>
@@ -5512,7 +4075,6 @@
         </w:rPr>
         <w:t>compare_taxrez</w:t>
       </w:r>
-      <w:proofErr w:type="spellEnd"/>
     </w:p>
     <w:p>
       <w:pPr>
@@ -6244,21 +4806,12 @@
           <w:i/>
         </w:rPr>
       </w:pPr>
-      <w:proofErr w:type="spellStart"/>
-      <w:r>
-        <w:rPr>
-          <w:rFonts w:ascii="Times New Roman" w:hAnsi="Times New Roman" w:cs="Times New Roman"/>
-          <w:i/>
-        </w:rPr>
-        <w:t>consensus_tax_bestRez</w:t>
-      </w:r>
-      <w:proofErr w:type="spellEnd"/>
-      <w:r>
-        <w:rPr>
-          <w:rFonts w:ascii="Times New Roman" w:hAnsi="Times New Roman" w:cs="Times New Roman"/>
-          <w:i/>
-        </w:rPr>
-        <w:t xml:space="preserve"> </w:t>
+      <w:r>
+        <w:rPr>
+          <w:rFonts w:ascii="Times New Roman" w:hAnsi="Times New Roman" w:cs="Times New Roman"/>
+          <w:i/>
+        </w:rPr>
+        <w:t xml:space="preserve">consensus_tax_bestRez </w:t>
       </w:r>
     </w:p>
     <w:p>
@@ -6394,21 +4947,7 @@
         <w:rPr>
           <w:rFonts w:ascii="Times New Roman" w:hAnsi="Times New Roman" w:cs="Times New Roman"/>
         </w:rPr>
-        <w:t xml:space="preserve"> = an arbitrary number of taxonomy tables (</w:t>
-      </w:r>
-      <w:proofErr w:type="spellStart"/>
-      <w:r>
-        <w:rPr>
-          <w:rFonts w:ascii="Times New Roman" w:hAnsi="Times New Roman" w:cs="Times New Roman"/>
-        </w:rPr>
-        <w:t>dataframes</w:t>
-      </w:r>
-      <w:proofErr w:type="spellEnd"/>
-      <w:r>
-        <w:rPr>
-          <w:rFonts w:ascii="Times New Roman" w:hAnsi="Times New Roman" w:cs="Times New Roman"/>
-        </w:rPr>
-        <w:t>). They should be identical dimensions with OTUs/ASVs as rows and taxonomic ranks as columns. The order of ASVs should be the same across all tables</w:t>
+        <w:t xml:space="preserve"> = an arbitrary number of taxonomy tables (dataframes). They should be identical dimensions with OTUs/ASVs as rows and taxonomic ranks as columns. The order of ASVs should be the same across all tables</w:t>
       </w:r>
       <w:r>
         <w:rPr>
@@ -6441,7 +4980,6 @@
           <w:rFonts w:ascii="Times New Roman" w:hAnsi="Times New Roman" w:cs="Times New Roman"/>
         </w:rPr>
       </w:pPr>
-      <w:proofErr w:type="spellStart"/>
       <w:r>
         <w:rPr>
           <w:rFonts w:ascii="Times New Roman" w:hAnsi="Times New Roman" w:cs="Times New Roman"/>
@@ -6449,26 +4987,11 @@
         </w:rPr>
         <w:t>tablenames</w:t>
       </w:r>
-      <w:proofErr w:type="spellEnd"/>
-      <w:r>
-        <w:rPr>
-          <w:rFonts w:ascii="Times New Roman" w:hAnsi="Times New Roman" w:cs="Times New Roman"/>
-        </w:rPr>
-        <w:t xml:space="preserve"> = a character vector including the names of each taxonomy </w:t>
-      </w:r>
-      <w:proofErr w:type="spellStart"/>
-      <w:r>
-        <w:rPr>
-          <w:rFonts w:ascii="Times New Roman" w:hAnsi="Times New Roman" w:cs="Times New Roman"/>
-        </w:rPr>
-        <w:t>dataframe</w:t>
-      </w:r>
-      <w:proofErr w:type="spellEnd"/>
-      <w:r>
-        <w:rPr>
-          <w:rFonts w:ascii="Times New Roman" w:hAnsi="Times New Roman" w:cs="Times New Roman"/>
-        </w:rPr>
-        <w:t xml:space="preserve"> supplied in </w:t>
+      <w:r>
+        <w:rPr>
+          <w:rFonts w:ascii="Times New Roman" w:hAnsi="Times New Roman" w:cs="Times New Roman"/>
+        </w:rPr>
+        <w:t xml:space="preserve"> = a character vector including the names of each taxonomy dataframe supplied in </w:t>
       </w:r>
       <w:r>
         <w:rPr>
@@ -6489,7 +5012,6 @@
           <w:rFonts w:ascii="Times New Roman" w:hAnsi="Times New Roman" w:cs="Times New Roman"/>
         </w:rPr>
       </w:pPr>
-      <w:proofErr w:type="spellStart"/>
       <w:r>
         <w:rPr>
           <w:rFonts w:ascii="Times New Roman" w:hAnsi="Times New Roman" w:cs="Times New Roman"/>
@@ -6497,26 +5019,11 @@
         </w:rPr>
         <w:t>ranknamez</w:t>
       </w:r>
-      <w:proofErr w:type="spellEnd"/>
-      <w:r>
-        <w:rPr>
-          <w:rFonts w:ascii="Times New Roman" w:hAnsi="Times New Roman" w:cs="Times New Roman"/>
-        </w:rPr>
-        <w:t xml:space="preserve"> = the names of each rank (column) of the input </w:t>
-      </w:r>
-      <w:proofErr w:type="spellStart"/>
-      <w:r>
-        <w:rPr>
-          <w:rFonts w:ascii="Times New Roman" w:hAnsi="Times New Roman" w:cs="Times New Roman"/>
-        </w:rPr>
-        <w:t>dataframes</w:t>
-      </w:r>
-      <w:proofErr w:type="spellEnd"/>
-      <w:r>
-        <w:rPr>
-          <w:rFonts w:ascii="Times New Roman" w:hAnsi="Times New Roman" w:cs="Times New Roman"/>
-        </w:rPr>
-        <w:t>. The output consensus taxonomy will have these as column names.</w:t>
+      <w:r>
+        <w:rPr>
+          <w:rFonts w:ascii="Times New Roman" w:hAnsi="Times New Roman" w:cs="Times New Roman"/>
+        </w:rPr>
+        <w:t xml:space="preserve"> = the names of each rank (column) of the input dataframes. The output consensus taxonomy will have these as column names.</w:t>
       </w:r>
     </w:p>
     <w:p>
@@ -6530,7 +5037,6 @@
           <w:rFonts w:ascii="Times New Roman" w:hAnsi="Times New Roman" w:cs="Times New Roman"/>
         </w:rPr>
       </w:pPr>
-      <w:proofErr w:type="spellStart"/>
       <w:r>
         <w:rPr>
           <w:rFonts w:ascii="Times New Roman" w:hAnsi="Times New Roman" w:cs="Times New Roman"/>
@@ -6538,28 +5044,12 @@
         </w:rPr>
         <w:t>tiebreakz</w:t>
       </w:r>
-      <w:proofErr w:type="spellEnd"/>
-      <w:r>
-        <w:rPr>
-          <w:rFonts w:ascii="Times New Roman" w:hAnsi="Times New Roman" w:cs="Times New Roman"/>
-        </w:rPr>
-        <w:t xml:space="preserve"> = a 1x1 character vector or a list of 1x2 character vectors. If a 1x1 character vector, it must be either “none” or “</w:t>
-      </w:r>
-      <w:proofErr w:type="spellStart"/>
-      <w:r>
-        <w:rPr>
-          <w:rFonts w:ascii="Times New Roman" w:hAnsi="Times New Roman" w:cs="Times New Roman"/>
-        </w:rPr>
-        <w:t>LCAlike</w:t>
-      </w:r>
-      <w:proofErr w:type="spellEnd"/>
-      <w:r>
-        <w:rPr>
-          <w:rFonts w:ascii="Times New Roman" w:hAnsi="Times New Roman" w:cs="Times New Roman"/>
-        </w:rPr>
-        <w:t xml:space="preserve">”. If a list of 1x2 character vectors, </w:t>
-      </w:r>
-      <w:proofErr w:type="spellStart"/>
+      <w:r>
+        <w:rPr>
+          <w:rFonts w:ascii="Times New Roman" w:hAnsi="Times New Roman" w:cs="Times New Roman"/>
+        </w:rPr>
+        <w:t xml:space="preserve"> = a 1x1 character vector or a list of 1x2 character vectors. If a 1x1 character vector, it must be either “none” or “LCAlike”. If a list of 1x2 character vectors, </w:t>
+      </w:r>
       <w:r>
         <w:rPr>
           <w:rFonts w:ascii="Times New Roman" w:hAnsi="Times New Roman" w:cs="Times New Roman"/>
@@ -6567,28 +5057,12 @@
         </w:rPr>
         <w:t>tiebreakz</w:t>
       </w:r>
-      <w:proofErr w:type="spellEnd"/>
-      <w:r>
-        <w:rPr>
-          <w:rFonts w:ascii="Times New Roman" w:hAnsi="Times New Roman" w:cs="Times New Roman"/>
-        </w:rPr>
-        <w:t xml:space="preserve">[[X]][1] should match one the entries in </w:t>
-      </w:r>
-      <w:proofErr w:type="spellStart"/>
-      <w:r>
-        <w:rPr>
-          <w:rFonts w:ascii="Times New Roman" w:hAnsi="Times New Roman" w:cs="Times New Roman"/>
-        </w:rPr>
-        <w:t>tablenames</w:t>
-      </w:r>
-      <w:proofErr w:type="spellEnd"/>
-      <w:r>
-        <w:rPr>
-          <w:rFonts w:ascii="Times New Roman" w:hAnsi="Times New Roman" w:cs="Times New Roman"/>
-        </w:rPr>
-        <w:t xml:space="preserve">, and </w:t>
-      </w:r>
-      <w:proofErr w:type="spellStart"/>
+      <w:r>
+        <w:rPr>
+          <w:rFonts w:ascii="Times New Roman" w:hAnsi="Times New Roman" w:cs="Times New Roman"/>
+        </w:rPr>
+        <w:t xml:space="preserve">[[X]][1] should match one the entries in tablenames, and </w:t>
+      </w:r>
       <w:r>
         <w:rPr>
           <w:rFonts w:ascii="Times New Roman" w:hAnsi="Times New Roman" w:cs="Times New Roman"/>
@@ -6596,14 +5070,12 @@
         </w:rPr>
         <w:t>tiebreakz</w:t>
       </w:r>
-      <w:proofErr w:type="spellEnd"/>
       <w:r>
         <w:rPr>
           <w:rFonts w:ascii="Times New Roman" w:hAnsi="Times New Roman" w:cs="Times New Roman"/>
         </w:rPr>
         <w:t xml:space="preserve">[[X]][2] should be NA or should match any taxonomic name in </w:t>
       </w:r>
-      <w:proofErr w:type="spellStart"/>
       <w:r>
         <w:rPr>
           <w:rFonts w:ascii="Times New Roman" w:hAnsi="Times New Roman" w:cs="Times New Roman"/>
@@ -6611,14 +5083,12 @@
         </w:rPr>
         <w:t>tiebreakz</w:t>
       </w:r>
-      <w:proofErr w:type="spellEnd"/>
       <w:r>
         <w:rPr>
           <w:rFonts w:ascii="Times New Roman" w:hAnsi="Times New Roman" w:cs="Times New Roman"/>
         </w:rPr>
         <w:t xml:space="preserve">[[X]][1]. These values indicate the taxonomy table to prioritize for all remaining tiebreakers (if </w:t>
       </w:r>
-      <w:proofErr w:type="spellStart"/>
       <w:r>
         <w:rPr>
           <w:rFonts w:ascii="Times New Roman" w:hAnsi="Times New Roman" w:cs="Times New Roman"/>
@@ -6626,14 +5096,12 @@
         </w:rPr>
         <w:t>tiebreakz</w:t>
       </w:r>
-      <w:proofErr w:type="spellEnd"/>
       <w:r>
         <w:rPr>
           <w:rFonts w:ascii="Times New Roman" w:hAnsi="Times New Roman" w:cs="Times New Roman"/>
         </w:rPr>
         <w:t xml:space="preserve">[[X]][2] is NA) or for a particular taxonomic group (if </w:t>
       </w:r>
-      <w:proofErr w:type="spellStart"/>
       <w:r>
         <w:rPr>
           <w:rFonts w:ascii="Times New Roman" w:hAnsi="Times New Roman" w:cs="Times New Roman"/>
@@ -6641,7 +5109,6 @@
         </w:rPr>
         <w:t>tiebreakz</w:t>
       </w:r>
-      <w:proofErr w:type="spellEnd"/>
       <w:r>
         <w:rPr>
           <w:rFonts w:ascii="Times New Roman" w:hAnsi="Times New Roman" w:cs="Times New Roman"/>
@@ -6697,21 +5164,7 @@
         <w:rPr>
           <w:rFonts w:ascii="Times New Roman" w:hAnsi="Times New Roman" w:cs="Times New Roman"/>
         </w:rPr>
-        <w:t xml:space="preserve">[[1]] = </w:t>
-      </w:r>
-      <w:proofErr w:type="spellStart"/>
-      <w:r>
-        <w:rPr>
-          <w:rFonts w:ascii="Times New Roman" w:hAnsi="Times New Roman" w:cs="Times New Roman"/>
-        </w:rPr>
-        <w:t>dataframe</w:t>
-      </w:r>
-      <w:proofErr w:type="spellEnd"/>
-      <w:r>
-        <w:rPr>
-          <w:rFonts w:ascii="Times New Roman" w:hAnsi="Times New Roman" w:cs="Times New Roman"/>
-        </w:rPr>
-        <w:t xml:space="preserve"> containing the consensus taxonomy table </w:t>
+        <w:t xml:space="preserve">[[1]] = dataframe containing the consensus taxonomy table </w:t>
       </w:r>
     </w:p>
     <w:p>
@@ -6730,16 +5183,8 @@
           <w:rFonts w:ascii="Times New Roman" w:hAnsi="Times New Roman" w:cs="Times New Roman"/>
         </w:rPr>
         <w:lastRenderedPageBreak/>
-        <w:t xml:space="preserve">[[2]] = a list with each of the original taxonomy </w:t>
-      </w:r>
-      <w:proofErr w:type="spellStart"/>
-      <w:r>
-        <w:rPr>
-          <w:rFonts w:ascii="Times New Roman" w:hAnsi="Times New Roman" w:cs="Times New Roman"/>
-        </w:rPr>
-        <w:t>dataframes</w:t>
-      </w:r>
-      <w:proofErr w:type="spellEnd"/>
+        <w:t>[[2]] = a list with each of the original taxonomy dataframes</w:t>
+      </w:r>
     </w:p>
     <w:p>
       <w:pPr>
@@ -6866,21 +5311,7 @@
         <w:rPr>
           <w:rFonts w:ascii="Times New Roman" w:hAnsi="Times New Roman" w:cs="Times New Roman"/>
         </w:rPr>
-        <w:t>“</w:t>
-      </w:r>
-      <w:proofErr w:type="spellStart"/>
-      <w:r>
-        <w:rPr>
-          <w:rFonts w:ascii="Times New Roman" w:hAnsi="Times New Roman" w:cs="Times New Roman"/>
-        </w:rPr>
-        <w:t>LCAlike</w:t>
-      </w:r>
-      <w:proofErr w:type="spellEnd"/>
-      <w:r>
-        <w:rPr>
-          <w:rFonts w:ascii="Times New Roman" w:hAnsi="Times New Roman" w:cs="Times New Roman"/>
-        </w:rPr>
-        <w:t>” – a search is conducted to determine the rank (if any) at which the taxonomy arrays with equivalent resolution agree. If one is found, the ranks with names in agreement are used in the final output array, and all further ranks are left unassigned.</w:t>
+        <w:t>“LCAlike” – a search is conducted to determine the rank (if any) at which the taxonomy arrays with equivalent resolution agree. If one is found, the ranks with names in agreement are used in the final output array, and all further ranks are left unassigned.</w:t>
       </w:r>
     </w:p>
     <w:p>
@@ -6898,37 +5329,7 @@
         <w:rPr>
           <w:rFonts w:ascii="Times New Roman" w:hAnsi="Times New Roman" w:cs="Times New Roman"/>
         </w:rPr>
-        <w:t>“</w:t>
-      </w:r>
-      <w:proofErr w:type="spellStart"/>
-      <w:r>
-        <w:rPr>
-          <w:rFonts w:ascii="Times New Roman" w:hAnsi="Times New Roman" w:cs="Times New Roman"/>
-        </w:rPr>
-        <w:t>LCAlike</w:t>
-      </w:r>
-      <w:proofErr w:type="spellEnd"/>
-      <w:r>
-        <w:rPr>
-          <w:rFonts w:ascii="Times New Roman" w:hAnsi="Times New Roman" w:cs="Times New Roman"/>
-        </w:rPr>
-        <w:t xml:space="preserve">” can be included at any position in the list in 3c below and will be prioritized relative to other entries in the list according to </w:t>
-      </w:r>
-      <w:proofErr w:type="spellStart"/>
-      <w:proofErr w:type="gramStart"/>
-      <w:r>
-        <w:rPr>
-          <w:rFonts w:ascii="Times New Roman" w:hAnsi="Times New Roman" w:cs="Times New Roman"/>
-        </w:rPr>
-        <w:t>it’s</w:t>
-      </w:r>
-      <w:proofErr w:type="spellEnd"/>
-      <w:proofErr w:type="gramEnd"/>
-      <w:r>
-        <w:rPr>
-          <w:rFonts w:ascii="Times New Roman" w:hAnsi="Times New Roman" w:cs="Times New Roman"/>
-        </w:rPr>
-        <w:t xml:space="preserve"> position in the list</w:t>
+        <w:t>“LCAlike” can be included at any position in the list in 3c below and will be prioritized relative to other entries in the list according to it’s position in the list</w:t>
       </w:r>
     </w:p>
     <w:p>
@@ -6973,7 +5374,6 @@
           <w:i/>
         </w:rPr>
       </w:pPr>
-      <w:proofErr w:type="spellStart"/>
       <w:r>
         <w:rPr>
           <w:rFonts w:ascii="Times New Roman" w:hAnsi="Times New Roman" w:cs="Times New Roman"/>
@@ -6988,7 +5388,6 @@
         </w:rPr>
         <w:t>mostCom</w:t>
       </w:r>
-      <w:proofErr w:type="spellEnd"/>
       <w:r>
         <w:rPr>
           <w:rFonts w:ascii="Times New Roman" w:hAnsi="Times New Roman" w:cs="Times New Roman"/>
@@ -7064,8 +5463,6 @@
           <w:rFonts w:ascii="Times New Roman" w:hAnsi="Times New Roman" w:cs="Times New Roman"/>
         </w:rPr>
       </w:pPr>
-      <w:bookmarkStart w:id="0" w:name="_GoBack"/>
-      <w:bookmarkEnd w:id="0"/>
     </w:p>
     <w:p>
       <w:pPr>
@@ -7178,21 +5575,7 @@
         <w:rPr>
           <w:rFonts w:ascii="Times New Roman" w:hAnsi="Times New Roman" w:cs="Times New Roman"/>
         </w:rPr>
-        <w:t xml:space="preserve"> = an arbitrary number of taxonomy tables (</w:t>
-      </w:r>
-      <w:proofErr w:type="spellStart"/>
-      <w:r>
-        <w:rPr>
-          <w:rFonts w:ascii="Times New Roman" w:hAnsi="Times New Roman" w:cs="Times New Roman"/>
-        </w:rPr>
-        <w:t>dataframes</w:t>
-      </w:r>
-      <w:proofErr w:type="spellEnd"/>
-      <w:r>
-        <w:rPr>
-          <w:rFonts w:ascii="Times New Roman" w:hAnsi="Times New Roman" w:cs="Times New Roman"/>
-        </w:rPr>
-        <w:t>). They should be identical dimensions with OTUs/ASVs as rows and taxonomic ranks as columns. The order of ASVs should be the same across all tables</w:t>
+        <w:t xml:space="preserve"> = an arbitrary number of taxonomy tables (dataframes). They should be identical dimensions with OTUs/ASVs as rows and taxonomic ranks as columns. The order of ASVs should be the same across all tables</w:t>
       </w:r>
       <w:r>
         <w:rPr>
@@ -7225,7 +5608,6 @@
           <w:rFonts w:ascii="Times New Roman" w:hAnsi="Times New Roman" w:cs="Times New Roman"/>
         </w:rPr>
       </w:pPr>
-      <w:proofErr w:type="spellStart"/>
       <w:r>
         <w:rPr>
           <w:rFonts w:ascii="Times New Roman" w:hAnsi="Times New Roman" w:cs="Times New Roman"/>
@@ -7233,26 +5615,11 @@
         </w:rPr>
         <w:t>tablenames</w:t>
       </w:r>
-      <w:proofErr w:type="spellEnd"/>
-      <w:r>
-        <w:rPr>
-          <w:rFonts w:ascii="Times New Roman" w:hAnsi="Times New Roman" w:cs="Times New Roman"/>
-        </w:rPr>
-        <w:t xml:space="preserve"> = a character vector including the names of each taxonomy </w:t>
-      </w:r>
-      <w:proofErr w:type="spellStart"/>
-      <w:r>
-        <w:rPr>
-          <w:rFonts w:ascii="Times New Roman" w:hAnsi="Times New Roman" w:cs="Times New Roman"/>
-        </w:rPr>
-        <w:t>dataframe</w:t>
-      </w:r>
-      <w:proofErr w:type="spellEnd"/>
-      <w:r>
-        <w:rPr>
-          <w:rFonts w:ascii="Times New Roman" w:hAnsi="Times New Roman" w:cs="Times New Roman"/>
-        </w:rPr>
-        <w:t xml:space="preserve"> supplied in </w:t>
+      <w:r>
+        <w:rPr>
+          <w:rFonts w:ascii="Times New Roman" w:hAnsi="Times New Roman" w:cs="Times New Roman"/>
+        </w:rPr>
+        <w:t xml:space="preserve"> = a character vector including the names of each taxonomy dataframe supplied in </w:t>
       </w:r>
       <w:r>
         <w:rPr>
@@ -7273,7 +5640,6 @@
           <w:rFonts w:ascii="Times New Roman" w:hAnsi="Times New Roman" w:cs="Times New Roman"/>
         </w:rPr>
       </w:pPr>
-      <w:proofErr w:type="spellStart"/>
       <w:r>
         <w:rPr>
           <w:rFonts w:ascii="Times New Roman" w:hAnsi="Times New Roman" w:cs="Times New Roman"/>
@@ -7281,26 +5647,11 @@
         </w:rPr>
         <w:t>ranknamez</w:t>
       </w:r>
-      <w:proofErr w:type="spellEnd"/>
-      <w:r>
-        <w:rPr>
-          <w:rFonts w:ascii="Times New Roman" w:hAnsi="Times New Roman" w:cs="Times New Roman"/>
-        </w:rPr>
-        <w:t xml:space="preserve"> = the names of each rank (column) of the input </w:t>
-      </w:r>
-      <w:proofErr w:type="spellStart"/>
-      <w:r>
-        <w:rPr>
-          <w:rFonts w:ascii="Times New Roman" w:hAnsi="Times New Roman" w:cs="Times New Roman"/>
-        </w:rPr>
-        <w:t>dataframes</w:t>
-      </w:r>
-      <w:proofErr w:type="spellEnd"/>
-      <w:r>
-        <w:rPr>
-          <w:rFonts w:ascii="Times New Roman" w:hAnsi="Times New Roman" w:cs="Times New Roman"/>
-        </w:rPr>
-        <w:t>. The output consensus taxonomy will have these as column names.</w:t>
+      <w:r>
+        <w:rPr>
+          <w:rFonts w:ascii="Times New Roman" w:hAnsi="Times New Roman" w:cs="Times New Roman"/>
+        </w:rPr>
+        <w:t xml:space="preserve"> = the names of each rank (column) of the input dataframes. The output consensus taxonomy will have these as column names.</w:t>
       </w:r>
     </w:p>
     <w:p>
@@ -7314,7 +5665,6 @@
           <w:rFonts w:ascii="Times New Roman" w:hAnsi="Times New Roman" w:cs="Times New Roman"/>
         </w:rPr>
       </w:pPr>
-      <w:proofErr w:type="spellStart"/>
       <w:r>
         <w:rPr>
           <w:rFonts w:ascii="Times New Roman" w:hAnsi="Times New Roman" w:cs="Times New Roman"/>
@@ -7322,7 +5672,6 @@
         </w:rPr>
         <w:t>tiebreakz</w:t>
       </w:r>
-      <w:proofErr w:type="spellEnd"/>
       <w:r>
         <w:rPr>
           <w:rFonts w:ascii="Times New Roman" w:hAnsi="Times New Roman" w:cs="Times New Roman"/>
@@ -7333,49 +5682,7 @@
         <w:rPr>
           <w:rFonts w:ascii="Times New Roman" w:hAnsi="Times New Roman" w:cs="Times New Roman"/>
         </w:rPr>
-        <w:t xml:space="preserve">a list of character vectors with length of two in the format of </w:t>
-      </w:r>
-      <w:proofErr w:type="gramStart"/>
-      <w:r>
-        <w:rPr>
-          <w:rFonts w:ascii="Times New Roman" w:hAnsi="Times New Roman" w:cs="Times New Roman"/>
-        </w:rPr>
-        <w:t>c(</w:t>
-      </w:r>
-      <w:proofErr w:type="gramEnd"/>
-      <w:r>
-        <w:rPr>
-          <w:rFonts w:ascii="Times New Roman" w:hAnsi="Times New Roman" w:cs="Times New Roman"/>
-        </w:rPr>
-        <w:t>“</w:t>
-      </w:r>
-      <w:proofErr w:type="spellStart"/>
-      <w:r>
-        <w:rPr>
-          <w:rFonts w:ascii="Times New Roman" w:hAnsi="Times New Roman" w:cs="Times New Roman"/>
-        </w:rPr>
-        <w:t>tablename</w:t>
-      </w:r>
-      <w:proofErr w:type="spellEnd"/>
-      <w:r>
-        <w:rPr>
-          <w:rFonts w:ascii="Times New Roman" w:hAnsi="Times New Roman" w:cs="Times New Roman"/>
-        </w:rPr>
-        <w:t>”, “taxonomy name or NA”) in the order of priority. The highest priority will be the first element of the list while the lowest priority is the last element of the list. NA will be referred to prioritizing the specified table name as a whole while ‘</w:t>
-      </w:r>
-      <w:proofErr w:type="spellStart"/>
-      <w:r>
-        <w:rPr>
-          <w:rFonts w:ascii="Times New Roman" w:hAnsi="Times New Roman" w:cs="Times New Roman"/>
-        </w:rPr>
-        <w:t>na</w:t>
-      </w:r>
-      <w:proofErr w:type="spellEnd"/>
-      <w:r>
-        <w:rPr>
-          <w:rFonts w:ascii="Times New Roman" w:hAnsi="Times New Roman" w:cs="Times New Roman"/>
-        </w:rPr>
-        <w:t>’ will be referred to prioritizing the taxonomy name “NA”.</w:t>
+        <w:t>a list of character vectors with length of two in the format of c(“tablename”, “taxonomy name or NA”) in the order of priority. The highest priority will be the first element of the list while the lowest priority is the last element of the list. NA will be referred to prioritizing the specified table name as a whole while ‘na’ will be referred to prioritizing the taxonomy name “NA”.</w:t>
       </w:r>
     </w:p>
     <w:p>
@@ -7400,21 +5707,7 @@
         <w:rPr>
           <w:rFonts w:ascii="Times New Roman" w:hAnsi="Times New Roman" w:cs="Times New Roman"/>
         </w:rPr>
-        <w:t xml:space="preserve">a </w:t>
-      </w:r>
-      <w:proofErr w:type="spellStart"/>
-      <w:r>
-        <w:rPr>
-          <w:rFonts w:ascii="Times New Roman" w:hAnsi="Times New Roman" w:cs="Times New Roman"/>
-        </w:rPr>
-        <w:t>boolean</w:t>
-      </w:r>
-      <w:proofErr w:type="spellEnd"/>
-      <w:r>
-        <w:rPr>
-          <w:rFonts w:ascii="Times New Roman" w:hAnsi="Times New Roman" w:cs="Times New Roman"/>
-        </w:rPr>
-        <w:t xml:space="preserve"> input to have NA considered as a candidate in determining the majority taxonomy name</w:t>
+        <w:t>a boolean input to have NA considered as a candidate in determining the majority taxonomy name</w:t>
       </w:r>
     </w:p>
     <w:p>
@@ -7428,7 +5721,6 @@
           <w:rFonts w:ascii="Times New Roman" w:hAnsi="Times New Roman" w:cs="Times New Roman"/>
         </w:rPr>
       </w:pPr>
-      <w:proofErr w:type="spellStart"/>
       <w:r>
         <w:rPr>
           <w:rFonts w:ascii="Times New Roman" w:hAnsi="Times New Roman" w:cs="Times New Roman"/>
@@ -7436,26 +5728,11 @@
         </w:rPr>
         <w:t>trueMajority</w:t>
       </w:r>
-      <w:proofErr w:type="spellEnd"/>
-      <w:r>
-        <w:rPr>
-          <w:rFonts w:ascii="Times New Roman" w:hAnsi="Times New Roman" w:cs="Times New Roman"/>
-        </w:rPr>
-        <w:t xml:space="preserve"> = a </w:t>
-      </w:r>
-      <w:proofErr w:type="spellStart"/>
-      <w:r>
-        <w:rPr>
-          <w:rFonts w:ascii="Times New Roman" w:hAnsi="Times New Roman" w:cs="Times New Roman"/>
-        </w:rPr>
-        <w:t>boolean</w:t>
-      </w:r>
-      <w:proofErr w:type="spellEnd"/>
-      <w:r>
-        <w:rPr>
-          <w:rFonts w:ascii="Times New Roman" w:hAnsi="Times New Roman" w:cs="Times New Roman"/>
-        </w:rPr>
-        <w:t xml:space="preserve"> input to determine whether to relax the rule that a true majority has to occur at least 50% out of the pool of taxonomy names considered for ensemble (FALSE) or not (TRUE)</w:t>
+      <w:r>
+        <w:rPr>
+          <w:rFonts w:ascii="Times New Roman" w:hAnsi="Times New Roman" w:cs="Times New Roman"/>
+        </w:rPr>
+        <w:t xml:space="preserve"> = a boolean input to determine whether to relax the rule that a true majority has to occur at least 50% out of the pool of taxonomy names considered for ensemble (FALSE) or not (TRUE)</w:t>
       </w:r>
     </w:p>
     <w:p>
@@ -7512,19 +5789,11 @@
           <w:rFonts w:ascii="Times New Roman" w:hAnsi="Times New Roman" w:cs="Times New Roman"/>
         </w:rPr>
       </w:pPr>
-      <w:proofErr w:type="spellStart"/>
-      <w:r>
-        <w:rPr>
-          <w:rFonts w:ascii="Times New Roman" w:hAnsi="Times New Roman" w:cs="Times New Roman"/>
-        </w:rPr>
-        <w:t>dataframe</w:t>
-      </w:r>
-      <w:proofErr w:type="spellEnd"/>
-      <w:r>
-        <w:rPr>
-          <w:rFonts w:ascii="Times New Roman" w:hAnsi="Times New Roman" w:cs="Times New Roman"/>
-        </w:rPr>
-        <w:t xml:space="preserve"> containing the consensus taxonomy table </w:t>
+      <w:r>
+        <w:rPr>
+          <w:rFonts w:ascii="Times New Roman" w:hAnsi="Times New Roman" w:cs="Times New Roman"/>
+        </w:rPr>
+        <w:t xml:space="preserve">dataframe containing the consensus taxonomy table </w:t>
       </w:r>
     </w:p>
     <w:p>
@@ -9357,7 +7626,7 @@
     </w:rPrDefault>
     <w:pPrDefault/>
   </w:docDefaults>
-  <w:latentStyles w:defLockedState="0" w:defUIPriority="99" w:defSemiHidden="0" w:defUnhideWhenUsed="0" w:defQFormat="0" w:count="376">
+  <w:latentStyles w:defLockedState="0" w:defUIPriority="99" w:defSemiHidden="0" w:defUnhideWhenUsed="0" w:defQFormat="0" w:count="375">
     <w:lsdException w:name="Normal" w:uiPriority="0" w:qFormat="1"/>
     <w:lsdException w:name="heading 1" w:uiPriority="9" w:qFormat="1"/>
     <w:lsdException w:name="heading 2" w:semiHidden="1" w:uiPriority="9" w:unhideWhenUsed="1" w:qFormat="1"/>
@@ -9463,6 +7732,7 @@
     <w:lsdException w:name="HTML Sample" w:semiHidden="1" w:unhideWhenUsed="1"/>
     <w:lsdException w:name="HTML Typewriter" w:semiHidden="1" w:unhideWhenUsed="1"/>
     <w:lsdException w:name="HTML Variable" w:semiHidden="1" w:unhideWhenUsed="1"/>
+    <w:lsdException w:name="Normal Table" w:semiHidden="1" w:unhideWhenUsed="1"/>
     <w:lsdException w:name="annotation subject" w:semiHidden="1" w:unhideWhenUsed="1"/>
     <w:lsdException w:name="No List" w:semiHidden="1" w:unhideWhenUsed="1"/>
     <w:lsdException w:name="Outline List 1" w:semiHidden="1" w:unhideWhenUsed="1"/>
@@ -9509,8 +7779,10 @@
     <w:lsdException w:name="Table Subtle 2" w:semiHidden="1" w:unhideWhenUsed="1"/>
     <w:lsdException w:name="Table Web 1" w:semiHidden="1" w:unhideWhenUsed="1"/>
     <w:lsdException w:name="Table Web 2" w:semiHidden="1" w:unhideWhenUsed="1"/>
+    <w:lsdException w:name="Table Web 3" w:semiHidden="1" w:unhideWhenUsed="1"/>
     <w:lsdException w:name="Balloon Text" w:semiHidden="1" w:unhideWhenUsed="1"/>
     <w:lsdException w:name="Table Grid" w:uiPriority="39"/>
+    <w:lsdException w:name="Table Theme" w:semiHidden="1" w:unhideWhenUsed="1"/>
     <w:lsdException w:name="Placeholder Text" w:semiHidden="1"/>
     <w:lsdException w:name="No Spacing" w:uiPriority="1" w:qFormat="1"/>
     <w:lsdException w:name="Light Shading" w:uiPriority="60"/>
@@ -9728,7 +8000,6 @@
     <w:lsdException w:name="List Table 7 Colorful Accent 6" w:uiPriority="52"/>
     <w:lsdException w:name="Mention" w:semiHidden="1" w:unhideWhenUsed="1"/>
     <w:lsdException w:name="Smart Hyperlink" w:semiHidden="1" w:unhideWhenUsed="1"/>
-    <w:lsdException w:name="Smart Link" w:semiHidden="1" w:unhideWhenUsed="1"/>
   </w:latentStyles>
   <w:style w:type="paragraph" w:default="1" w:styleId="Normal">
     <w:name w:val="Normal"/>

</xml_diff>

<commit_message>
bug fixes on Kevin's mostCom and fleshing out mock analysis
</commit_message>
<xml_diff>
--- a/taxonomy_pipeline/fcn_docs_outlines.docx
+++ b/taxonomy_pipeline/fcn_docs_outlines.docx
@@ -130,11 +130,19 @@
           <w:rFonts w:ascii="Times New Roman" w:hAnsi="Times New Roman" w:cs="Times New Roman"/>
         </w:rPr>
       </w:pPr>
-      <w:r>
-        <w:rPr>
-          <w:rFonts w:ascii="Times New Roman" w:hAnsi="Times New Roman" w:cs="Times New Roman"/>
-        </w:rPr>
-        <w:t>stringr v</w:t>
+      <w:proofErr w:type="spellStart"/>
+      <w:r>
+        <w:rPr>
+          <w:rFonts w:ascii="Times New Roman" w:hAnsi="Times New Roman" w:cs="Times New Roman"/>
+        </w:rPr>
+        <w:t>stringr</w:t>
+      </w:r>
+      <w:proofErr w:type="spellEnd"/>
+      <w:r>
+        <w:rPr>
+          <w:rFonts w:ascii="Times New Roman" w:hAnsi="Times New Roman" w:cs="Times New Roman"/>
+        </w:rPr>
+        <w:t xml:space="preserve"> v</w:t>
       </w:r>
       <w:r>
         <w:rPr>
@@ -373,7 +381,23 @@
           <w:rFonts w:ascii="Times New Roman" w:hAnsi="Times New Roman" w:cs="Times New Roman"/>
           <w:i/>
         </w:rPr>
-        <w:t>LCA2df(lcaer, rubric)</w:t>
+        <w:t>LCA2df(</w:t>
+      </w:r>
+      <w:proofErr w:type="spellStart"/>
+      <w:r>
+        <w:rPr>
+          <w:rFonts w:ascii="Times New Roman" w:hAnsi="Times New Roman" w:cs="Times New Roman"/>
+          <w:i/>
+        </w:rPr>
+        <w:t>lcaer</w:t>
+      </w:r>
+      <w:proofErr w:type="spellEnd"/>
+      <w:r>
+        <w:rPr>
+          <w:rFonts w:ascii="Times New Roman" w:hAnsi="Times New Roman" w:cs="Times New Roman"/>
+          <w:i/>
+        </w:rPr>
+        <w:t>, rubric)</w:t>
       </w:r>
     </w:p>
     <w:p>
@@ -414,7 +438,21 @@
         <w:rPr>
           <w:rFonts w:ascii="Times New Roman" w:hAnsi="Times New Roman" w:cs="Times New Roman"/>
         </w:rPr>
-        <w:t>onverts .csv files output by MEGAN’s LCA algorithm into a dataframe formatted for use with my taxonomy pipeline.</w:t>
+        <w:t xml:space="preserve">onverts .csv files output by MEGAN’s LCA algorithm into a </w:t>
+      </w:r>
+      <w:proofErr w:type="spellStart"/>
+      <w:r>
+        <w:rPr>
+          <w:rFonts w:ascii="Times New Roman" w:hAnsi="Times New Roman" w:cs="Times New Roman"/>
+        </w:rPr>
+        <w:t>dataframe</w:t>
+      </w:r>
+      <w:proofErr w:type="spellEnd"/>
+      <w:r>
+        <w:rPr>
+          <w:rFonts w:ascii="Times New Roman" w:hAnsi="Times New Roman" w:cs="Times New Roman"/>
+        </w:rPr>
+        <w:t xml:space="preserve"> formatted for use with my taxonomy pipeline.</w:t>
       </w:r>
     </w:p>
     <w:p>
@@ -450,6 +488,7 @@
           <w:rFonts w:ascii="Times New Roman" w:hAnsi="Times New Roman" w:cs="Times New Roman"/>
         </w:rPr>
       </w:pPr>
+      <w:proofErr w:type="spellStart"/>
       <w:r>
         <w:rPr>
           <w:rFonts w:ascii="Times New Roman" w:hAnsi="Times New Roman" w:cs="Times New Roman"/>
@@ -457,6 +496,7 @@
         </w:rPr>
         <w:t>lcaer</w:t>
       </w:r>
+      <w:proofErr w:type="spellEnd"/>
       <w:r>
         <w:rPr>
           <w:rFonts w:ascii="Times New Roman" w:hAnsi="Times New Roman" w:cs="Times New Roman"/>
@@ -473,7 +513,21 @@
         <w:rPr>
           <w:rFonts w:ascii="Times New Roman" w:hAnsi="Times New Roman" w:cs="Times New Roman"/>
         </w:rPr>
-        <w:t xml:space="preserve">(a dataframe) </w:t>
+        <w:t xml:space="preserve">(a </w:t>
+      </w:r>
+      <w:proofErr w:type="spellStart"/>
+      <w:r>
+        <w:rPr>
+          <w:rFonts w:ascii="Times New Roman" w:hAnsi="Times New Roman" w:cs="Times New Roman"/>
+        </w:rPr>
+        <w:t>dataframe</w:t>
+      </w:r>
+      <w:proofErr w:type="spellEnd"/>
+      <w:r>
+        <w:rPr>
+          <w:rFonts w:ascii="Times New Roman" w:hAnsi="Times New Roman" w:cs="Times New Roman"/>
+        </w:rPr>
+        <w:t xml:space="preserve">) </w:t>
       </w:r>
       <w:r>
         <w:rPr>
@@ -486,7 +540,23 @@
           <w:rFonts w:ascii="Times New Roman" w:hAnsi="Times New Roman" w:cs="Times New Roman"/>
           <w:i/>
         </w:rPr>
-        <w:t>read.csv(file = “[your MEGAN output file name]”, header = FALSE, stringsAsFactors = FALSE)</w:t>
+        <w:t xml:space="preserve">read.csv(file = “[your MEGAN output file name]”, header = FALSE, </w:t>
+      </w:r>
+      <w:proofErr w:type="spellStart"/>
+      <w:r>
+        <w:rPr>
+          <w:rFonts w:ascii="Times New Roman" w:hAnsi="Times New Roman" w:cs="Times New Roman"/>
+          <w:i/>
+        </w:rPr>
+        <w:t>stringsAsFactors</w:t>
+      </w:r>
+      <w:proofErr w:type="spellEnd"/>
+      <w:r>
+        <w:rPr>
+          <w:rFonts w:ascii="Times New Roman" w:hAnsi="Times New Roman" w:cs="Times New Roman"/>
+          <w:i/>
+        </w:rPr>
+        <w:t xml:space="preserve"> = FALSE)</w:t>
       </w:r>
       <w:r>
         <w:rPr>
@@ -523,7 +593,21 @@
         <w:rPr>
           <w:rFonts w:ascii="Times New Roman" w:hAnsi="Times New Roman" w:cs="Times New Roman"/>
         </w:rPr>
-        <w:t xml:space="preserve"> (a DNAStringSet; see package DECIPHER)</w:t>
+        <w:t xml:space="preserve"> (a </w:t>
+      </w:r>
+      <w:proofErr w:type="spellStart"/>
+      <w:r>
+        <w:rPr>
+          <w:rFonts w:ascii="Times New Roman" w:hAnsi="Times New Roman" w:cs="Times New Roman"/>
+        </w:rPr>
+        <w:t>DNAStringSet</w:t>
+      </w:r>
+      <w:proofErr w:type="spellEnd"/>
+      <w:r>
+        <w:rPr>
+          <w:rFonts w:ascii="Times New Roman" w:hAnsi="Times New Roman" w:cs="Times New Roman"/>
+        </w:rPr>
+        <w:t>; see package DECIPHER)</w:t>
       </w:r>
       <w:r>
         <w:rPr>
@@ -549,12 +633,37 @@
         </w:rPr>
         <w:t xml:space="preserve">: </w:t>
       </w:r>
-      <w:r>
-        <w:rPr>
-          <w:rFonts w:ascii="Times New Roman" w:hAnsi="Times New Roman" w:cs="Times New Roman"/>
-          <w:i/>
-        </w:rPr>
-        <w:t>readDNAStringSet(“[your query Fasta file of ASV sequences used for BLAST search]”)</w:t>
+      <w:proofErr w:type="spellStart"/>
+      <w:r>
+        <w:rPr>
+          <w:rFonts w:ascii="Times New Roman" w:hAnsi="Times New Roman" w:cs="Times New Roman"/>
+          <w:i/>
+        </w:rPr>
+        <w:t>readDNAStringSet</w:t>
+      </w:r>
+      <w:proofErr w:type="spellEnd"/>
+      <w:r>
+        <w:rPr>
+          <w:rFonts w:ascii="Times New Roman" w:hAnsi="Times New Roman" w:cs="Times New Roman"/>
+          <w:i/>
+        </w:rPr>
+        <w:t xml:space="preserve">(“[your query </w:t>
+      </w:r>
+      <w:proofErr w:type="spellStart"/>
+      <w:r>
+        <w:rPr>
+          <w:rFonts w:ascii="Times New Roman" w:hAnsi="Times New Roman" w:cs="Times New Roman"/>
+          <w:i/>
+        </w:rPr>
+        <w:t>Fasta</w:t>
+      </w:r>
+      <w:proofErr w:type="spellEnd"/>
+      <w:r>
+        <w:rPr>
+          <w:rFonts w:ascii="Times New Roman" w:hAnsi="Times New Roman" w:cs="Times New Roman"/>
+          <w:i/>
+        </w:rPr>
+        <w:t xml:space="preserve"> file of ASV sequences used for BLAST search]”)</w:t>
       </w:r>
       <w:r>
         <w:rPr>
@@ -600,7 +709,21 @@
         <w:rPr>
           <w:rFonts w:ascii="Times New Roman" w:hAnsi="Times New Roman" w:cs="Times New Roman"/>
         </w:rPr>
-        <w:t xml:space="preserve">a dataframe </w:t>
+        <w:t xml:space="preserve">a </w:t>
+      </w:r>
+      <w:proofErr w:type="spellStart"/>
+      <w:r>
+        <w:rPr>
+          <w:rFonts w:ascii="Times New Roman" w:hAnsi="Times New Roman" w:cs="Times New Roman"/>
+        </w:rPr>
+        <w:t>dataframe</w:t>
+      </w:r>
+      <w:proofErr w:type="spellEnd"/>
+      <w:r>
+        <w:rPr>
+          <w:rFonts w:ascii="Times New Roman" w:hAnsi="Times New Roman" w:cs="Times New Roman"/>
+        </w:rPr>
+        <w:t xml:space="preserve"> </w:t>
       </w:r>
       <w:r>
         <w:rPr>
@@ -608,6 +731,7 @@
         </w:rPr>
         <w:t>(</w:t>
       </w:r>
+      <w:proofErr w:type="spellStart"/>
       <w:r>
         <w:rPr>
           <w:rFonts w:ascii="Times New Roman" w:hAnsi="Times New Roman" w:cs="Times New Roman"/>
@@ -615,12 +739,14 @@
         </w:rPr>
         <w:t>nrow</w:t>
       </w:r>
+      <w:proofErr w:type="spellEnd"/>
       <w:r>
         <w:rPr>
           <w:rFonts w:ascii="Times New Roman" w:hAnsi="Times New Roman" w:cs="Times New Roman"/>
         </w:rPr>
         <w:t xml:space="preserve"> = number of ASVs, </w:t>
       </w:r>
+      <w:proofErr w:type="spellStart"/>
       <w:r>
         <w:rPr>
           <w:rFonts w:ascii="Times New Roman" w:hAnsi="Times New Roman" w:cs="Times New Roman"/>
@@ -628,6 +754,7 @@
         </w:rPr>
         <w:t>ncol</w:t>
       </w:r>
+      <w:proofErr w:type="spellEnd"/>
       <w:r>
         <w:rPr>
           <w:rFonts w:ascii="Times New Roman" w:hAnsi="Times New Roman" w:cs="Times New Roman"/>
@@ -662,7 +789,21 @@
         <w:rPr>
           <w:rFonts w:ascii="Times New Roman" w:hAnsi="Times New Roman" w:cs="Times New Roman"/>
         </w:rPr>
-        <w:t xml:space="preserve">containing the names and sequences of your ASVs (names come from headers of your rubric fasta file), and corresponding taxonomic assignments by LCA. </w:t>
+        <w:t xml:space="preserve">containing the names and sequences of your ASVs (names come from headers of your rubric </w:t>
+      </w:r>
+      <w:proofErr w:type="spellStart"/>
+      <w:r>
+        <w:rPr>
+          <w:rFonts w:ascii="Times New Roman" w:hAnsi="Times New Roman" w:cs="Times New Roman"/>
+        </w:rPr>
+        <w:t>fasta</w:t>
+      </w:r>
+      <w:proofErr w:type="spellEnd"/>
+      <w:r>
+        <w:rPr>
+          <w:rFonts w:ascii="Times New Roman" w:hAnsi="Times New Roman" w:cs="Times New Roman"/>
+        </w:rPr>
+        <w:t xml:space="preserve"> file), and corresponding taxonomic assignments by LCA. </w:t>
       </w:r>
     </w:p>
     <w:p>
@@ -773,12 +914,21 @@
         </w:rPr>
         <w:t xml:space="preserve"> idtax2df(</w:t>
       </w:r>
-      <w:r>
-        <w:rPr>
-          <w:rFonts w:ascii="Times New Roman" w:hAnsi="Times New Roman" w:cs="Times New Roman"/>
-          <w:i/>
-        </w:rPr>
-        <w:t>taxon.object, boot)</w:t>
+      <w:proofErr w:type="spellStart"/>
+      <w:r>
+        <w:rPr>
+          <w:rFonts w:ascii="Times New Roman" w:hAnsi="Times New Roman" w:cs="Times New Roman"/>
+          <w:i/>
+        </w:rPr>
+        <w:t>taxon.object</w:t>
+      </w:r>
+      <w:proofErr w:type="spellEnd"/>
+      <w:r>
+        <w:rPr>
+          <w:rFonts w:ascii="Times New Roman" w:hAnsi="Times New Roman" w:cs="Times New Roman"/>
+          <w:i/>
+        </w:rPr>
+        <w:t>, boot)</w:t>
       </w:r>
     </w:p>
     <w:p>
@@ -813,7 +963,21 @@
         <w:rPr>
           <w:rFonts w:ascii="Times New Roman" w:hAnsi="Times New Roman" w:cs="Times New Roman"/>
         </w:rPr>
-        <w:t xml:space="preserve">Converts “taxon” objects output by the implementation of the idtaxa algorithm in the DADA2 pipeline </w:t>
+        <w:t xml:space="preserve">Converts “taxon” objects output by the implementation of the </w:t>
+      </w:r>
+      <w:proofErr w:type="spellStart"/>
+      <w:r>
+        <w:rPr>
+          <w:rFonts w:ascii="Times New Roman" w:hAnsi="Times New Roman" w:cs="Times New Roman"/>
+        </w:rPr>
+        <w:t>idtaxa</w:t>
+      </w:r>
+      <w:proofErr w:type="spellEnd"/>
+      <w:r>
+        <w:rPr>
+          <w:rFonts w:ascii="Times New Roman" w:hAnsi="Times New Roman" w:cs="Times New Roman"/>
+        </w:rPr>
+        <w:t xml:space="preserve"> algorithm in the DADA2 pipeline </w:t>
       </w:r>
       <w:r>
         <w:rPr>
@@ -862,6 +1026,7 @@
           <w:rFonts w:ascii="Times New Roman" w:hAnsi="Times New Roman" w:cs="Times New Roman"/>
         </w:rPr>
       </w:pPr>
+      <w:proofErr w:type="spellStart"/>
       <w:r>
         <w:rPr>
           <w:rFonts w:ascii="Times New Roman" w:hAnsi="Times New Roman" w:cs="Times New Roman"/>
@@ -869,11 +1034,26 @@
         </w:rPr>
         <w:t>taxon.object</w:t>
       </w:r>
-      <w:r>
-        <w:rPr>
-          <w:rFonts w:ascii="Times New Roman" w:hAnsi="Times New Roman" w:cs="Times New Roman"/>
-        </w:rPr>
-        <w:t xml:space="preserve"> = the taxon object output by implementation of the idtaxa algorithm (see: )</w:t>
+      <w:proofErr w:type="spellEnd"/>
+      <w:r>
+        <w:rPr>
+          <w:rFonts w:ascii="Times New Roman" w:hAnsi="Times New Roman" w:cs="Times New Roman"/>
+        </w:rPr>
+        <w:t xml:space="preserve"> = the taxon object output by implementation of the </w:t>
+      </w:r>
+      <w:proofErr w:type="spellStart"/>
+      <w:r>
+        <w:rPr>
+          <w:rFonts w:ascii="Times New Roman" w:hAnsi="Times New Roman" w:cs="Times New Roman"/>
+        </w:rPr>
+        <w:t>idtaxa</w:t>
+      </w:r>
+      <w:proofErr w:type="spellEnd"/>
+      <w:r>
+        <w:rPr>
+          <w:rFonts w:ascii="Times New Roman" w:hAnsi="Times New Roman" w:cs="Times New Roman"/>
+        </w:rPr>
+        <w:t xml:space="preserve"> algorithm (see: )</w:t>
       </w:r>
       <w:r>
         <w:rPr>
@@ -918,6 +1098,7 @@
           <w:rFonts w:ascii="Times New Roman" w:hAnsi="Times New Roman" w:cs="Times New Roman"/>
         </w:rPr>
       </w:pPr>
+      <w:proofErr w:type="spellStart"/>
       <w:r>
         <w:rPr>
           <w:rFonts w:ascii="Times New Roman" w:hAnsi="Times New Roman" w:cs="Times New Roman"/>
@@ -925,18 +1106,41 @@
         </w:rPr>
         <w:t>return.conf</w:t>
       </w:r>
-      <w:r>
-        <w:rPr>
-          <w:rFonts w:ascii="Times New Roman" w:hAnsi="Times New Roman" w:cs="Times New Roman"/>
-        </w:rPr>
-        <w:t xml:space="preserve"> = either “yes” or “no”, if “yes”, return a second dataframe </w:t>
-      </w:r>
-      <w:r>
-        <w:rPr>
-          <w:rFonts w:ascii="Times New Roman" w:hAnsi="Times New Roman" w:cs="Times New Roman"/>
-        </w:rPr>
-        <w:t>with corresponding confidence estimates for each assignment in taxonomy dataframe</w:t>
-      </w:r>
+      <w:proofErr w:type="spellEnd"/>
+      <w:r>
+        <w:rPr>
+          <w:rFonts w:ascii="Times New Roman" w:hAnsi="Times New Roman" w:cs="Times New Roman"/>
+        </w:rPr>
+        <w:t xml:space="preserve"> = either “yes” or “no”, if “yes”, return a second </w:t>
+      </w:r>
+      <w:proofErr w:type="spellStart"/>
+      <w:r>
+        <w:rPr>
+          <w:rFonts w:ascii="Times New Roman" w:hAnsi="Times New Roman" w:cs="Times New Roman"/>
+        </w:rPr>
+        <w:t>dataframe</w:t>
+      </w:r>
+      <w:proofErr w:type="spellEnd"/>
+      <w:r>
+        <w:rPr>
+          <w:rFonts w:ascii="Times New Roman" w:hAnsi="Times New Roman" w:cs="Times New Roman"/>
+        </w:rPr>
+        <w:t xml:space="preserve"> </w:t>
+      </w:r>
+      <w:r>
+        <w:rPr>
+          <w:rFonts w:ascii="Times New Roman" w:hAnsi="Times New Roman" w:cs="Times New Roman"/>
+        </w:rPr>
+        <w:t xml:space="preserve">with corresponding confidence estimates for each assignment in taxonomy </w:t>
+      </w:r>
+      <w:proofErr w:type="spellStart"/>
+      <w:r>
+        <w:rPr>
+          <w:rFonts w:ascii="Times New Roman" w:hAnsi="Times New Roman" w:cs="Times New Roman"/>
+        </w:rPr>
+        <w:t>dataframe</w:t>
+      </w:r>
+      <w:proofErr w:type="spellEnd"/>
       <w:r>
         <w:rPr>
           <w:rFonts w:ascii="Times New Roman" w:hAnsi="Times New Roman" w:cs="Times New Roman"/>
@@ -983,6 +1187,7 @@
         </w:rPr>
         <w:t xml:space="preserve">if </w:t>
       </w:r>
+      <w:proofErr w:type="spellStart"/>
       <w:r>
         <w:rPr>
           <w:rFonts w:ascii="Times New Roman" w:hAnsi="Times New Roman" w:cs="Times New Roman"/>
@@ -995,7 +1200,15 @@
           <w:rFonts w:ascii="Times New Roman" w:hAnsi="Times New Roman" w:cs="Times New Roman"/>
           <w:i/>
         </w:rPr>
-        <w:t>conf = “no”</w:t>
+        <w:t>conf</w:t>
+      </w:r>
+      <w:proofErr w:type="spellEnd"/>
+      <w:r>
+        <w:rPr>
+          <w:rFonts w:ascii="Times New Roman" w:hAnsi="Times New Roman" w:cs="Times New Roman"/>
+          <w:i/>
+        </w:rPr>
+        <w:t xml:space="preserve"> = “no”</w:t>
       </w:r>
       <w:r>
         <w:rPr>
@@ -1007,7 +1220,21 @@
         <w:rPr>
           <w:rFonts w:ascii="Times New Roman" w:hAnsi="Times New Roman" w:cs="Times New Roman"/>
         </w:rPr>
-        <w:t xml:space="preserve">a dataframe </w:t>
+        <w:t xml:space="preserve">a </w:t>
+      </w:r>
+      <w:proofErr w:type="spellStart"/>
+      <w:r>
+        <w:rPr>
+          <w:rFonts w:ascii="Times New Roman" w:hAnsi="Times New Roman" w:cs="Times New Roman"/>
+        </w:rPr>
+        <w:t>dataframe</w:t>
+      </w:r>
+      <w:proofErr w:type="spellEnd"/>
+      <w:r>
+        <w:rPr>
+          <w:rFonts w:ascii="Times New Roman" w:hAnsi="Times New Roman" w:cs="Times New Roman"/>
+        </w:rPr>
+        <w:t xml:space="preserve"> </w:t>
       </w:r>
       <w:r>
         <w:rPr>
@@ -1015,6 +1242,7 @@
         </w:rPr>
         <w:t>(</w:t>
       </w:r>
+      <w:proofErr w:type="spellStart"/>
       <w:r>
         <w:rPr>
           <w:rFonts w:ascii="Times New Roman" w:hAnsi="Times New Roman" w:cs="Times New Roman"/>
@@ -1022,12 +1250,14 @@
         </w:rPr>
         <w:t>nrow</w:t>
       </w:r>
+      <w:proofErr w:type="spellEnd"/>
       <w:r>
         <w:rPr>
           <w:rFonts w:ascii="Times New Roman" w:hAnsi="Times New Roman" w:cs="Times New Roman"/>
         </w:rPr>
         <w:t xml:space="preserve"> = number of ASVs, </w:t>
       </w:r>
+      <w:proofErr w:type="spellStart"/>
       <w:r>
         <w:rPr>
           <w:rFonts w:ascii="Times New Roman" w:hAnsi="Times New Roman" w:cs="Times New Roman"/>
@@ -1035,6 +1265,7 @@
         </w:rPr>
         <w:t>ncol</w:t>
       </w:r>
+      <w:proofErr w:type="spellEnd"/>
       <w:r>
         <w:rPr>
           <w:rFonts w:ascii="Times New Roman" w:hAnsi="Times New Roman" w:cs="Times New Roman"/>
@@ -1053,11 +1284,19 @@
         </w:rPr>
         <w:t xml:space="preserve"> </w:t>
       </w:r>
-      <w:r>
-        <w:rPr>
-          <w:rFonts w:ascii="Times New Roman" w:hAnsi="Times New Roman" w:cs="Times New Roman"/>
-        </w:rPr>
-        <w:t>idtaxa)</w:t>
+      <w:proofErr w:type="spellStart"/>
+      <w:r>
+        <w:rPr>
+          <w:rFonts w:ascii="Times New Roman" w:hAnsi="Times New Roman" w:cs="Times New Roman"/>
+        </w:rPr>
+        <w:t>idtaxa</w:t>
+      </w:r>
+      <w:proofErr w:type="spellEnd"/>
+      <w:r>
+        <w:rPr>
+          <w:rFonts w:ascii="Times New Roman" w:hAnsi="Times New Roman" w:cs="Times New Roman"/>
+        </w:rPr>
+        <w:t>)</w:t>
       </w:r>
       <w:r>
         <w:rPr>
@@ -1083,6 +1322,7 @@
         </w:rPr>
         <w:t xml:space="preserve">if </w:t>
       </w:r>
+      <w:proofErr w:type="spellStart"/>
       <w:r>
         <w:rPr>
           <w:rFonts w:ascii="Times New Roman" w:hAnsi="Times New Roman" w:cs="Times New Roman"/>
@@ -1095,7 +1335,15 @@
           <w:rFonts w:ascii="Times New Roman" w:hAnsi="Times New Roman" w:cs="Times New Roman"/>
           <w:i/>
         </w:rPr>
-        <w:t>conf = “</w:t>
+        <w:t>conf</w:t>
+      </w:r>
+      <w:proofErr w:type="spellEnd"/>
+      <w:r>
+        <w:rPr>
+          <w:rFonts w:ascii="Times New Roman" w:hAnsi="Times New Roman" w:cs="Times New Roman"/>
+          <w:i/>
+        </w:rPr>
+        <w:t xml:space="preserve"> = “</w:t>
       </w:r>
       <w:r>
         <w:rPr>
@@ -1141,7 +1389,21 @@
         <w:rPr>
           <w:rFonts w:ascii="Times New Roman" w:hAnsi="Times New Roman" w:cs="Times New Roman"/>
         </w:rPr>
-        <w:t xml:space="preserve">containing the dataframe described above (see output 1), and </w:t>
+        <w:t xml:space="preserve">containing the </w:t>
+      </w:r>
+      <w:proofErr w:type="spellStart"/>
+      <w:r>
+        <w:rPr>
+          <w:rFonts w:ascii="Times New Roman" w:hAnsi="Times New Roman" w:cs="Times New Roman"/>
+        </w:rPr>
+        <w:t>dataframe</w:t>
+      </w:r>
+      <w:proofErr w:type="spellEnd"/>
+      <w:r>
+        <w:rPr>
+          <w:rFonts w:ascii="Times New Roman" w:hAnsi="Times New Roman" w:cs="Times New Roman"/>
+        </w:rPr>
+        <w:t xml:space="preserve"> described above (see output 1), and </w:t>
       </w:r>
       <w:r>
         <w:rPr>
@@ -1166,7 +1428,21 @@
         <w:rPr>
           <w:rFonts w:ascii="Times New Roman" w:hAnsi="Times New Roman" w:cs="Times New Roman"/>
         </w:rPr>
-        <w:t xml:space="preserve"> a second dataframe with corresponding confidence estimates for each taxonom</w:t>
+        <w:t xml:space="preserve"> a second </w:t>
+      </w:r>
+      <w:proofErr w:type="spellStart"/>
+      <w:r>
+        <w:rPr>
+          <w:rFonts w:ascii="Times New Roman" w:hAnsi="Times New Roman" w:cs="Times New Roman"/>
+        </w:rPr>
+        <w:t>dataframe</w:t>
+      </w:r>
+      <w:proofErr w:type="spellEnd"/>
+      <w:r>
+        <w:rPr>
+          <w:rFonts w:ascii="Times New Roman" w:hAnsi="Times New Roman" w:cs="Times New Roman"/>
+        </w:rPr>
+        <w:t xml:space="preserve"> with corresponding confidence estimates for each taxonom</w:t>
       </w:r>
       <w:r>
         <w:rPr>
@@ -1305,7 +1581,23 @@
           <w:rFonts w:ascii="Times New Roman" w:hAnsi="Times New Roman" w:cs="Times New Roman"/>
           <w:i/>
         </w:rPr>
-        <w:t>(out.file)</w:t>
+        <w:t>(</w:t>
+      </w:r>
+      <w:proofErr w:type="spellStart"/>
+      <w:r>
+        <w:rPr>
+          <w:rFonts w:ascii="Times New Roman" w:hAnsi="Times New Roman" w:cs="Times New Roman"/>
+          <w:i/>
+        </w:rPr>
+        <w:t>out.file</w:t>
+      </w:r>
+      <w:proofErr w:type="spellEnd"/>
+      <w:r>
+        <w:rPr>
+          <w:rFonts w:ascii="Times New Roman" w:hAnsi="Times New Roman" w:cs="Times New Roman"/>
+          <w:i/>
+        </w:rPr>
+        <w:t>)</w:t>
       </w:r>
     </w:p>
     <w:p>
@@ -1406,12 +1698,21 @@
           <w:rFonts w:ascii="Times New Roman" w:hAnsi="Times New Roman" w:cs="Times New Roman"/>
         </w:rPr>
       </w:pPr>
-      <w:r>
-        <w:rPr>
-          <w:rFonts w:ascii="Times New Roman" w:hAnsi="Times New Roman" w:cs="Times New Roman"/>
-          <w:i/>
-        </w:rPr>
-        <w:t xml:space="preserve">out.file </w:t>
+      <w:proofErr w:type="spellStart"/>
+      <w:r>
+        <w:rPr>
+          <w:rFonts w:ascii="Times New Roman" w:hAnsi="Times New Roman" w:cs="Times New Roman"/>
+          <w:i/>
+        </w:rPr>
+        <w:t>out.file</w:t>
+      </w:r>
+      <w:proofErr w:type="spellEnd"/>
+      <w:r>
+        <w:rPr>
+          <w:rFonts w:ascii="Times New Roman" w:hAnsi="Times New Roman" w:cs="Times New Roman"/>
+          <w:i/>
+        </w:rPr>
+        <w:t xml:space="preserve"> </w:t>
       </w:r>
       <w:r>
         <w:rPr>
@@ -1540,6 +1841,7 @@
           <w:i/>
         </w:rPr>
       </w:pPr>
+      <w:proofErr w:type="spellStart"/>
       <w:r>
         <w:rPr>
           <w:rFonts w:ascii="Times New Roman" w:hAnsi="Times New Roman" w:cs="Times New Roman"/>
@@ -1547,6 +1849,7 @@
         </w:rPr>
         <w:t>taxmapper</w:t>
       </w:r>
+      <w:proofErr w:type="spellEnd"/>
     </w:p>
     <w:p>
       <w:pPr>
@@ -1618,14 +1921,39 @@
           <w:rFonts w:ascii="Times New Roman" w:hAnsi="Times New Roman" w:cs="Times New Roman"/>
           <w:i/>
         </w:rPr>
-        <w:t xml:space="preserve"> taxmapper</w:t>
-      </w:r>
-      <w:r>
-        <w:rPr>
-          <w:rFonts w:ascii="Times New Roman" w:hAnsi="Times New Roman" w:cs="Times New Roman"/>
-          <w:i/>
-        </w:rPr>
-        <w:t xml:space="preserve">(taxin, </w:t>
+        <w:t xml:space="preserve"> </w:t>
+      </w:r>
+      <w:proofErr w:type="spellStart"/>
+      <w:r>
+        <w:rPr>
+          <w:rFonts w:ascii="Times New Roman" w:hAnsi="Times New Roman" w:cs="Times New Roman"/>
+          <w:i/>
+        </w:rPr>
+        <w:t>taxmapper</w:t>
+      </w:r>
+      <w:proofErr w:type="spellEnd"/>
+      <w:r>
+        <w:rPr>
+          <w:rFonts w:ascii="Times New Roman" w:hAnsi="Times New Roman" w:cs="Times New Roman"/>
+          <w:i/>
+        </w:rPr>
+        <w:t>(</w:t>
+      </w:r>
+      <w:proofErr w:type="spellStart"/>
+      <w:r>
+        <w:rPr>
+          <w:rFonts w:ascii="Times New Roman" w:hAnsi="Times New Roman" w:cs="Times New Roman"/>
+          <w:i/>
+        </w:rPr>
+        <w:t>taxin</w:t>
+      </w:r>
+      <w:proofErr w:type="spellEnd"/>
+      <w:r>
+        <w:rPr>
+          <w:rFonts w:ascii="Times New Roman" w:hAnsi="Times New Roman" w:cs="Times New Roman"/>
+          <w:i/>
+        </w:rPr>
+        <w:t xml:space="preserve">, </w:t>
       </w:r>
       <w:r>
         <w:rPr>
@@ -1646,7 +1974,23 @@
           <w:rFonts w:ascii="Times New Roman" w:hAnsi="Times New Roman" w:cs="Times New Roman"/>
           <w:i/>
         </w:rPr>
-        <w:t xml:space="preserve"> exceptions=c(“Bacteria”, “Archaea”), ignore.format=TRUE,</w:t>
+        <w:t xml:space="preserve"> exceptions=c(“Bacteria”, “Archaea”), </w:t>
+      </w:r>
+      <w:proofErr w:type="spellStart"/>
+      <w:r>
+        <w:rPr>
+          <w:rFonts w:ascii="Times New Roman" w:hAnsi="Times New Roman" w:cs="Times New Roman"/>
+          <w:i/>
+        </w:rPr>
+        <w:t>ignore.format</w:t>
+      </w:r>
+      <w:proofErr w:type="spellEnd"/>
+      <w:r>
+        <w:rPr>
+          <w:rFonts w:ascii="Times New Roman" w:hAnsi="Times New Roman" w:cs="Times New Roman"/>
+          <w:i/>
+        </w:rPr>
+        <w:t>=TRUE,</w:t>
       </w:r>
     </w:p>
     <w:p>
@@ -1661,7 +2005,39 @@
           <w:rFonts w:ascii="Times New Roman" w:hAnsi="Times New Roman" w:cs="Times New Roman"/>
           <w:i/>
         </w:rPr>
-        <w:t xml:space="preserve">  synonym.file=”tax_synonyms_FINAL.csv”, outfilez=”none”</w:t>
+        <w:t xml:space="preserve">  </w:t>
+      </w:r>
+      <w:proofErr w:type="spellStart"/>
+      <w:r>
+        <w:rPr>
+          <w:rFonts w:ascii="Times New Roman" w:hAnsi="Times New Roman" w:cs="Times New Roman"/>
+          <w:i/>
+        </w:rPr>
+        <w:t>synonym.file</w:t>
+      </w:r>
+      <w:proofErr w:type="spellEnd"/>
+      <w:r>
+        <w:rPr>
+          <w:rFonts w:ascii="Times New Roman" w:hAnsi="Times New Roman" w:cs="Times New Roman"/>
+          <w:i/>
+        </w:rPr>
+        <w:t xml:space="preserve">=”tax_synonyms_FINAL.csv”, </w:t>
+      </w:r>
+      <w:proofErr w:type="spellStart"/>
+      <w:r>
+        <w:rPr>
+          <w:rFonts w:ascii="Times New Roman" w:hAnsi="Times New Roman" w:cs="Times New Roman"/>
+          <w:i/>
+        </w:rPr>
+        <w:t>outfilez</w:t>
+      </w:r>
+      <w:proofErr w:type="spellEnd"/>
+      <w:r>
+        <w:rPr>
+          <w:rFonts w:ascii="Times New Roman" w:hAnsi="Times New Roman" w:cs="Times New Roman"/>
+          <w:i/>
+        </w:rPr>
+        <w:t>=”none”</w:t>
       </w:r>
       <w:r>
         <w:rPr>
@@ -1739,6 +2115,7 @@
           <w:rFonts w:ascii="Times New Roman" w:hAnsi="Times New Roman" w:cs="Times New Roman"/>
         </w:rPr>
       </w:pPr>
+      <w:proofErr w:type="spellStart"/>
       <w:r>
         <w:rPr>
           <w:rFonts w:ascii="Times New Roman" w:hAnsi="Times New Roman" w:cs="Times New Roman"/>
@@ -1746,11 +2123,26 @@
         </w:rPr>
         <w:t>taxin</w:t>
       </w:r>
-      <w:r>
-        <w:rPr>
-          <w:rFonts w:ascii="Times New Roman" w:hAnsi="Times New Roman" w:cs="Times New Roman"/>
-        </w:rPr>
-        <w:t xml:space="preserve"> = a dataframe containing ASV sequences and a set of taxonomic assignments </w:t>
+      <w:proofErr w:type="spellEnd"/>
+      <w:r>
+        <w:rPr>
+          <w:rFonts w:ascii="Times New Roman" w:hAnsi="Times New Roman" w:cs="Times New Roman"/>
+        </w:rPr>
+        <w:t xml:space="preserve"> = a </w:t>
+      </w:r>
+      <w:proofErr w:type="spellStart"/>
+      <w:r>
+        <w:rPr>
+          <w:rFonts w:ascii="Times New Roman" w:hAnsi="Times New Roman" w:cs="Times New Roman"/>
+        </w:rPr>
+        <w:t>dataframe</w:t>
+      </w:r>
+      <w:proofErr w:type="spellEnd"/>
+      <w:r>
+        <w:rPr>
+          <w:rFonts w:ascii="Times New Roman" w:hAnsi="Times New Roman" w:cs="Times New Roman"/>
+        </w:rPr>
+        <w:t xml:space="preserve"> containing ASV sequences and a set of taxonomic assignments </w:t>
       </w:r>
     </w:p>
     <w:p>
@@ -1775,7 +2167,35 @@
         <w:rPr>
           <w:rFonts w:ascii="Times New Roman" w:hAnsi="Times New Roman" w:cs="Times New Roman"/>
         </w:rPr>
-        <w:t xml:space="preserve"> = dataframe of taxonomic nomenclature you’d like to “translate” taxin into</w:t>
+        <w:t xml:space="preserve"> = </w:t>
+      </w:r>
+      <w:proofErr w:type="spellStart"/>
+      <w:r>
+        <w:rPr>
+          <w:rFonts w:ascii="Times New Roman" w:hAnsi="Times New Roman" w:cs="Times New Roman"/>
+        </w:rPr>
+        <w:t>dataframe</w:t>
+      </w:r>
+      <w:proofErr w:type="spellEnd"/>
+      <w:r>
+        <w:rPr>
+          <w:rFonts w:ascii="Times New Roman" w:hAnsi="Times New Roman" w:cs="Times New Roman"/>
+        </w:rPr>
+        <w:t xml:space="preserve"> of taxonomic nomenclature you’d like to “translate” </w:t>
+      </w:r>
+      <w:proofErr w:type="spellStart"/>
+      <w:r>
+        <w:rPr>
+          <w:rFonts w:ascii="Times New Roman" w:hAnsi="Times New Roman" w:cs="Times New Roman"/>
+        </w:rPr>
+        <w:t>taxin</w:t>
+      </w:r>
+      <w:proofErr w:type="spellEnd"/>
+      <w:r>
+        <w:rPr>
+          <w:rFonts w:ascii="Times New Roman" w:hAnsi="Times New Roman" w:cs="Times New Roman"/>
+        </w:rPr>
+        <w:t xml:space="preserve"> into</w:t>
       </w:r>
     </w:p>
     <w:p>
@@ -1826,6 +2246,7 @@
           <w:rFonts w:ascii="Times New Roman" w:hAnsi="Times New Roman" w:cs="Times New Roman"/>
         </w:rPr>
       </w:pPr>
+      <w:proofErr w:type="spellStart"/>
       <w:r>
         <w:rPr>
           <w:rFonts w:ascii="Times New Roman" w:hAnsi="Times New Roman" w:cs="Times New Roman"/>
@@ -1833,6 +2254,7 @@
         </w:rPr>
         <w:t>ignore.format</w:t>
       </w:r>
+      <w:proofErr w:type="spellEnd"/>
       <w:r>
         <w:rPr>
           <w:rFonts w:ascii="Times New Roman" w:hAnsi="Times New Roman" w:cs="Times New Roman"/>
@@ -1857,6 +2279,7 @@
           <w:rFonts w:ascii="Times New Roman" w:hAnsi="Times New Roman" w:cs="Times New Roman"/>
         </w:rPr>
       </w:pPr>
+      <w:proofErr w:type="spellStart"/>
       <w:r>
         <w:rPr>
           <w:rFonts w:ascii="Times New Roman" w:hAnsi="Times New Roman" w:cs="Times New Roman"/>
@@ -1864,6 +2287,7 @@
         </w:rPr>
         <w:t>synonym.file</w:t>
       </w:r>
+      <w:proofErr w:type="spellEnd"/>
       <w:r>
         <w:rPr>
           <w:rFonts w:ascii="Times New Roman" w:hAnsi="Times New Roman" w:cs="Times New Roman"/>
@@ -1882,6 +2306,7 @@
           <w:rFonts w:ascii="Times New Roman" w:hAnsi="Times New Roman" w:cs="Times New Roman"/>
         </w:rPr>
       </w:pPr>
+      <w:proofErr w:type="spellStart"/>
       <w:r>
         <w:rPr>
           <w:rFonts w:ascii="Times New Roman" w:hAnsi="Times New Roman" w:cs="Times New Roman"/>
@@ -1889,6 +2314,7 @@
         </w:rPr>
         <w:t>outfilez</w:t>
       </w:r>
+      <w:proofErr w:type="spellEnd"/>
       <w:r>
         <w:rPr>
           <w:rFonts w:ascii="Times New Roman" w:hAnsi="Times New Roman" w:cs="Times New Roman"/>
@@ -1930,8 +2356,6 @@
         </w:rPr>
         <w:t>A list with the following elements:</w:t>
       </w:r>
-      <w:bookmarkStart w:id="0" w:name="_GoBack"/>
-      <w:bookmarkEnd w:id="0"/>
     </w:p>
     <w:p>
       <w:pPr>
@@ -1944,11 +2368,33 @@
           <w:rFonts w:ascii="Times New Roman" w:hAnsi="Times New Roman" w:cs="Times New Roman"/>
         </w:rPr>
       </w:pPr>
-      <w:r>
-        <w:rPr>
-          <w:rFonts w:ascii="Times New Roman" w:hAnsi="Times New Roman" w:cs="Times New Roman"/>
-        </w:rPr>
-        <w:t xml:space="preserve">dataframe of unique taxonomic assignments from taxin mapped to tax2map2 </w:t>
+      <w:proofErr w:type="spellStart"/>
+      <w:r>
+        <w:rPr>
+          <w:rFonts w:ascii="Times New Roman" w:hAnsi="Times New Roman" w:cs="Times New Roman"/>
+        </w:rPr>
+        <w:t>dataframe</w:t>
+      </w:r>
+      <w:proofErr w:type="spellEnd"/>
+      <w:r>
+        <w:rPr>
+          <w:rFonts w:ascii="Times New Roman" w:hAnsi="Times New Roman" w:cs="Times New Roman"/>
+        </w:rPr>
+        <w:t xml:space="preserve"> of unique taxonomic assignments from </w:t>
+      </w:r>
+      <w:proofErr w:type="spellStart"/>
+      <w:r>
+        <w:rPr>
+          <w:rFonts w:ascii="Times New Roman" w:hAnsi="Times New Roman" w:cs="Times New Roman"/>
+        </w:rPr>
+        <w:t>taxin</w:t>
+      </w:r>
+      <w:proofErr w:type="spellEnd"/>
+      <w:r>
+        <w:rPr>
+          <w:rFonts w:ascii="Times New Roman" w:hAnsi="Times New Roman" w:cs="Times New Roman"/>
+        </w:rPr>
+        <w:t xml:space="preserve"> mapped to tax2map2 </w:t>
       </w:r>
     </w:p>
     <w:p>
@@ -1966,7 +2412,21 @@
         <w:rPr>
           <w:rFonts w:ascii="Times New Roman" w:hAnsi="Times New Roman" w:cs="Times New Roman"/>
         </w:rPr>
-        <w:t>character vector of taxonomy names from taxin that didn’t find a corresponding match to tax2map2</w:t>
+        <w:t xml:space="preserve">character vector of taxonomy names from </w:t>
+      </w:r>
+      <w:proofErr w:type="spellStart"/>
+      <w:r>
+        <w:rPr>
+          <w:rFonts w:ascii="Times New Roman" w:hAnsi="Times New Roman" w:cs="Times New Roman"/>
+        </w:rPr>
+        <w:t>taxin</w:t>
+      </w:r>
+      <w:proofErr w:type="spellEnd"/>
+      <w:r>
+        <w:rPr>
+          <w:rFonts w:ascii="Times New Roman" w:hAnsi="Times New Roman" w:cs="Times New Roman"/>
+        </w:rPr>
+        <w:t xml:space="preserve"> that didn’t find a corresponding match to tax2map2</w:t>
       </w:r>
     </w:p>
     <w:p>
@@ -1980,11 +2440,47 @@
           <w:rFonts w:ascii="Times New Roman" w:hAnsi="Times New Roman" w:cs="Times New Roman"/>
         </w:rPr>
       </w:pPr>
-      <w:r>
-        <w:rPr>
-          <w:rFonts w:ascii="Times New Roman" w:hAnsi="Times New Roman" w:cs="Times New Roman"/>
-        </w:rPr>
-        <w:t>dataframe of taxin including its ASV’s and svN’s with its corresponding mapped taxonomic assignments from tax2map2</w:t>
+      <w:proofErr w:type="spellStart"/>
+      <w:r>
+        <w:rPr>
+          <w:rFonts w:ascii="Times New Roman" w:hAnsi="Times New Roman" w:cs="Times New Roman"/>
+        </w:rPr>
+        <w:t>dataframe</w:t>
+      </w:r>
+      <w:proofErr w:type="spellEnd"/>
+      <w:r>
+        <w:rPr>
+          <w:rFonts w:ascii="Times New Roman" w:hAnsi="Times New Roman" w:cs="Times New Roman"/>
+        </w:rPr>
+        <w:t xml:space="preserve"> of </w:t>
+      </w:r>
+      <w:proofErr w:type="spellStart"/>
+      <w:r>
+        <w:rPr>
+          <w:rFonts w:ascii="Times New Roman" w:hAnsi="Times New Roman" w:cs="Times New Roman"/>
+        </w:rPr>
+        <w:t>taxin</w:t>
+      </w:r>
+      <w:proofErr w:type="spellEnd"/>
+      <w:r>
+        <w:rPr>
+          <w:rFonts w:ascii="Times New Roman" w:hAnsi="Times New Roman" w:cs="Times New Roman"/>
+        </w:rPr>
+        <w:t xml:space="preserve"> including its ASV’s and </w:t>
+      </w:r>
+      <w:proofErr w:type="spellStart"/>
+      <w:r>
+        <w:rPr>
+          <w:rFonts w:ascii="Times New Roman" w:hAnsi="Times New Roman" w:cs="Times New Roman"/>
+        </w:rPr>
+        <w:t>svN’s</w:t>
+      </w:r>
+      <w:proofErr w:type="spellEnd"/>
+      <w:r>
+        <w:rPr>
+          <w:rFonts w:ascii="Times New Roman" w:hAnsi="Times New Roman" w:cs="Times New Roman"/>
+        </w:rPr>
+        <w:t xml:space="preserve"> with its corresponding mapped taxonomic assignments from tax2map2</w:t>
       </w:r>
     </w:p>
     <w:p>
@@ -2087,6 +2583,7 @@
           <w:i/>
         </w:rPr>
       </w:pPr>
+      <w:proofErr w:type="spellStart"/>
       <w:r>
         <w:rPr>
           <w:rFonts w:ascii="Times New Roman" w:hAnsi="Times New Roman" w:cs="Times New Roman"/>
@@ -2094,6 +2591,7 @@
         </w:rPr>
         <w:t>traitmapper_Ramond</w:t>
       </w:r>
+      <w:proofErr w:type="spellEnd"/>
     </w:p>
     <w:p>
       <w:pPr>
@@ -2166,12 +2664,37 @@
         </w:rPr>
         <w:t xml:space="preserve"> </w:t>
       </w:r>
-      <w:r>
-        <w:rPr>
-          <w:rFonts w:ascii="Times New Roman" w:hAnsi="Times New Roman" w:cs="Times New Roman"/>
-          <w:i/>
-        </w:rPr>
-        <w:t xml:space="preserve">traitmapper_Ramond(taxin, map2, </w:t>
+      <w:proofErr w:type="spellStart"/>
+      <w:r>
+        <w:rPr>
+          <w:rFonts w:ascii="Times New Roman" w:hAnsi="Times New Roman" w:cs="Times New Roman"/>
+          <w:i/>
+        </w:rPr>
+        <w:t>traitmapper_Ramond</w:t>
+      </w:r>
+      <w:proofErr w:type="spellEnd"/>
+      <w:r>
+        <w:rPr>
+          <w:rFonts w:ascii="Times New Roman" w:hAnsi="Times New Roman" w:cs="Times New Roman"/>
+          <w:i/>
+        </w:rPr>
+        <w:t>(</w:t>
+      </w:r>
+      <w:proofErr w:type="spellStart"/>
+      <w:r>
+        <w:rPr>
+          <w:rFonts w:ascii="Times New Roman" w:hAnsi="Times New Roman" w:cs="Times New Roman"/>
+          <w:i/>
+        </w:rPr>
+        <w:t>taxin</w:t>
+      </w:r>
+      <w:proofErr w:type="spellEnd"/>
+      <w:r>
+        <w:rPr>
+          <w:rFonts w:ascii="Times New Roman" w:hAnsi="Times New Roman" w:cs="Times New Roman"/>
+          <w:i/>
+        </w:rPr>
+        <w:t xml:space="preserve">, map2, </w:t>
       </w:r>
     </w:p>
     <w:p>
@@ -2246,7 +2769,39 @@
           <w:rFonts w:ascii="Times New Roman" w:hAnsi="Times New Roman" w:cs="Times New Roman"/>
           <w:i/>
         </w:rPr>
-        <w:t xml:space="preserve">                                dont.map = c("Eukaryota", "Archaea", "Bacteria", </w:t>
+        <w:t xml:space="preserve">                                </w:t>
+      </w:r>
+      <w:proofErr w:type="spellStart"/>
+      <w:r>
+        <w:rPr>
+          <w:rFonts w:ascii="Times New Roman" w:hAnsi="Times New Roman" w:cs="Times New Roman"/>
+          <w:i/>
+        </w:rPr>
+        <w:t>dont.map</w:t>
+      </w:r>
+      <w:proofErr w:type="spellEnd"/>
+      <w:r>
+        <w:rPr>
+          <w:rFonts w:ascii="Times New Roman" w:hAnsi="Times New Roman" w:cs="Times New Roman"/>
+          <w:i/>
+        </w:rPr>
+        <w:t xml:space="preserve"> = c("</w:t>
+      </w:r>
+      <w:proofErr w:type="spellStart"/>
+      <w:r>
+        <w:rPr>
+          <w:rFonts w:ascii="Times New Roman" w:hAnsi="Times New Roman" w:cs="Times New Roman"/>
+          <w:i/>
+        </w:rPr>
+        <w:t>Eukaryota</w:t>
+      </w:r>
+      <w:proofErr w:type="spellEnd"/>
+      <w:r>
+        <w:rPr>
+          <w:rFonts w:ascii="Times New Roman" w:hAnsi="Times New Roman" w:cs="Times New Roman"/>
+          <w:i/>
+        </w:rPr>
+        <w:t xml:space="preserve">", "Archaea", "Bacteria", </w:t>
       </w:r>
     </w:p>
     <w:p>
@@ -2262,21 +2817,197 @@
           <w:rFonts w:ascii="Times New Roman" w:hAnsi="Times New Roman" w:cs="Times New Roman"/>
           <w:i/>
         </w:rPr>
-        <w:t>"Alveolata", "Opisthokonta", "Archaeplastida", "Excavata", "Rhizaria", "Stramenopiles", "Hacrobia", "Amoebozoa", "Apusozoa", "Eukaryota_X", "Protalveolata", "Terrabacteria"),</w:t>
-      </w:r>
-    </w:p>
-    <w:p>
-      <w:pPr>
-        <w:rPr>
-          <w:rFonts w:ascii="Times New Roman" w:hAnsi="Times New Roman" w:cs="Times New Roman"/>
-        </w:rPr>
-      </w:pPr>
-      <w:r>
-        <w:rPr>
-          <w:rFonts w:ascii="Times New Roman" w:hAnsi="Times New Roman" w:cs="Times New Roman"/>
-          <w:i/>
-        </w:rPr>
-        <w:t xml:space="preserve">                                filezout = "none")</w:t>
+        <w:t>"</w:t>
+      </w:r>
+      <w:proofErr w:type="spellStart"/>
+      <w:r>
+        <w:rPr>
+          <w:rFonts w:ascii="Times New Roman" w:hAnsi="Times New Roman" w:cs="Times New Roman"/>
+          <w:i/>
+        </w:rPr>
+        <w:t>Alveolata</w:t>
+      </w:r>
+      <w:proofErr w:type="spellEnd"/>
+      <w:r>
+        <w:rPr>
+          <w:rFonts w:ascii="Times New Roman" w:hAnsi="Times New Roman" w:cs="Times New Roman"/>
+          <w:i/>
+        </w:rPr>
+        <w:t>", "</w:t>
+      </w:r>
+      <w:proofErr w:type="spellStart"/>
+      <w:r>
+        <w:rPr>
+          <w:rFonts w:ascii="Times New Roman" w:hAnsi="Times New Roman" w:cs="Times New Roman"/>
+          <w:i/>
+        </w:rPr>
+        <w:t>Opisthokonta</w:t>
+      </w:r>
+      <w:proofErr w:type="spellEnd"/>
+      <w:r>
+        <w:rPr>
+          <w:rFonts w:ascii="Times New Roman" w:hAnsi="Times New Roman" w:cs="Times New Roman"/>
+          <w:i/>
+        </w:rPr>
+        <w:t>", "Archaeplastida", "</w:t>
+      </w:r>
+      <w:proofErr w:type="spellStart"/>
+      <w:r>
+        <w:rPr>
+          <w:rFonts w:ascii="Times New Roman" w:hAnsi="Times New Roman" w:cs="Times New Roman"/>
+          <w:i/>
+        </w:rPr>
+        <w:t>Excavata</w:t>
+      </w:r>
+      <w:proofErr w:type="spellEnd"/>
+      <w:r>
+        <w:rPr>
+          <w:rFonts w:ascii="Times New Roman" w:hAnsi="Times New Roman" w:cs="Times New Roman"/>
+          <w:i/>
+        </w:rPr>
+        <w:t>", "</w:t>
+      </w:r>
+      <w:proofErr w:type="spellStart"/>
+      <w:r>
+        <w:rPr>
+          <w:rFonts w:ascii="Times New Roman" w:hAnsi="Times New Roman" w:cs="Times New Roman"/>
+          <w:i/>
+        </w:rPr>
+        <w:t>Rhizaria</w:t>
+      </w:r>
+      <w:proofErr w:type="spellEnd"/>
+      <w:r>
+        <w:rPr>
+          <w:rFonts w:ascii="Times New Roman" w:hAnsi="Times New Roman" w:cs="Times New Roman"/>
+          <w:i/>
+        </w:rPr>
+        <w:t>", "</w:t>
+      </w:r>
+      <w:proofErr w:type="spellStart"/>
+      <w:r>
+        <w:rPr>
+          <w:rFonts w:ascii="Times New Roman" w:hAnsi="Times New Roman" w:cs="Times New Roman"/>
+          <w:i/>
+        </w:rPr>
+        <w:t>Stramenopiles</w:t>
+      </w:r>
+      <w:proofErr w:type="spellEnd"/>
+      <w:r>
+        <w:rPr>
+          <w:rFonts w:ascii="Times New Roman" w:hAnsi="Times New Roman" w:cs="Times New Roman"/>
+          <w:i/>
+        </w:rPr>
+        <w:t>", "</w:t>
+      </w:r>
+      <w:proofErr w:type="spellStart"/>
+      <w:r>
+        <w:rPr>
+          <w:rFonts w:ascii="Times New Roman" w:hAnsi="Times New Roman" w:cs="Times New Roman"/>
+          <w:i/>
+        </w:rPr>
+        <w:t>Hacrobia</w:t>
+      </w:r>
+      <w:proofErr w:type="spellEnd"/>
+      <w:r>
+        <w:rPr>
+          <w:rFonts w:ascii="Times New Roman" w:hAnsi="Times New Roman" w:cs="Times New Roman"/>
+          <w:i/>
+        </w:rPr>
+        <w:t>", "Amoebozoa", "</w:t>
+      </w:r>
+      <w:proofErr w:type="spellStart"/>
+      <w:r>
+        <w:rPr>
+          <w:rFonts w:ascii="Times New Roman" w:hAnsi="Times New Roman" w:cs="Times New Roman"/>
+          <w:i/>
+        </w:rPr>
+        <w:t>Apusozoa</w:t>
+      </w:r>
+      <w:proofErr w:type="spellEnd"/>
+      <w:r>
+        <w:rPr>
+          <w:rFonts w:ascii="Times New Roman" w:hAnsi="Times New Roman" w:cs="Times New Roman"/>
+          <w:i/>
+        </w:rPr>
+        <w:t>", "</w:t>
+      </w:r>
+      <w:proofErr w:type="spellStart"/>
+      <w:r>
+        <w:rPr>
+          <w:rFonts w:ascii="Times New Roman" w:hAnsi="Times New Roman" w:cs="Times New Roman"/>
+          <w:i/>
+        </w:rPr>
+        <w:t>Eukaryota_X</w:t>
+      </w:r>
+      <w:proofErr w:type="spellEnd"/>
+      <w:r>
+        <w:rPr>
+          <w:rFonts w:ascii="Times New Roman" w:hAnsi="Times New Roman" w:cs="Times New Roman"/>
+          <w:i/>
+        </w:rPr>
+        <w:t>", "</w:t>
+      </w:r>
+      <w:proofErr w:type="spellStart"/>
+      <w:r>
+        <w:rPr>
+          <w:rFonts w:ascii="Times New Roman" w:hAnsi="Times New Roman" w:cs="Times New Roman"/>
+          <w:i/>
+        </w:rPr>
+        <w:t>Protalveolata</w:t>
+      </w:r>
+      <w:proofErr w:type="spellEnd"/>
+      <w:r>
+        <w:rPr>
+          <w:rFonts w:ascii="Times New Roman" w:hAnsi="Times New Roman" w:cs="Times New Roman"/>
+          <w:i/>
+        </w:rPr>
+        <w:t>", "</w:t>
+      </w:r>
+      <w:proofErr w:type="spellStart"/>
+      <w:r>
+        <w:rPr>
+          <w:rFonts w:ascii="Times New Roman" w:hAnsi="Times New Roman" w:cs="Times New Roman"/>
+          <w:i/>
+        </w:rPr>
+        <w:t>Terrabacteria</w:t>
+      </w:r>
+      <w:proofErr w:type="spellEnd"/>
+      <w:r>
+        <w:rPr>
+          <w:rFonts w:ascii="Times New Roman" w:hAnsi="Times New Roman" w:cs="Times New Roman"/>
+          <w:i/>
+        </w:rPr>
+        <w:t>"),</w:t>
+      </w:r>
+    </w:p>
+    <w:p>
+      <w:pPr>
+        <w:rPr>
+          <w:rFonts w:ascii="Times New Roman" w:hAnsi="Times New Roman" w:cs="Times New Roman"/>
+        </w:rPr>
+      </w:pPr>
+      <w:r>
+        <w:rPr>
+          <w:rFonts w:ascii="Times New Roman" w:hAnsi="Times New Roman" w:cs="Times New Roman"/>
+          <w:i/>
+        </w:rPr>
+        <w:t xml:space="preserve">                                </w:t>
+      </w:r>
+      <w:proofErr w:type="spellStart"/>
+      <w:r>
+        <w:rPr>
+          <w:rFonts w:ascii="Times New Roman" w:hAnsi="Times New Roman" w:cs="Times New Roman"/>
+          <w:i/>
+        </w:rPr>
+        <w:t>filezout</w:t>
+      </w:r>
+      <w:proofErr w:type="spellEnd"/>
+      <w:r>
+        <w:rPr>
+          <w:rFonts w:ascii="Times New Roman" w:hAnsi="Times New Roman" w:cs="Times New Roman"/>
+          <w:i/>
+        </w:rPr>
+        <w:t xml:space="preserve"> = "none")</w:t>
       </w:r>
     </w:p>
     <w:p>
@@ -2347,6 +3078,7 @@
           <w:rFonts w:ascii="Times New Roman" w:hAnsi="Times New Roman" w:cs="Times New Roman"/>
         </w:rPr>
       </w:pPr>
+      <w:proofErr w:type="spellStart"/>
       <w:r>
         <w:rPr>
           <w:rFonts w:ascii="Times New Roman" w:hAnsi="Times New Roman" w:cs="Times New Roman"/>
@@ -2354,11 +3086,26 @@
         </w:rPr>
         <w:t>taxin</w:t>
       </w:r>
-      <w:r>
-        <w:rPr>
-          <w:rFonts w:ascii="Times New Roman" w:hAnsi="Times New Roman" w:cs="Times New Roman"/>
-        </w:rPr>
-        <w:t xml:space="preserve"> = a dataframe, the taxonomy table you would like to map to traits. Factors not supported.</w:t>
+      <w:proofErr w:type="spellEnd"/>
+      <w:r>
+        <w:rPr>
+          <w:rFonts w:ascii="Times New Roman" w:hAnsi="Times New Roman" w:cs="Times New Roman"/>
+        </w:rPr>
+        <w:t xml:space="preserve"> = a </w:t>
+      </w:r>
+      <w:proofErr w:type="spellStart"/>
+      <w:r>
+        <w:rPr>
+          <w:rFonts w:ascii="Times New Roman" w:hAnsi="Times New Roman" w:cs="Times New Roman"/>
+        </w:rPr>
+        <w:t>dataframe</w:t>
+      </w:r>
+      <w:proofErr w:type="spellEnd"/>
+      <w:r>
+        <w:rPr>
+          <w:rFonts w:ascii="Times New Roman" w:hAnsi="Times New Roman" w:cs="Times New Roman"/>
+        </w:rPr>
+        <w:t>, the taxonomy table you would like to map to traits. Factors not supported.</w:t>
       </w:r>
     </w:p>
     <w:p>
@@ -2383,8 +3130,23 @@
         <w:rPr>
           <w:rFonts w:ascii="Times New Roman" w:hAnsi="Times New Roman" w:cs="Times New Roman"/>
         </w:rPr>
-        <w:t xml:space="preserve"> = a dataframe, the trait database you’d like to map </w:t>
-      </w:r>
+        <w:t xml:space="preserve"> = a </w:t>
+      </w:r>
+      <w:proofErr w:type="spellStart"/>
+      <w:r>
+        <w:rPr>
+          <w:rFonts w:ascii="Times New Roman" w:hAnsi="Times New Roman" w:cs="Times New Roman"/>
+        </w:rPr>
+        <w:t>dataframe</w:t>
+      </w:r>
+      <w:proofErr w:type="spellEnd"/>
+      <w:r>
+        <w:rPr>
+          <w:rFonts w:ascii="Times New Roman" w:hAnsi="Times New Roman" w:cs="Times New Roman"/>
+        </w:rPr>
+        <w:t xml:space="preserve">, the trait database you’d like to map </w:t>
+      </w:r>
+      <w:proofErr w:type="spellStart"/>
       <w:r>
         <w:rPr>
           <w:rFonts w:ascii="Times New Roman" w:hAnsi="Times New Roman" w:cs="Times New Roman"/>
@@ -2392,6 +3154,7 @@
         </w:rPr>
         <w:t>taxin</w:t>
       </w:r>
+      <w:proofErr w:type="spellEnd"/>
       <w:r>
         <w:rPr>
           <w:rFonts w:ascii="Times New Roman" w:hAnsi="Times New Roman" w:cs="Times New Roman"/>
@@ -2436,6 +3199,7 @@
         </w:rPr>
         <w:t xml:space="preserve"> that contain taxonomic annotations to map the names in </w:t>
       </w:r>
+      <w:proofErr w:type="spellStart"/>
       <w:r>
         <w:rPr>
           <w:rFonts w:ascii="Times New Roman" w:hAnsi="Times New Roman" w:cs="Times New Roman"/>
@@ -2443,6 +3207,7 @@
         </w:rPr>
         <w:t>taxin</w:t>
       </w:r>
+      <w:proofErr w:type="spellEnd"/>
       <w:r>
         <w:rPr>
           <w:rFonts w:ascii="Times New Roman" w:hAnsi="Times New Roman" w:cs="Times New Roman"/>
@@ -2461,6 +3226,7 @@
           <w:rFonts w:ascii="Times New Roman" w:hAnsi="Times New Roman" w:cs="Times New Roman"/>
         </w:rPr>
       </w:pPr>
+      <w:proofErr w:type="spellStart"/>
       <w:r>
         <w:rPr>
           <w:rFonts w:ascii="Times New Roman" w:hAnsi="Times New Roman" w:cs="Times New Roman"/>
@@ -2468,12 +3234,14 @@
         </w:rPr>
         <w:t>dont.map</w:t>
       </w:r>
+      <w:proofErr w:type="spellEnd"/>
       <w:r>
         <w:rPr>
           <w:rFonts w:ascii="Times New Roman" w:hAnsi="Times New Roman" w:cs="Times New Roman"/>
         </w:rPr>
         <w:t xml:space="preserve"> = a character vector of taxonomic names within </w:t>
       </w:r>
+      <w:proofErr w:type="spellStart"/>
       <w:r>
         <w:rPr>
           <w:rFonts w:ascii="Times New Roman" w:hAnsi="Times New Roman" w:cs="Times New Roman"/>
@@ -2481,6 +3249,7 @@
         </w:rPr>
         <w:t>taxin</w:t>
       </w:r>
+      <w:proofErr w:type="spellEnd"/>
       <w:r>
         <w:rPr>
           <w:rFonts w:ascii="Times New Roman" w:hAnsi="Times New Roman" w:cs="Times New Roman"/>
@@ -2506,6 +3275,7 @@
           <w:i/>
         </w:rPr>
       </w:pPr>
+      <w:proofErr w:type="spellStart"/>
       <w:r>
         <w:rPr>
           <w:rFonts w:ascii="Times New Roman" w:hAnsi="Times New Roman" w:cs="Times New Roman"/>
@@ -2513,18 +3283,28 @@
         </w:rPr>
         <w:t>filezout</w:t>
       </w:r>
+      <w:proofErr w:type="spellEnd"/>
       <w:r>
         <w:rPr>
           <w:rFonts w:ascii="Times New Roman" w:hAnsi="Times New Roman" w:cs="Times New Roman"/>
         </w:rPr>
         <w:t xml:space="preserve"> = a character vector with, in order, the names of the output .csv files of the mapping result and the taxonomic names that were not able to be mapped. You can suppress writing these csv files to disk by setting </w:t>
       </w:r>
-      <w:r>
-        <w:rPr>
-          <w:rFonts w:ascii="Times New Roman" w:hAnsi="Times New Roman" w:cs="Times New Roman"/>
-          <w:i/>
-        </w:rPr>
-        <w:t>filezout = “none”</w:t>
+      <w:proofErr w:type="spellStart"/>
+      <w:r>
+        <w:rPr>
+          <w:rFonts w:ascii="Times New Roman" w:hAnsi="Times New Roman" w:cs="Times New Roman"/>
+          <w:i/>
+        </w:rPr>
+        <w:t>filezout</w:t>
+      </w:r>
+      <w:proofErr w:type="spellEnd"/>
+      <w:r>
+        <w:rPr>
+          <w:rFonts w:ascii="Times New Roman" w:hAnsi="Times New Roman" w:cs="Times New Roman"/>
+          <w:i/>
+        </w:rPr>
+        <w:t xml:space="preserve"> = “none”</w:t>
       </w:r>
     </w:p>
     <w:p>
@@ -2577,14 +3357,69 @@
         <w:rPr>
           <w:rFonts w:ascii="Times New Roman" w:hAnsi="Times New Roman" w:cs="Times New Roman"/>
         </w:rPr>
-        <w:t xml:space="preserve"> containing a dataframe (</w:t>
-      </w:r>
-      <w:r>
-        <w:rPr>
-          <w:rFonts w:ascii="Times New Roman" w:hAnsi="Times New Roman" w:cs="Times New Roman"/>
-          <w:i/>
-        </w:rPr>
-        <w:t>nrow = nrow(taxin)</w:t>
+        <w:t xml:space="preserve"> containing a </w:t>
+      </w:r>
+      <w:proofErr w:type="spellStart"/>
+      <w:r>
+        <w:rPr>
+          <w:rFonts w:ascii="Times New Roman" w:hAnsi="Times New Roman" w:cs="Times New Roman"/>
+        </w:rPr>
+        <w:t>dataframe</w:t>
+      </w:r>
+      <w:proofErr w:type="spellEnd"/>
+      <w:r>
+        <w:rPr>
+          <w:rFonts w:ascii="Times New Roman" w:hAnsi="Times New Roman" w:cs="Times New Roman"/>
+        </w:rPr>
+        <w:t xml:space="preserve"> (</w:t>
+      </w:r>
+      <w:proofErr w:type="spellStart"/>
+      <w:r>
+        <w:rPr>
+          <w:rFonts w:ascii="Times New Roman" w:hAnsi="Times New Roman" w:cs="Times New Roman"/>
+          <w:i/>
+        </w:rPr>
+        <w:t>nrow</w:t>
+      </w:r>
+      <w:proofErr w:type="spellEnd"/>
+      <w:r>
+        <w:rPr>
+          <w:rFonts w:ascii="Times New Roman" w:hAnsi="Times New Roman" w:cs="Times New Roman"/>
+          <w:i/>
+        </w:rPr>
+        <w:t xml:space="preserve"> = </w:t>
+      </w:r>
+      <w:proofErr w:type="spellStart"/>
+      <w:r>
+        <w:rPr>
+          <w:rFonts w:ascii="Times New Roman" w:hAnsi="Times New Roman" w:cs="Times New Roman"/>
+          <w:i/>
+        </w:rPr>
+        <w:t>nrow</w:t>
+      </w:r>
+      <w:proofErr w:type="spellEnd"/>
+      <w:r>
+        <w:rPr>
+          <w:rFonts w:ascii="Times New Roman" w:hAnsi="Times New Roman" w:cs="Times New Roman"/>
+          <w:i/>
+        </w:rPr>
+        <w:t>(</w:t>
+      </w:r>
+      <w:proofErr w:type="spellStart"/>
+      <w:r>
+        <w:rPr>
+          <w:rFonts w:ascii="Times New Roman" w:hAnsi="Times New Roman" w:cs="Times New Roman"/>
+          <w:i/>
+        </w:rPr>
+        <w:t>taxin</w:t>
+      </w:r>
+      <w:proofErr w:type="spellEnd"/>
+      <w:r>
+        <w:rPr>
+          <w:rFonts w:ascii="Times New Roman" w:hAnsi="Times New Roman" w:cs="Times New Roman"/>
+          <w:i/>
+        </w:rPr>
+        <w:t>)</w:t>
       </w:r>
       <w:r>
         <w:rPr>
@@ -2592,18 +3427,89 @@
         </w:rPr>
         <w:t xml:space="preserve">, </w:t>
       </w:r>
-      <w:r>
-        <w:rPr>
-          <w:rFonts w:ascii="Times New Roman" w:hAnsi="Times New Roman" w:cs="Times New Roman"/>
-          <w:i/>
-        </w:rPr>
-        <w:t xml:space="preserve">ncol = ncol(taxin) + ncol(map2) </w:t>
-      </w:r>
-      <w:r>
-        <w:rPr>
-          <w:rFonts w:ascii="Times New Roman" w:hAnsi="Times New Roman" w:cs="Times New Roman"/>
-        </w:rPr>
-        <w:t xml:space="preserve">+ 2) of the mapping results, and [[2]] containing a character vector of the taxonomic names of taxin that were not able to be mapped to the columns </w:t>
+      <w:proofErr w:type="spellStart"/>
+      <w:r>
+        <w:rPr>
+          <w:rFonts w:ascii="Times New Roman" w:hAnsi="Times New Roman" w:cs="Times New Roman"/>
+          <w:i/>
+        </w:rPr>
+        <w:t>ncol</w:t>
+      </w:r>
+      <w:proofErr w:type="spellEnd"/>
+      <w:r>
+        <w:rPr>
+          <w:rFonts w:ascii="Times New Roman" w:hAnsi="Times New Roman" w:cs="Times New Roman"/>
+          <w:i/>
+        </w:rPr>
+        <w:t xml:space="preserve"> = </w:t>
+      </w:r>
+      <w:proofErr w:type="spellStart"/>
+      <w:r>
+        <w:rPr>
+          <w:rFonts w:ascii="Times New Roman" w:hAnsi="Times New Roman" w:cs="Times New Roman"/>
+          <w:i/>
+        </w:rPr>
+        <w:t>ncol</w:t>
+      </w:r>
+      <w:proofErr w:type="spellEnd"/>
+      <w:r>
+        <w:rPr>
+          <w:rFonts w:ascii="Times New Roman" w:hAnsi="Times New Roman" w:cs="Times New Roman"/>
+          <w:i/>
+        </w:rPr>
+        <w:t>(</w:t>
+      </w:r>
+      <w:proofErr w:type="spellStart"/>
+      <w:r>
+        <w:rPr>
+          <w:rFonts w:ascii="Times New Roman" w:hAnsi="Times New Roman" w:cs="Times New Roman"/>
+          <w:i/>
+        </w:rPr>
+        <w:t>taxin</w:t>
+      </w:r>
+      <w:proofErr w:type="spellEnd"/>
+      <w:r>
+        <w:rPr>
+          <w:rFonts w:ascii="Times New Roman" w:hAnsi="Times New Roman" w:cs="Times New Roman"/>
+          <w:i/>
+        </w:rPr>
+        <w:t xml:space="preserve">) + </w:t>
+      </w:r>
+      <w:proofErr w:type="spellStart"/>
+      <w:r>
+        <w:rPr>
+          <w:rFonts w:ascii="Times New Roman" w:hAnsi="Times New Roman" w:cs="Times New Roman"/>
+          <w:i/>
+        </w:rPr>
+        <w:t>ncol</w:t>
+      </w:r>
+      <w:proofErr w:type="spellEnd"/>
+      <w:r>
+        <w:rPr>
+          <w:rFonts w:ascii="Times New Roman" w:hAnsi="Times New Roman" w:cs="Times New Roman"/>
+          <w:i/>
+        </w:rPr>
+        <w:t xml:space="preserve">(map2) </w:t>
+      </w:r>
+      <w:r>
+        <w:rPr>
+          <w:rFonts w:ascii="Times New Roman" w:hAnsi="Times New Roman" w:cs="Times New Roman"/>
+        </w:rPr>
+        <w:t xml:space="preserve">+ 2) of the mapping results, and [[2]] containing a character vector of the taxonomic names of </w:t>
+      </w:r>
+      <w:proofErr w:type="spellStart"/>
+      <w:r>
+        <w:rPr>
+          <w:rFonts w:ascii="Times New Roman" w:hAnsi="Times New Roman" w:cs="Times New Roman"/>
+        </w:rPr>
+        <w:t>taxin</w:t>
+      </w:r>
+      <w:proofErr w:type="spellEnd"/>
+      <w:r>
+        <w:rPr>
+          <w:rFonts w:ascii="Times New Roman" w:hAnsi="Times New Roman" w:cs="Times New Roman"/>
+        </w:rPr>
+        <w:t xml:space="preserve"> that were not able to be mapped to the columns </w:t>
       </w:r>
       <w:r>
         <w:rPr>
@@ -2644,12 +3550,21 @@
         <w:lastRenderedPageBreak/>
         <w:t xml:space="preserve">if </w:t>
       </w:r>
-      <w:r>
-        <w:rPr>
-          <w:rFonts w:ascii="Times New Roman" w:hAnsi="Times New Roman" w:cs="Times New Roman"/>
-          <w:i/>
-        </w:rPr>
-        <w:t>filezout != “none”</w:t>
+      <w:proofErr w:type="spellStart"/>
+      <w:r>
+        <w:rPr>
+          <w:rFonts w:ascii="Times New Roman" w:hAnsi="Times New Roman" w:cs="Times New Roman"/>
+          <w:i/>
+        </w:rPr>
+        <w:t>filezout</w:t>
+      </w:r>
+      <w:proofErr w:type="spellEnd"/>
+      <w:r>
+        <w:rPr>
+          <w:rFonts w:ascii="Times New Roman" w:hAnsi="Times New Roman" w:cs="Times New Roman"/>
+          <w:i/>
+        </w:rPr>
+        <w:t xml:space="preserve"> != “none”</w:t>
       </w:r>
       <w:r>
         <w:rPr>
@@ -2723,19 +3638,53 @@
         </w:rPr>
         <w:t xml:space="preserve">most resolved taxonomic rank (assumed to be at </w:t>
       </w:r>
-      <w:r>
-        <w:rPr>
-          <w:rFonts w:ascii="Times New Roman" w:hAnsi="Times New Roman" w:cs="Times New Roman"/>
-          <w:i/>
-        </w:rPr>
-        <w:t>taxin[,</w:t>
-      </w:r>
-      <w:r>
-        <w:rPr>
-          <w:rFonts w:ascii="Times New Roman" w:hAnsi="Times New Roman" w:cs="Times New Roman"/>
-          <w:i/>
-        </w:rPr>
-        <w:t>ncol(taxin)</w:t>
+      <w:proofErr w:type="spellStart"/>
+      <w:r>
+        <w:rPr>
+          <w:rFonts w:ascii="Times New Roman" w:hAnsi="Times New Roman" w:cs="Times New Roman"/>
+          <w:i/>
+        </w:rPr>
+        <w:t>taxin</w:t>
+      </w:r>
+      <w:proofErr w:type="spellEnd"/>
+      <w:r>
+        <w:rPr>
+          <w:rFonts w:ascii="Times New Roman" w:hAnsi="Times New Roman" w:cs="Times New Roman"/>
+          <w:i/>
+        </w:rPr>
+        <w:t>[,</w:t>
+      </w:r>
+      <w:proofErr w:type="spellStart"/>
+      <w:r>
+        <w:rPr>
+          <w:rFonts w:ascii="Times New Roman" w:hAnsi="Times New Roman" w:cs="Times New Roman"/>
+          <w:i/>
+        </w:rPr>
+        <w:t>ncol</w:t>
+      </w:r>
+      <w:proofErr w:type="spellEnd"/>
+      <w:r>
+        <w:rPr>
+          <w:rFonts w:ascii="Times New Roman" w:hAnsi="Times New Roman" w:cs="Times New Roman"/>
+          <w:i/>
+        </w:rPr>
+        <w:t>(</w:t>
+      </w:r>
+      <w:proofErr w:type="spellStart"/>
+      <w:r>
+        <w:rPr>
+          <w:rFonts w:ascii="Times New Roman" w:hAnsi="Times New Roman" w:cs="Times New Roman"/>
+          <w:i/>
+        </w:rPr>
+        <w:t>taxin</w:t>
+      </w:r>
+      <w:proofErr w:type="spellEnd"/>
+      <w:r>
+        <w:rPr>
+          <w:rFonts w:ascii="Times New Roman" w:hAnsi="Times New Roman" w:cs="Times New Roman"/>
+          <w:i/>
+        </w:rPr>
+        <w:t>)</w:t>
       </w:r>
       <w:r>
         <w:rPr>
@@ -2857,6 +3806,7 @@
           <w:i/>
         </w:rPr>
       </w:pPr>
+      <w:proofErr w:type="spellStart"/>
       <w:r>
         <w:rPr>
           <w:rFonts w:ascii="Times New Roman" w:hAnsi="Times New Roman" w:cs="Times New Roman"/>
@@ -2864,6 +3814,7 @@
         </w:rPr>
         <w:t>analyze_traitmap_byTrait</w:t>
       </w:r>
+      <w:proofErr w:type="spellEnd"/>
     </w:p>
     <w:p>
       <w:pPr>
@@ -2905,12 +3856,14 @@
         </w:rPr>
         <w:t xml:space="preserve">and </w:t>
       </w:r>
+      <w:proofErr w:type="spellStart"/>
       <w:r>
         <w:rPr>
           <w:rFonts w:ascii="Times New Roman" w:hAnsi="Times New Roman" w:cs="Times New Roman"/>
         </w:rPr>
         <w:t>stringr</w:t>
       </w:r>
+      <w:proofErr w:type="spellEnd"/>
       <w:r>
         <w:rPr>
           <w:rFonts w:ascii="Times New Roman" w:hAnsi="Times New Roman" w:cs="Times New Roman"/>
@@ -2930,6 +3883,7 @@
         </w:rPr>
         <w:t xml:space="preserve">Output of </w:t>
       </w:r>
+      <w:proofErr w:type="spellStart"/>
       <w:r>
         <w:rPr>
           <w:rFonts w:ascii="Times New Roman" w:hAnsi="Times New Roman" w:cs="Times New Roman"/>
@@ -2937,6 +3891,7 @@
         </w:rPr>
         <w:t>traitmapper_Ramond</w:t>
       </w:r>
+      <w:proofErr w:type="spellEnd"/>
     </w:p>
     <w:p>
       <w:pPr>
@@ -2986,7 +3941,39 @@
           <w:rFonts w:ascii="Times New Roman" w:hAnsi="Times New Roman" w:cs="Times New Roman"/>
           <w:i/>
         </w:rPr>
-        <w:t xml:space="preserve"> analyze_traitmap_byTrait(map.result, trait.name</w:t>
+        <w:t xml:space="preserve"> </w:t>
+      </w:r>
+      <w:proofErr w:type="spellStart"/>
+      <w:r>
+        <w:rPr>
+          <w:rFonts w:ascii="Times New Roman" w:hAnsi="Times New Roman" w:cs="Times New Roman"/>
+          <w:i/>
+        </w:rPr>
+        <w:t>analyze_traitmap_byTrait</w:t>
+      </w:r>
+      <w:proofErr w:type="spellEnd"/>
+      <w:r>
+        <w:rPr>
+          <w:rFonts w:ascii="Times New Roman" w:hAnsi="Times New Roman" w:cs="Times New Roman"/>
+          <w:i/>
+        </w:rPr>
+        <w:t>(</w:t>
+      </w:r>
+      <w:proofErr w:type="spellStart"/>
+      <w:r>
+        <w:rPr>
+          <w:rFonts w:ascii="Times New Roman" w:hAnsi="Times New Roman" w:cs="Times New Roman"/>
+          <w:i/>
+        </w:rPr>
+        <w:t>map.result</w:t>
+      </w:r>
+      <w:proofErr w:type="spellEnd"/>
+      <w:r>
+        <w:rPr>
+          <w:rFonts w:ascii="Times New Roman" w:hAnsi="Times New Roman" w:cs="Times New Roman"/>
+          <w:i/>
+        </w:rPr>
+        <w:t>, trait.name</w:t>
       </w:r>
       <w:r>
         <w:rPr>
@@ -2995,12 +3982,37 @@
         </w:rPr>
         <w:t xml:space="preserve">, </w:t>
       </w:r>
-      <w:r>
-        <w:rPr>
-          <w:rFonts w:ascii="Times New Roman" w:hAnsi="Times New Roman" w:cs="Times New Roman"/>
-          <w:i/>
-        </w:rPr>
-        <w:t>otu.table = "none", plotfilez = "none")</w:t>
+      <w:proofErr w:type="spellStart"/>
+      <w:r>
+        <w:rPr>
+          <w:rFonts w:ascii="Times New Roman" w:hAnsi="Times New Roman" w:cs="Times New Roman"/>
+          <w:i/>
+        </w:rPr>
+        <w:t>otu.table</w:t>
+      </w:r>
+      <w:proofErr w:type="spellEnd"/>
+      <w:r>
+        <w:rPr>
+          <w:rFonts w:ascii="Times New Roman" w:hAnsi="Times New Roman" w:cs="Times New Roman"/>
+          <w:i/>
+        </w:rPr>
+        <w:t xml:space="preserve"> = "none", </w:t>
+      </w:r>
+      <w:proofErr w:type="spellStart"/>
+      <w:r>
+        <w:rPr>
+          <w:rFonts w:ascii="Times New Roman" w:hAnsi="Times New Roman" w:cs="Times New Roman"/>
+          <w:i/>
+        </w:rPr>
+        <w:t>plotfilez</w:t>
+      </w:r>
+      <w:proofErr w:type="spellEnd"/>
+      <w:r>
+        <w:rPr>
+          <w:rFonts w:ascii="Times New Roman" w:hAnsi="Times New Roman" w:cs="Times New Roman"/>
+          <w:i/>
+        </w:rPr>
+        <w:t xml:space="preserve"> = "none")</w:t>
       </w:r>
     </w:p>
     <w:p>
@@ -3061,6 +4073,7 @@
         </w:rPr>
         <w:t xml:space="preserve">produced by </w:t>
       </w:r>
+      <w:proofErr w:type="spellStart"/>
       <w:r>
         <w:rPr>
           <w:rFonts w:ascii="Times New Roman" w:hAnsi="Times New Roman" w:cs="Times New Roman"/>
@@ -3068,6 +4081,7 @@
         </w:rPr>
         <w:t>traitmapper_Ramond</w:t>
       </w:r>
+      <w:proofErr w:type="spellEnd"/>
       <w:r>
         <w:rPr>
           <w:rFonts w:ascii="Times New Roman" w:hAnsi="Times New Roman" w:cs="Times New Roman"/>
@@ -3116,17 +4130,39 @@
         </w:rPr>
         <w:t xml:space="preserve">Produces up to 3 </w:t>
       </w:r>
-      <w:r>
-        <w:rPr>
-          <w:rFonts w:ascii="Times New Roman" w:hAnsi="Times New Roman" w:cs="Times New Roman"/>
-        </w:rPr>
-        <w:t>ggplot objects</w:t>
-      </w:r>
-      <w:r>
-        <w:rPr>
-          <w:rFonts w:ascii="Times New Roman" w:hAnsi="Times New Roman" w:cs="Times New Roman"/>
-        </w:rPr>
-        <w:t xml:space="preserve"> and 3 dataframes summarizing trait assignment results depending on input arguments.</w:t>
+      <w:proofErr w:type="spellStart"/>
+      <w:r>
+        <w:rPr>
+          <w:rFonts w:ascii="Times New Roman" w:hAnsi="Times New Roman" w:cs="Times New Roman"/>
+        </w:rPr>
+        <w:t>ggplot</w:t>
+      </w:r>
+      <w:proofErr w:type="spellEnd"/>
+      <w:r>
+        <w:rPr>
+          <w:rFonts w:ascii="Times New Roman" w:hAnsi="Times New Roman" w:cs="Times New Roman"/>
+        </w:rPr>
+        <w:t xml:space="preserve"> objects</w:t>
+      </w:r>
+      <w:r>
+        <w:rPr>
+          <w:rFonts w:ascii="Times New Roman" w:hAnsi="Times New Roman" w:cs="Times New Roman"/>
+        </w:rPr>
+        <w:t xml:space="preserve"> and 3 </w:t>
+      </w:r>
+      <w:proofErr w:type="spellStart"/>
+      <w:r>
+        <w:rPr>
+          <w:rFonts w:ascii="Times New Roman" w:hAnsi="Times New Roman" w:cs="Times New Roman"/>
+        </w:rPr>
+        <w:t>dataframes</w:t>
+      </w:r>
+      <w:proofErr w:type="spellEnd"/>
+      <w:r>
+        <w:rPr>
+          <w:rFonts w:ascii="Times New Roman" w:hAnsi="Times New Roman" w:cs="Times New Roman"/>
+        </w:rPr>
+        <w:t xml:space="preserve"> summarizing trait assignment results depending on input arguments.</w:t>
       </w:r>
       <w:r>
         <w:rPr>
@@ -3175,6 +4211,7 @@
           <w:rFonts w:ascii="Times New Roman" w:hAnsi="Times New Roman" w:cs="Times New Roman"/>
         </w:rPr>
       </w:pPr>
+      <w:proofErr w:type="spellStart"/>
       <w:r>
         <w:rPr>
           <w:rFonts w:ascii="Times New Roman" w:hAnsi="Times New Roman" w:cs="Times New Roman"/>
@@ -3182,6 +4219,7 @@
         </w:rPr>
         <w:t>map.result</w:t>
       </w:r>
+      <w:proofErr w:type="spellEnd"/>
       <w:r>
         <w:rPr>
           <w:rFonts w:ascii="Times New Roman" w:hAnsi="Times New Roman" w:cs="Times New Roman"/>
@@ -3194,11 +4232,19 @@
         </w:rPr>
         <w:t xml:space="preserve">a </w:t>
       </w:r>
-      <w:r>
-        <w:rPr>
-          <w:rFonts w:ascii="Times New Roman" w:hAnsi="Times New Roman" w:cs="Times New Roman"/>
-        </w:rPr>
-        <w:t xml:space="preserve">dataframe </w:t>
+      <w:proofErr w:type="spellStart"/>
+      <w:r>
+        <w:rPr>
+          <w:rFonts w:ascii="Times New Roman" w:hAnsi="Times New Roman" w:cs="Times New Roman"/>
+        </w:rPr>
+        <w:t>dataframe</w:t>
+      </w:r>
+      <w:proofErr w:type="spellEnd"/>
+      <w:r>
+        <w:rPr>
+          <w:rFonts w:ascii="Times New Roman" w:hAnsi="Times New Roman" w:cs="Times New Roman"/>
+        </w:rPr>
+        <w:t xml:space="preserve"> </w:t>
       </w:r>
       <w:r>
         <w:rPr>
@@ -3212,6 +4258,7 @@
         </w:rPr>
         <w:t xml:space="preserve">output by </w:t>
       </w:r>
+      <w:proofErr w:type="spellStart"/>
       <w:r>
         <w:rPr>
           <w:rFonts w:ascii="Times New Roman" w:hAnsi="Times New Roman" w:cs="Times New Roman"/>
@@ -3219,6 +4266,7 @@
         </w:rPr>
         <w:t>traitmapper_Ramond</w:t>
       </w:r>
+      <w:proofErr w:type="spellEnd"/>
     </w:p>
     <w:p>
       <w:pPr>
@@ -3254,7 +4302,21 @@
         <w:rPr>
           <w:rFonts w:ascii="Times New Roman" w:hAnsi="Times New Roman" w:cs="Times New Roman"/>
         </w:rPr>
-        <w:t xml:space="preserve">the trait (column name of map.result) to analyze </w:t>
+        <w:t xml:space="preserve">the trait (column name of </w:t>
+      </w:r>
+      <w:proofErr w:type="spellStart"/>
+      <w:r>
+        <w:rPr>
+          <w:rFonts w:ascii="Times New Roman" w:hAnsi="Times New Roman" w:cs="Times New Roman"/>
+        </w:rPr>
+        <w:t>map.result</w:t>
+      </w:r>
+      <w:proofErr w:type="spellEnd"/>
+      <w:r>
+        <w:rPr>
+          <w:rFonts w:ascii="Times New Roman" w:hAnsi="Times New Roman" w:cs="Times New Roman"/>
+        </w:rPr>
+        <w:t xml:space="preserve">) to analyze </w:t>
       </w:r>
     </w:p>
     <w:p>
@@ -3268,6 +4330,7 @@
           <w:rFonts w:ascii="Times New Roman" w:hAnsi="Times New Roman" w:cs="Times New Roman"/>
         </w:rPr>
       </w:pPr>
+      <w:proofErr w:type="spellStart"/>
       <w:r>
         <w:rPr>
           <w:rFonts w:ascii="Times New Roman" w:hAnsi="Times New Roman" w:cs="Times New Roman"/>
@@ -3275,6 +4338,7 @@
         </w:rPr>
         <w:t>otu.table</w:t>
       </w:r>
+      <w:proofErr w:type="spellEnd"/>
       <w:r>
         <w:rPr>
           <w:rFonts w:ascii="Times New Roman" w:hAnsi="Times New Roman" w:cs="Times New Roman"/>
@@ -3293,6 +4357,7 @@
         </w:rPr>
         <w:t xml:space="preserve"> table as generated by </w:t>
       </w:r>
+      <w:proofErr w:type="spellStart"/>
       <w:r>
         <w:rPr>
           <w:rFonts w:ascii="Times New Roman" w:hAnsi="Times New Roman" w:cs="Times New Roman"/>
@@ -3307,6 +4372,7 @@
         </w:rPr>
         <w:t>Denovo</w:t>
       </w:r>
+      <w:proofErr w:type="spellEnd"/>
       <w:r>
         <w:rPr>
           <w:rFonts w:ascii="Times New Roman" w:hAnsi="Times New Roman" w:cs="Times New Roman"/>
@@ -3338,12 +4404,37 @@
         </w:rPr>
         <w:t xml:space="preserve">Columns should be individual OTU/ASVs, rows should be samples. </w:t>
       </w:r>
-      <w:r>
-        <w:rPr>
-          <w:rFonts w:ascii="Times New Roman" w:hAnsi="Times New Roman" w:cs="Times New Roman"/>
-          <w:i/>
-        </w:rPr>
-        <w:t>colnames(otu.table)</w:t>
+      <w:proofErr w:type="spellStart"/>
+      <w:r>
+        <w:rPr>
+          <w:rFonts w:ascii="Times New Roman" w:hAnsi="Times New Roman" w:cs="Times New Roman"/>
+          <w:i/>
+        </w:rPr>
+        <w:t>colnames</w:t>
+      </w:r>
+      <w:proofErr w:type="spellEnd"/>
+      <w:r>
+        <w:rPr>
+          <w:rFonts w:ascii="Times New Roman" w:hAnsi="Times New Roman" w:cs="Times New Roman"/>
+          <w:i/>
+        </w:rPr>
+        <w:t>(</w:t>
+      </w:r>
+      <w:proofErr w:type="spellStart"/>
+      <w:r>
+        <w:rPr>
+          <w:rFonts w:ascii="Times New Roman" w:hAnsi="Times New Roman" w:cs="Times New Roman"/>
+          <w:i/>
+        </w:rPr>
+        <w:t>otu.table</w:t>
+      </w:r>
+      <w:proofErr w:type="spellEnd"/>
+      <w:r>
+        <w:rPr>
+          <w:rFonts w:ascii="Times New Roman" w:hAnsi="Times New Roman" w:cs="Times New Roman"/>
+          <w:i/>
+        </w:rPr>
+        <w:t>)</w:t>
       </w:r>
       <w:r>
         <w:rPr>
@@ -3363,6 +4454,7 @@
         </w:rPr>
         <w:t xml:space="preserve"> to </w:t>
       </w:r>
+      <w:proofErr w:type="spellStart"/>
       <w:r>
         <w:rPr>
           <w:rFonts w:ascii="Times New Roman" w:hAnsi="Times New Roman" w:cs="Times New Roman"/>
@@ -3370,6 +4462,7 @@
         </w:rPr>
         <w:t>map.result$ASV</w:t>
       </w:r>
+      <w:proofErr w:type="spellEnd"/>
       <w:r>
         <w:rPr>
           <w:rFonts w:ascii="Times New Roman" w:hAnsi="Times New Roman" w:cs="Times New Roman"/>
@@ -3394,6 +4487,7 @@
         </w:rPr>
         <w:t xml:space="preserve"> </w:t>
       </w:r>
+      <w:proofErr w:type="spellStart"/>
       <w:r>
         <w:rPr>
           <w:rFonts w:ascii="Times New Roman" w:hAnsi="Times New Roman" w:cs="Times New Roman"/>
@@ -3406,7 +4500,15 @@
           <w:rFonts w:ascii="Times New Roman" w:hAnsi="Times New Roman" w:cs="Times New Roman"/>
           <w:i/>
         </w:rPr>
-        <w:t>table = “none”</w:t>
+        <w:t>table</w:t>
+      </w:r>
+      <w:proofErr w:type="spellEnd"/>
+      <w:r>
+        <w:rPr>
+          <w:rFonts w:ascii="Times New Roman" w:hAnsi="Times New Roman" w:cs="Times New Roman"/>
+          <w:i/>
+        </w:rPr>
+        <w:t xml:space="preserve"> = “none”</w:t>
       </w:r>
     </w:p>
     <w:p>
@@ -3420,6 +4522,7 @@
           <w:rFonts w:ascii="Times New Roman" w:hAnsi="Times New Roman" w:cs="Times New Roman"/>
         </w:rPr>
       </w:pPr>
+      <w:proofErr w:type="spellStart"/>
       <w:r>
         <w:rPr>
           <w:rFonts w:ascii="Times New Roman" w:hAnsi="Times New Roman" w:cs="Times New Roman"/>
@@ -3428,6 +4531,7 @@
         <w:lastRenderedPageBreak/>
         <w:t>plotfilez</w:t>
       </w:r>
+      <w:proofErr w:type="spellEnd"/>
       <w:r>
         <w:rPr>
           <w:rFonts w:ascii="Times New Roman" w:hAnsi="Times New Roman" w:cs="Times New Roman"/>
@@ -3440,6 +4544,7 @@
         </w:rPr>
         <w:t xml:space="preserve">a character vector specifying the name(s) of pdf files to save the </w:t>
       </w:r>
+      <w:proofErr w:type="spellStart"/>
       <w:r>
         <w:rPr>
           <w:rFonts w:ascii="Times New Roman" w:hAnsi="Times New Roman" w:cs="Times New Roman"/>
@@ -3452,6 +4557,7 @@
         </w:rPr>
         <w:t>plot</w:t>
       </w:r>
+      <w:proofErr w:type="spellEnd"/>
       <w:r>
         <w:rPr>
           <w:rFonts w:ascii="Times New Roman" w:hAnsi="Times New Roman" w:cs="Times New Roman"/>
@@ -3474,7 +4580,21 @@
         <w:rPr>
           <w:rFonts w:ascii="Times New Roman" w:hAnsi="Times New Roman" w:cs="Times New Roman"/>
         </w:rPr>
-        <w:t>f otu.table is not provided</w:t>
+        <w:t xml:space="preserve">f </w:t>
+      </w:r>
+      <w:proofErr w:type="spellStart"/>
+      <w:r>
+        <w:rPr>
+          <w:rFonts w:ascii="Times New Roman" w:hAnsi="Times New Roman" w:cs="Times New Roman"/>
+        </w:rPr>
+        <w:t>otu.table</w:t>
+      </w:r>
+      <w:proofErr w:type="spellEnd"/>
+      <w:r>
+        <w:rPr>
+          <w:rFonts w:ascii="Times New Roman" w:hAnsi="Times New Roman" w:cs="Times New Roman"/>
+        </w:rPr>
+        <w:t xml:space="preserve"> is not provided</w:t>
       </w:r>
       <w:r>
         <w:rPr>
@@ -3507,7 +4627,21 @@
         <w:rPr>
           <w:rFonts w:ascii="Times New Roman" w:hAnsi="Times New Roman" w:cs="Times New Roman"/>
         </w:rPr>
-        <w:t xml:space="preserve"> character vector, or “none” to forego saving files. If otu.table is provided, must be a </w:t>
+        <w:t xml:space="preserve"> character vector, or “none” to forego saving files. If </w:t>
+      </w:r>
+      <w:proofErr w:type="spellStart"/>
+      <w:r>
+        <w:rPr>
+          <w:rFonts w:ascii="Times New Roman" w:hAnsi="Times New Roman" w:cs="Times New Roman"/>
+        </w:rPr>
+        <w:t>otu.table</w:t>
+      </w:r>
+      <w:proofErr w:type="spellEnd"/>
+      <w:r>
+        <w:rPr>
+          <w:rFonts w:ascii="Times New Roman" w:hAnsi="Times New Roman" w:cs="Times New Roman"/>
+        </w:rPr>
+        <w:t xml:space="preserve"> is provided, must be a </w:t>
       </w:r>
       <w:r>
         <w:rPr>
@@ -3622,8 +4756,30 @@
         <w:rPr>
           <w:rFonts w:ascii="Times New Roman" w:hAnsi="Times New Roman" w:cs="Times New Roman"/>
         </w:rPr>
-        <w:t>a ggplot barplot</w:t>
-      </w:r>
+        <w:t xml:space="preserve">a </w:t>
+      </w:r>
+      <w:proofErr w:type="spellStart"/>
+      <w:r>
+        <w:rPr>
+          <w:rFonts w:ascii="Times New Roman" w:hAnsi="Times New Roman" w:cs="Times New Roman"/>
+        </w:rPr>
+        <w:t>ggplot</w:t>
+      </w:r>
+      <w:proofErr w:type="spellEnd"/>
+      <w:r>
+        <w:rPr>
+          <w:rFonts w:ascii="Times New Roman" w:hAnsi="Times New Roman" w:cs="Times New Roman"/>
+        </w:rPr>
+        <w:t xml:space="preserve"> </w:t>
+      </w:r>
+      <w:proofErr w:type="spellStart"/>
+      <w:r>
+        <w:rPr>
+          <w:rFonts w:ascii="Times New Roman" w:hAnsi="Times New Roman" w:cs="Times New Roman"/>
+        </w:rPr>
+        <w:t>barplot</w:t>
+      </w:r>
+      <w:proofErr w:type="spellEnd"/>
       <w:r>
         <w:rPr>
           <w:rFonts w:ascii="Times New Roman" w:hAnsi="Times New Roman" w:cs="Times New Roman"/>
@@ -3671,7 +4827,21 @@
         <w:rPr>
           <w:rFonts w:ascii="Times New Roman" w:hAnsi="Times New Roman" w:cs="Times New Roman"/>
         </w:rPr>
-        <w:t xml:space="preserve">a ggplot boxplot </w:t>
+        <w:t xml:space="preserve">a </w:t>
+      </w:r>
+      <w:proofErr w:type="spellStart"/>
+      <w:r>
+        <w:rPr>
+          <w:rFonts w:ascii="Times New Roman" w:hAnsi="Times New Roman" w:cs="Times New Roman"/>
+        </w:rPr>
+        <w:t>ggplot</w:t>
+      </w:r>
+      <w:proofErr w:type="spellEnd"/>
+      <w:r>
+        <w:rPr>
+          <w:rFonts w:ascii="Times New Roman" w:hAnsi="Times New Roman" w:cs="Times New Roman"/>
+        </w:rPr>
+        <w:t xml:space="preserve"> boxplot </w:t>
       </w:r>
       <w:r>
         <w:rPr>
@@ -3708,7 +4878,21 @@
         <w:rPr>
           <w:rFonts w:ascii="Times New Roman" w:hAnsi="Times New Roman" w:cs="Times New Roman"/>
         </w:rPr>
-        <w:t xml:space="preserve"> if otu.table is not supplied.</w:t>
+        <w:t xml:space="preserve"> if </w:t>
+      </w:r>
+      <w:proofErr w:type="spellStart"/>
+      <w:r>
+        <w:rPr>
+          <w:rFonts w:ascii="Times New Roman" w:hAnsi="Times New Roman" w:cs="Times New Roman"/>
+        </w:rPr>
+        <w:t>otu.table</w:t>
+      </w:r>
+      <w:proofErr w:type="spellEnd"/>
+      <w:r>
+        <w:rPr>
+          <w:rFonts w:ascii="Times New Roman" w:hAnsi="Times New Roman" w:cs="Times New Roman"/>
+        </w:rPr>
+        <w:t xml:space="preserve"> is not supplied.</w:t>
       </w:r>
     </w:p>
     <w:p>
@@ -3733,7 +4917,21 @@
         <w:rPr>
           <w:rFonts w:ascii="Times New Roman" w:hAnsi="Times New Roman" w:cs="Times New Roman"/>
         </w:rPr>
-        <w:t xml:space="preserve"> = a ggplot histogram </w:t>
+        <w:t xml:space="preserve"> = a </w:t>
+      </w:r>
+      <w:proofErr w:type="spellStart"/>
+      <w:r>
+        <w:rPr>
+          <w:rFonts w:ascii="Times New Roman" w:hAnsi="Times New Roman" w:cs="Times New Roman"/>
+        </w:rPr>
+        <w:t>ggplot</w:t>
+      </w:r>
+      <w:proofErr w:type="spellEnd"/>
+      <w:r>
+        <w:rPr>
+          <w:rFonts w:ascii="Times New Roman" w:hAnsi="Times New Roman" w:cs="Times New Roman"/>
+        </w:rPr>
+        <w:t xml:space="preserve"> histogram </w:t>
       </w:r>
       <w:r>
         <w:rPr>
@@ -3800,7 +4998,21 @@
         <w:rPr>
           <w:rFonts w:ascii="Times New Roman" w:hAnsi="Times New Roman" w:cs="Times New Roman"/>
         </w:rPr>
-        <w:t xml:space="preserve"> if otu.table is not supplied.</w:t>
+        <w:t xml:space="preserve"> if </w:t>
+      </w:r>
+      <w:proofErr w:type="spellStart"/>
+      <w:r>
+        <w:rPr>
+          <w:rFonts w:ascii="Times New Roman" w:hAnsi="Times New Roman" w:cs="Times New Roman"/>
+        </w:rPr>
+        <w:t>otu.table</w:t>
+      </w:r>
+      <w:proofErr w:type="spellEnd"/>
+      <w:r>
+        <w:rPr>
+          <w:rFonts w:ascii="Times New Roman" w:hAnsi="Times New Roman" w:cs="Times New Roman"/>
+        </w:rPr>
+        <w:t xml:space="preserve"> is not supplied.</w:t>
       </w:r>
     </w:p>
     <w:p>
@@ -3831,7 +5043,21 @@
         <w:rPr>
           <w:rFonts w:ascii="Times New Roman" w:hAnsi="Times New Roman" w:cs="Times New Roman"/>
         </w:rPr>
-        <w:t xml:space="preserve">a dataframe of </w:t>
+        <w:t xml:space="preserve">a </w:t>
+      </w:r>
+      <w:proofErr w:type="spellStart"/>
+      <w:r>
+        <w:rPr>
+          <w:rFonts w:ascii="Times New Roman" w:hAnsi="Times New Roman" w:cs="Times New Roman"/>
+        </w:rPr>
+        <w:t>dataframe</w:t>
+      </w:r>
+      <w:proofErr w:type="spellEnd"/>
+      <w:r>
+        <w:rPr>
+          <w:rFonts w:ascii="Times New Roman" w:hAnsi="Times New Roman" w:cs="Times New Roman"/>
+        </w:rPr>
+        <w:t xml:space="preserve"> of </w:t>
       </w:r>
       <w:r>
         <w:rPr>
@@ -3851,6 +5077,7 @@
         </w:rPr>
         <w:t xml:space="preserve">in </w:t>
       </w:r>
+      <w:proofErr w:type="spellStart"/>
       <w:r>
         <w:rPr>
           <w:rFonts w:ascii="Times New Roman" w:hAnsi="Times New Roman" w:cs="Times New Roman"/>
@@ -3858,6 +5085,7 @@
         </w:rPr>
         <w:t>map.result</w:t>
       </w:r>
+      <w:proofErr w:type="spellEnd"/>
       <w:r>
         <w:rPr>
           <w:rFonts w:ascii="Times New Roman" w:hAnsi="Times New Roman" w:cs="Times New Roman"/>
@@ -3870,6 +5098,7 @@
         </w:rPr>
         <w:t>(</w:t>
       </w:r>
+      <w:proofErr w:type="spellStart"/>
       <w:r>
         <w:rPr>
           <w:rFonts w:ascii="Times New Roman" w:hAnsi="Times New Roman" w:cs="Times New Roman"/>
@@ -3877,6 +5106,7 @@
         </w:rPr>
         <w:t>otu.table</w:t>
       </w:r>
+      <w:proofErr w:type="spellEnd"/>
       <w:r>
         <w:rPr>
           <w:rFonts w:ascii="Times New Roman" w:hAnsi="Times New Roman" w:cs="Times New Roman"/>
@@ -3924,7 +5154,21 @@
         <w:rPr>
           <w:rFonts w:ascii="Times New Roman" w:hAnsi="Times New Roman" w:cs="Times New Roman"/>
         </w:rPr>
-        <w:t xml:space="preserve">the dataframe used to create the plot in element </w:t>
+        <w:t xml:space="preserve">the </w:t>
+      </w:r>
+      <w:proofErr w:type="spellStart"/>
+      <w:r>
+        <w:rPr>
+          <w:rFonts w:ascii="Times New Roman" w:hAnsi="Times New Roman" w:cs="Times New Roman"/>
+        </w:rPr>
+        <w:t>dataframe</w:t>
+      </w:r>
+      <w:proofErr w:type="spellEnd"/>
+      <w:r>
+        <w:rPr>
+          <w:rFonts w:ascii="Times New Roman" w:hAnsi="Times New Roman" w:cs="Times New Roman"/>
+        </w:rPr>
+        <w:t xml:space="preserve"> used to create the plot in element </w:t>
       </w:r>
       <w:r>
         <w:rPr>
@@ -3968,7 +5212,21 @@
         <w:rPr>
           <w:rFonts w:ascii="Times New Roman" w:hAnsi="Times New Roman" w:cs="Times New Roman"/>
         </w:rPr>
-        <w:t xml:space="preserve">a dataframe </w:t>
+        <w:t xml:space="preserve">a </w:t>
+      </w:r>
+      <w:proofErr w:type="spellStart"/>
+      <w:r>
+        <w:rPr>
+          <w:rFonts w:ascii="Times New Roman" w:hAnsi="Times New Roman" w:cs="Times New Roman"/>
+        </w:rPr>
+        <w:t>dataframe</w:t>
+      </w:r>
+      <w:proofErr w:type="spellEnd"/>
+      <w:r>
+        <w:rPr>
+          <w:rFonts w:ascii="Times New Roman" w:hAnsi="Times New Roman" w:cs="Times New Roman"/>
+        </w:rPr>
+        <w:t xml:space="preserve"> </w:t>
       </w:r>
       <w:r>
         <w:rPr>
@@ -3998,7 +5256,21 @@
         <w:rPr>
           <w:rFonts w:ascii="Times New Roman" w:hAnsi="Times New Roman" w:cs="Times New Roman"/>
         </w:rPr>
-        <w:t>Up to 3 pdf files containing ggplot graphics written to disk</w:t>
+        <w:t xml:space="preserve">Up to 3 pdf files containing </w:t>
+      </w:r>
+      <w:proofErr w:type="spellStart"/>
+      <w:r>
+        <w:rPr>
+          <w:rFonts w:ascii="Times New Roman" w:hAnsi="Times New Roman" w:cs="Times New Roman"/>
+        </w:rPr>
+        <w:t>ggplot</w:t>
+      </w:r>
+      <w:proofErr w:type="spellEnd"/>
+      <w:r>
+        <w:rPr>
+          <w:rFonts w:ascii="Times New Roman" w:hAnsi="Times New Roman" w:cs="Times New Roman"/>
+        </w:rPr>
+        <w:t xml:space="preserve"> graphics written to disk</w:t>
       </w:r>
     </w:p>
     <w:p>
@@ -4068,6 +5340,7 @@
           <w:i/>
         </w:rPr>
       </w:pPr>
+      <w:proofErr w:type="spellStart"/>
       <w:r>
         <w:rPr>
           <w:rFonts w:ascii="Times New Roman" w:hAnsi="Times New Roman" w:cs="Times New Roman"/>
@@ -4075,6 +5348,7 @@
         </w:rPr>
         <w:t>compare_taxrez</w:t>
       </w:r>
+      <w:proofErr w:type="spellEnd"/>
     </w:p>
     <w:p>
       <w:pPr>
@@ -4806,12 +6080,21 @@
           <w:i/>
         </w:rPr>
       </w:pPr>
-      <w:r>
-        <w:rPr>
-          <w:rFonts w:ascii="Times New Roman" w:hAnsi="Times New Roman" w:cs="Times New Roman"/>
-          <w:i/>
-        </w:rPr>
-        <w:t xml:space="preserve">consensus_tax_bestRez </w:t>
+      <w:proofErr w:type="spellStart"/>
+      <w:r>
+        <w:rPr>
+          <w:rFonts w:ascii="Times New Roman" w:hAnsi="Times New Roman" w:cs="Times New Roman"/>
+          <w:i/>
+        </w:rPr>
+        <w:t>consensus_tax_bestRez</w:t>
+      </w:r>
+      <w:proofErr w:type="spellEnd"/>
+      <w:r>
+        <w:rPr>
+          <w:rFonts w:ascii="Times New Roman" w:hAnsi="Times New Roman" w:cs="Times New Roman"/>
+          <w:i/>
+        </w:rPr>
+        <w:t xml:space="preserve"> </w:t>
       </w:r>
     </w:p>
     <w:p>
@@ -4947,7 +6230,21 @@
         <w:rPr>
           <w:rFonts w:ascii="Times New Roman" w:hAnsi="Times New Roman" w:cs="Times New Roman"/>
         </w:rPr>
-        <w:t xml:space="preserve"> = an arbitrary number of taxonomy tables (dataframes). They should be identical dimensions with OTUs/ASVs as rows and taxonomic ranks as columns. The order of ASVs should be the same across all tables</w:t>
+        <w:t xml:space="preserve"> = an arbitrary number of taxonomy tables (</w:t>
+      </w:r>
+      <w:proofErr w:type="spellStart"/>
+      <w:r>
+        <w:rPr>
+          <w:rFonts w:ascii="Times New Roman" w:hAnsi="Times New Roman" w:cs="Times New Roman"/>
+        </w:rPr>
+        <w:t>dataframes</w:t>
+      </w:r>
+      <w:proofErr w:type="spellEnd"/>
+      <w:r>
+        <w:rPr>
+          <w:rFonts w:ascii="Times New Roman" w:hAnsi="Times New Roman" w:cs="Times New Roman"/>
+        </w:rPr>
+        <w:t>). They should be identical dimensions with OTUs/ASVs as rows and taxonomic ranks as columns. The order of ASVs should be the same across all tables</w:t>
       </w:r>
       <w:r>
         <w:rPr>
@@ -4980,6 +6277,7 @@
           <w:rFonts w:ascii="Times New Roman" w:hAnsi="Times New Roman" w:cs="Times New Roman"/>
         </w:rPr>
       </w:pPr>
+      <w:proofErr w:type="spellStart"/>
       <w:r>
         <w:rPr>
           <w:rFonts w:ascii="Times New Roman" w:hAnsi="Times New Roman" w:cs="Times New Roman"/>
@@ -4987,11 +6285,26 @@
         </w:rPr>
         <w:t>tablenames</w:t>
       </w:r>
-      <w:r>
-        <w:rPr>
-          <w:rFonts w:ascii="Times New Roman" w:hAnsi="Times New Roman" w:cs="Times New Roman"/>
-        </w:rPr>
-        <w:t xml:space="preserve"> = a character vector including the names of each taxonomy dataframe supplied in </w:t>
+      <w:proofErr w:type="spellEnd"/>
+      <w:r>
+        <w:rPr>
+          <w:rFonts w:ascii="Times New Roman" w:hAnsi="Times New Roman" w:cs="Times New Roman"/>
+        </w:rPr>
+        <w:t xml:space="preserve"> = a character vector including the names of each taxonomy </w:t>
+      </w:r>
+      <w:proofErr w:type="spellStart"/>
+      <w:r>
+        <w:rPr>
+          <w:rFonts w:ascii="Times New Roman" w:hAnsi="Times New Roman" w:cs="Times New Roman"/>
+        </w:rPr>
+        <w:t>dataframe</w:t>
+      </w:r>
+      <w:proofErr w:type="spellEnd"/>
+      <w:r>
+        <w:rPr>
+          <w:rFonts w:ascii="Times New Roman" w:hAnsi="Times New Roman" w:cs="Times New Roman"/>
+        </w:rPr>
+        <w:t xml:space="preserve"> supplied in </w:t>
       </w:r>
       <w:r>
         <w:rPr>
@@ -5012,6 +6325,7 @@
           <w:rFonts w:ascii="Times New Roman" w:hAnsi="Times New Roman" w:cs="Times New Roman"/>
         </w:rPr>
       </w:pPr>
+      <w:proofErr w:type="spellStart"/>
       <w:r>
         <w:rPr>
           <w:rFonts w:ascii="Times New Roman" w:hAnsi="Times New Roman" w:cs="Times New Roman"/>
@@ -5019,11 +6333,26 @@
         </w:rPr>
         <w:t>ranknamez</w:t>
       </w:r>
-      <w:r>
-        <w:rPr>
-          <w:rFonts w:ascii="Times New Roman" w:hAnsi="Times New Roman" w:cs="Times New Roman"/>
-        </w:rPr>
-        <w:t xml:space="preserve"> = the names of each rank (column) of the input dataframes. The output consensus taxonomy will have these as column names.</w:t>
+      <w:proofErr w:type="spellEnd"/>
+      <w:r>
+        <w:rPr>
+          <w:rFonts w:ascii="Times New Roman" w:hAnsi="Times New Roman" w:cs="Times New Roman"/>
+        </w:rPr>
+        <w:t xml:space="preserve"> = the names of each rank (column) of the input </w:t>
+      </w:r>
+      <w:proofErr w:type="spellStart"/>
+      <w:r>
+        <w:rPr>
+          <w:rFonts w:ascii="Times New Roman" w:hAnsi="Times New Roman" w:cs="Times New Roman"/>
+        </w:rPr>
+        <w:t>dataframes</w:t>
+      </w:r>
+      <w:proofErr w:type="spellEnd"/>
+      <w:r>
+        <w:rPr>
+          <w:rFonts w:ascii="Times New Roman" w:hAnsi="Times New Roman" w:cs="Times New Roman"/>
+        </w:rPr>
+        <w:t>. The output consensus taxonomy will have these as column names.</w:t>
       </w:r>
     </w:p>
     <w:p>
@@ -5037,6 +6366,7 @@
           <w:rFonts w:ascii="Times New Roman" w:hAnsi="Times New Roman" w:cs="Times New Roman"/>
         </w:rPr>
       </w:pPr>
+      <w:proofErr w:type="spellStart"/>
       <w:r>
         <w:rPr>
           <w:rFonts w:ascii="Times New Roman" w:hAnsi="Times New Roman" w:cs="Times New Roman"/>
@@ -5044,12 +6374,28 @@
         </w:rPr>
         <w:t>tiebreakz</w:t>
       </w:r>
-      <w:r>
-        <w:rPr>
-          <w:rFonts w:ascii="Times New Roman" w:hAnsi="Times New Roman" w:cs="Times New Roman"/>
-        </w:rPr>
-        <w:t xml:space="preserve"> = a 1x1 character vector or a list of 1x2 character vectors. If a 1x1 character vector, it must be either “none” or “LCAlike”. If a list of 1x2 character vectors, </w:t>
-      </w:r>
+      <w:proofErr w:type="spellEnd"/>
+      <w:r>
+        <w:rPr>
+          <w:rFonts w:ascii="Times New Roman" w:hAnsi="Times New Roman" w:cs="Times New Roman"/>
+        </w:rPr>
+        <w:t xml:space="preserve"> = a 1x1 character vector or a list of 1x2 character vectors. If a 1x1 character vector, it must be either “none” or “</w:t>
+      </w:r>
+      <w:proofErr w:type="spellStart"/>
+      <w:r>
+        <w:rPr>
+          <w:rFonts w:ascii="Times New Roman" w:hAnsi="Times New Roman" w:cs="Times New Roman"/>
+        </w:rPr>
+        <w:t>LCAlike</w:t>
+      </w:r>
+      <w:proofErr w:type="spellEnd"/>
+      <w:r>
+        <w:rPr>
+          <w:rFonts w:ascii="Times New Roman" w:hAnsi="Times New Roman" w:cs="Times New Roman"/>
+        </w:rPr>
+        <w:t xml:space="preserve">”. If a list of 1x2 character vectors, </w:t>
+      </w:r>
+      <w:proofErr w:type="spellStart"/>
       <w:r>
         <w:rPr>
           <w:rFonts w:ascii="Times New Roman" w:hAnsi="Times New Roman" w:cs="Times New Roman"/>
@@ -5057,12 +6403,28 @@
         </w:rPr>
         <w:t>tiebreakz</w:t>
       </w:r>
-      <w:r>
-        <w:rPr>
-          <w:rFonts w:ascii="Times New Roman" w:hAnsi="Times New Roman" w:cs="Times New Roman"/>
-        </w:rPr>
-        <w:t xml:space="preserve">[[X]][1] should match one the entries in tablenames, and </w:t>
-      </w:r>
+      <w:proofErr w:type="spellEnd"/>
+      <w:r>
+        <w:rPr>
+          <w:rFonts w:ascii="Times New Roman" w:hAnsi="Times New Roman" w:cs="Times New Roman"/>
+        </w:rPr>
+        <w:t xml:space="preserve">[[X]][1] should match one the entries in </w:t>
+      </w:r>
+      <w:proofErr w:type="spellStart"/>
+      <w:r>
+        <w:rPr>
+          <w:rFonts w:ascii="Times New Roman" w:hAnsi="Times New Roman" w:cs="Times New Roman"/>
+        </w:rPr>
+        <w:t>tablenames</w:t>
+      </w:r>
+      <w:proofErr w:type="spellEnd"/>
+      <w:r>
+        <w:rPr>
+          <w:rFonts w:ascii="Times New Roman" w:hAnsi="Times New Roman" w:cs="Times New Roman"/>
+        </w:rPr>
+        <w:t xml:space="preserve">, and </w:t>
+      </w:r>
+      <w:proofErr w:type="spellStart"/>
       <w:r>
         <w:rPr>
           <w:rFonts w:ascii="Times New Roman" w:hAnsi="Times New Roman" w:cs="Times New Roman"/>
@@ -5070,12 +6432,14 @@
         </w:rPr>
         <w:t>tiebreakz</w:t>
       </w:r>
+      <w:proofErr w:type="spellEnd"/>
       <w:r>
         <w:rPr>
           <w:rFonts w:ascii="Times New Roman" w:hAnsi="Times New Roman" w:cs="Times New Roman"/>
         </w:rPr>
         <w:t xml:space="preserve">[[X]][2] should be NA or should match any taxonomic name in </w:t>
       </w:r>
+      <w:proofErr w:type="spellStart"/>
       <w:r>
         <w:rPr>
           <w:rFonts w:ascii="Times New Roman" w:hAnsi="Times New Roman" w:cs="Times New Roman"/>
@@ -5083,12 +6447,14 @@
         </w:rPr>
         <w:t>tiebreakz</w:t>
       </w:r>
+      <w:proofErr w:type="spellEnd"/>
       <w:r>
         <w:rPr>
           <w:rFonts w:ascii="Times New Roman" w:hAnsi="Times New Roman" w:cs="Times New Roman"/>
         </w:rPr>
         <w:t xml:space="preserve">[[X]][1]. These values indicate the taxonomy table to prioritize for all remaining tiebreakers (if </w:t>
       </w:r>
+      <w:proofErr w:type="spellStart"/>
       <w:r>
         <w:rPr>
           <w:rFonts w:ascii="Times New Roman" w:hAnsi="Times New Roman" w:cs="Times New Roman"/>
@@ -5096,12 +6462,14 @@
         </w:rPr>
         <w:t>tiebreakz</w:t>
       </w:r>
+      <w:proofErr w:type="spellEnd"/>
       <w:r>
         <w:rPr>
           <w:rFonts w:ascii="Times New Roman" w:hAnsi="Times New Roman" w:cs="Times New Roman"/>
         </w:rPr>
         <w:t xml:space="preserve">[[X]][2] is NA) or for a particular taxonomic group (if </w:t>
       </w:r>
+      <w:proofErr w:type="spellStart"/>
       <w:r>
         <w:rPr>
           <w:rFonts w:ascii="Times New Roman" w:hAnsi="Times New Roman" w:cs="Times New Roman"/>
@@ -5109,6 +6477,7 @@
         </w:rPr>
         <w:t>tiebreakz</w:t>
       </w:r>
+      <w:proofErr w:type="spellEnd"/>
       <w:r>
         <w:rPr>
           <w:rFonts w:ascii="Times New Roman" w:hAnsi="Times New Roman" w:cs="Times New Roman"/>
@@ -5164,7 +6533,21 @@
         <w:rPr>
           <w:rFonts w:ascii="Times New Roman" w:hAnsi="Times New Roman" w:cs="Times New Roman"/>
         </w:rPr>
-        <w:t xml:space="preserve">[[1]] = dataframe containing the consensus taxonomy table </w:t>
+        <w:t xml:space="preserve">[[1]] = </w:t>
+      </w:r>
+      <w:proofErr w:type="spellStart"/>
+      <w:r>
+        <w:rPr>
+          <w:rFonts w:ascii="Times New Roman" w:hAnsi="Times New Roman" w:cs="Times New Roman"/>
+        </w:rPr>
+        <w:t>dataframe</w:t>
+      </w:r>
+      <w:proofErr w:type="spellEnd"/>
+      <w:r>
+        <w:rPr>
+          <w:rFonts w:ascii="Times New Roman" w:hAnsi="Times New Roman" w:cs="Times New Roman"/>
+        </w:rPr>
+        <w:t xml:space="preserve"> containing the consensus taxonomy table </w:t>
       </w:r>
     </w:p>
     <w:p>
@@ -5183,8 +6566,16 @@
           <w:rFonts w:ascii="Times New Roman" w:hAnsi="Times New Roman" w:cs="Times New Roman"/>
         </w:rPr>
         <w:lastRenderedPageBreak/>
-        <w:t>[[2]] = a list with each of the original taxonomy dataframes</w:t>
-      </w:r>
+        <w:t xml:space="preserve">[[2]] = a list with each of the original taxonomy </w:t>
+      </w:r>
+      <w:proofErr w:type="spellStart"/>
+      <w:r>
+        <w:rPr>
+          <w:rFonts w:ascii="Times New Roman" w:hAnsi="Times New Roman" w:cs="Times New Roman"/>
+        </w:rPr>
+        <w:t>dataframes</w:t>
+      </w:r>
+      <w:proofErr w:type="spellEnd"/>
     </w:p>
     <w:p>
       <w:pPr>
@@ -5311,7 +6702,21 @@
         <w:rPr>
           <w:rFonts w:ascii="Times New Roman" w:hAnsi="Times New Roman" w:cs="Times New Roman"/>
         </w:rPr>
-        <w:t>“LCAlike” – a search is conducted to determine the rank (if any) at which the taxonomy arrays with equivalent resolution agree. If one is found, the ranks with names in agreement are used in the final output array, and all further ranks are left unassigned.</w:t>
+        <w:t>“</w:t>
+      </w:r>
+      <w:proofErr w:type="spellStart"/>
+      <w:r>
+        <w:rPr>
+          <w:rFonts w:ascii="Times New Roman" w:hAnsi="Times New Roman" w:cs="Times New Roman"/>
+        </w:rPr>
+        <w:t>LCAlike</w:t>
+      </w:r>
+      <w:proofErr w:type="spellEnd"/>
+      <w:r>
+        <w:rPr>
+          <w:rFonts w:ascii="Times New Roman" w:hAnsi="Times New Roman" w:cs="Times New Roman"/>
+        </w:rPr>
+        <w:t>” – a search is conducted to determine the rank (if any) at which the taxonomy arrays with equivalent resolution agree. If one is found, the ranks with names in agreement are used in the final output array, and all further ranks are left unassigned.</w:t>
       </w:r>
     </w:p>
     <w:p>
@@ -5329,7 +6734,35 @@
         <w:rPr>
           <w:rFonts w:ascii="Times New Roman" w:hAnsi="Times New Roman" w:cs="Times New Roman"/>
         </w:rPr>
-        <w:t>“LCAlike” can be included at any position in the list in 3c below and will be prioritized relative to other entries in the list according to it’s position in the list</w:t>
+        <w:t>“</w:t>
+      </w:r>
+      <w:proofErr w:type="spellStart"/>
+      <w:r>
+        <w:rPr>
+          <w:rFonts w:ascii="Times New Roman" w:hAnsi="Times New Roman" w:cs="Times New Roman"/>
+        </w:rPr>
+        <w:t>LCAlike</w:t>
+      </w:r>
+      <w:proofErr w:type="spellEnd"/>
+      <w:r>
+        <w:rPr>
+          <w:rFonts w:ascii="Times New Roman" w:hAnsi="Times New Roman" w:cs="Times New Roman"/>
+        </w:rPr>
+        <w:t xml:space="preserve">” can be included at any position in the list in 3c below and will be prioritized relative to other entries in the list according to </w:t>
+      </w:r>
+      <w:proofErr w:type="spellStart"/>
+      <w:r>
+        <w:rPr>
+          <w:rFonts w:ascii="Times New Roman" w:hAnsi="Times New Roman" w:cs="Times New Roman"/>
+        </w:rPr>
+        <w:t>it’s</w:t>
+      </w:r>
+      <w:proofErr w:type="spellEnd"/>
+      <w:r>
+        <w:rPr>
+          <w:rFonts w:ascii="Times New Roman" w:hAnsi="Times New Roman" w:cs="Times New Roman"/>
+        </w:rPr>
+        <w:t xml:space="preserve"> position in the list</w:t>
       </w:r>
     </w:p>
     <w:p>
@@ -5374,6 +6807,7 @@
           <w:i/>
         </w:rPr>
       </w:pPr>
+      <w:proofErr w:type="spellStart"/>
       <w:r>
         <w:rPr>
           <w:rFonts w:ascii="Times New Roman" w:hAnsi="Times New Roman" w:cs="Times New Roman"/>
@@ -5388,6 +6822,7 @@
         </w:rPr>
         <w:t>mostCom</w:t>
       </w:r>
+      <w:proofErr w:type="spellEnd"/>
       <w:r>
         <w:rPr>
           <w:rFonts w:ascii="Times New Roman" w:hAnsi="Times New Roman" w:cs="Times New Roman"/>
@@ -5428,34 +6863,10 @@
         <w:rPr>
           <w:rFonts w:ascii="Times New Roman" w:hAnsi="Times New Roman" w:cs="Times New Roman"/>
         </w:rPr>
-        <w:t xml:space="preserve">All taxonomy tables inputted to have the same number of rows and columns and order of ASVs. </w:t>
-      </w:r>
-    </w:p>
-    <w:p>
-      <w:pPr>
-        <w:rPr>
-          <w:rFonts w:ascii="Times New Roman" w:hAnsi="Times New Roman" w:cs="Times New Roman"/>
-        </w:rPr>
-      </w:pPr>
-      <w:r>
-        <w:rPr>
-          <w:rFonts w:ascii="Times New Roman" w:hAnsi="Times New Roman" w:cs="Times New Roman"/>
-        </w:rPr>
-        <w:t>Rank names inputted matches the ranking column names in each inputted taxonomy table.</w:t>
-      </w:r>
-    </w:p>
-    <w:p>
-      <w:pPr>
-        <w:rPr>
-          <w:rFonts w:ascii="Times New Roman" w:hAnsi="Times New Roman" w:cs="Times New Roman"/>
-        </w:rPr>
-      </w:pPr>
-      <w:r>
-        <w:rPr>
-          <w:rFonts w:ascii="Times New Roman" w:hAnsi="Times New Roman" w:cs="Times New Roman"/>
-        </w:rPr>
-        <w:t xml:space="preserve">Length of weights vector to be the same number of taxonomy tables inputted. </w:t>
-      </w:r>
+        <w:t>dplyr</w:t>
+      </w:r>
+      <w:bookmarkStart w:id="0" w:name="_GoBack"/>
+      <w:bookmarkEnd w:id="0"/>
     </w:p>
     <w:p>
       <w:pPr>
@@ -5568,14 +6979,27 @@
           <w:rFonts w:ascii="Times New Roman" w:hAnsi="Times New Roman" w:cs="Times New Roman"/>
           <w:i/>
         </w:rPr>
-        <w:lastRenderedPageBreak/>
         <w:t>…</w:t>
       </w:r>
       <w:r>
         <w:rPr>
           <w:rFonts w:ascii="Times New Roman" w:hAnsi="Times New Roman" w:cs="Times New Roman"/>
         </w:rPr>
-        <w:t xml:space="preserve"> = an arbitrary number of taxonomy tables (dataframes). They should be identical dimensions with OTUs/ASVs as rows and taxonomic ranks as columns. The order of ASVs should be the same across all tables</w:t>
+        <w:t xml:space="preserve"> = an arbitrary number of taxonomy tables (</w:t>
+      </w:r>
+      <w:proofErr w:type="spellStart"/>
+      <w:r>
+        <w:rPr>
+          <w:rFonts w:ascii="Times New Roman" w:hAnsi="Times New Roman" w:cs="Times New Roman"/>
+        </w:rPr>
+        <w:t>dataframes</w:t>
+      </w:r>
+      <w:proofErr w:type="spellEnd"/>
+      <w:r>
+        <w:rPr>
+          <w:rFonts w:ascii="Times New Roman" w:hAnsi="Times New Roman" w:cs="Times New Roman"/>
+        </w:rPr>
+        <w:t>). They should be identical dimensions with OTUs/ASVs as rows and taxonomic ranks as columns. The order of ASVs should be the same across all tables</w:t>
       </w:r>
       <w:r>
         <w:rPr>
@@ -5608,18 +7032,35 @@
           <w:rFonts w:ascii="Times New Roman" w:hAnsi="Times New Roman" w:cs="Times New Roman"/>
         </w:rPr>
       </w:pPr>
-      <w:r>
-        <w:rPr>
-          <w:rFonts w:ascii="Times New Roman" w:hAnsi="Times New Roman" w:cs="Times New Roman"/>
-          <w:i/>
-        </w:rPr>
+      <w:proofErr w:type="spellStart"/>
+      <w:r>
+        <w:rPr>
+          <w:rFonts w:ascii="Times New Roman" w:hAnsi="Times New Roman" w:cs="Times New Roman"/>
+          <w:i/>
+        </w:rPr>
+        <w:lastRenderedPageBreak/>
         <w:t>tablenames</w:t>
       </w:r>
-      <w:r>
-        <w:rPr>
-          <w:rFonts w:ascii="Times New Roman" w:hAnsi="Times New Roman" w:cs="Times New Roman"/>
-        </w:rPr>
-        <w:t xml:space="preserve"> = a character vector including the names of each taxonomy dataframe supplied in </w:t>
+      <w:proofErr w:type="spellEnd"/>
+      <w:r>
+        <w:rPr>
+          <w:rFonts w:ascii="Times New Roman" w:hAnsi="Times New Roman" w:cs="Times New Roman"/>
+        </w:rPr>
+        <w:t xml:space="preserve"> = a character vector including the names of each taxonomy </w:t>
+      </w:r>
+      <w:proofErr w:type="spellStart"/>
+      <w:r>
+        <w:rPr>
+          <w:rFonts w:ascii="Times New Roman" w:hAnsi="Times New Roman" w:cs="Times New Roman"/>
+        </w:rPr>
+        <w:t>dataframe</w:t>
+      </w:r>
+      <w:proofErr w:type="spellEnd"/>
+      <w:r>
+        <w:rPr>
+          <w:rFonts w:ascii="Times New Roman" w:hAnsi="Times New Roman" w:cs="Times New Roman"/>
+        </w:rPr>
+        <w:t xml:space="preserve"> supplied in </w:t>
       </w:r>
       <w:r>
         <w:rPr>
@@ -5640,6 +7081,7 @@
           <w:rFonts w:ascii="Times New Roman" w:hAnsi="Times New Roman" w:cs="Times New Roman"/>
         </w:rPr>
       </w:pPr>
+      <w:proofErr w:type="spellStart"/>
       <w:r>
         <w:rPr>
           <w:rFonts w:ascii="Times New Roman" w:hAnsi="Times New Roman" w:cs="Times New Roman"/>
@@ -5647,11 +7089,26 @@
         </w:rPr>
         <w:t>ranknamez</w:t>
       </w:r>
-      <w:r>
-        <w:rPr>
-          <w:rFonts w:ascii="Times New Roman" w:hAnsi="Times New Roman" w:cs="Times New Roman"/>
-        </w:rPr>
-        <w:t xml:space="preserve"> = the names of each rank (column) of the input dataframes. The output consensus taxonomy will have these as column names.</w:t>
+      <w:proofErr w:type="spellEnd"/>
+      <w:r>
+        <w:rPr>
+          <w:rFonts w:ascii="Times New Roman" w:hAnsi="Times New Roman" w:cs="Times New Roman"/>
+        </w:rPr>
+        <w:t xml:space="preserve"> = the names of each rank (column) of the input </w:t>
+      </w:r>
+      <w:proofErr w:type="spellStart"/>
+      <w:r>
+        <w:rPr>
+          <w:rFonts w:ascii="Times New Roman" w:hAnsi="Times New Roman" w:cs="Times New Roman"/>
+        </w:rPr>
+        <w:t>dataframes</w:t>
+      </w:r>
+      <w:proofErr w:type="spellEnd"/>
+      <w:r>
+        <w:rPr>
+          <w:rFonts w:ascii="Times New Roman" w:hAnsi="Times New Roman" w:cs="Times New Roman"/>
+        </w:rPr>
+        <w:t>. The output consensus taxonomy will have these as column names.</w:t>
       </w:r>
     </w:p>
     <w:p>
@@ -5665,6 +7122,7 @@
           <w:rFonts w:ascii="Times New Roman" w:hAnsi="Times New Roman" w:cs="Times New Roman"/>
         </w:rPr>
       </w:pPr>
+      <w:proofErr w:type="spellStart"/>
       <w:r>
         <w:rPr>
           <w:rFonts w:ascii="Times New Roman" w:hAnsi="Times New Roman" w:cs="Times New Roman"/>
@@ -5672,6 +7130,7 @@
         </w:rPr>
         <w:t>tiebreakz</w:t>
       </w:r>
+      <w:proofErr w:type="spellEnd"/>
       <w:r>
         <w:rPr>
           <w:rFonts w:ascii="Times New Roman" w:hAnsi="Times New Roman" w:cs="Times New Roman"/>
@@ -5682,7 +7141,35 @@
         <w:rPr>
           <w:rFonts w:ascii="Times New Roman" w:hAnsi="Times New Roman" w:cs="Times New Roman"/>
         </w:rPr>
-        <w:t>a list of character vectors with length of two in the format of c(“tablename”, “taxonomy name or NA”) in the order of priority. The highest priority will be the first element of the list while the lowest priority is the last element of the list. NA will be referred to prioritizing the specified table name as a whole while ‘na’ will be referred to prioritizing the taxonomy name “NA”.</w:t>
+        <w:t>a list of character vectors with length of two in the format of c(“</w:t>
+      </w:r>
+      <w:proofErr w:type="spellStart"/>
+      <w:r>
+        <w:rPr>
+          <w:rFonts w:ascii="Times New Roman" w:hAnsi="Times New Roman" w:cs="Times New Roman"/>
+        </w:rPr>
+        <w:t>tablename</w:t>
+      </w:r>
+      <w:proofErr w:type="spellEnd"/>
+      <w:r>
+        <w:rPr>
+          <w:rFonts w:ascii="Times New Roman" w:hAnsi="Times New Roman" w:cs="Times New Roman"/>
+        </w:rPr>
+        <w:t>”, “taxonomy name or NA”) in the order of priority. The highest priority will be the first element of the list while the lowest priority is the last element of the list. NA will be referred to prioritizing the specified table name as a whole while ‘</w:t>
+      </w:r>
+      <w:proofErr w:type="spellStart"/>
+      <w:r>
+        <w:rPr>
+          <w:rFonts w:ascii="Times New Roman" w:hAnsi="Times New Roman" w:cs="Times New Roman"/>
+        </w:rPr>
+        <w:t>na</w:t>
+      </w:r>
+      <w:proofErr w:type="spellEnd"/>
+      <w:r>
+        <w:rPr>
+          <w:rFonts w:ascii="Times New Roman" w:hAnsi="Times New Roman" w:cs="Times New Roman"/>
+        </w:rPr>
+        <w:t>’ will be referred to prioritizing the taxonomy name “NA”.</w:t>
       </w:r>
     </w:p>
     <w:p>
@@ -5707,7 +7194,21 @@
         <w:rPr>
           <w:rFonts w:ascii="Times New Roman" w:hAnsi="Times New Roman" w:cs="Times New Roman"/>
         </w:rPr>
-        <w:t>a boolean input to have NA considered as a candidate in determining the majority taxonomy name</w:t>
+        <w:t xml:space="preserve">a </w:t>
+      </w:r>
+      <w:proofErr w:type="spellStart"/>
+      <w:r>
+        <w:rPr>
+          <w:rFonts w:ascii="Times New Roman" w:hAnsi="Times New Roman" w:cs="Times New Roman"/>
+        </w:rPr>
+        <w:t>boolean</w:t>
+      </w:r>
+      <w:proofErr w:type="spellEnd"/>
+      <w:r>
+        <w:rPr>
+          <w:rFonts w:ascii="Times New Roman" w:hAnsi="Times New Roman" w:cs="Times New Roman"/>
+        </w:rPr>
+        <w:t xml:space="preserve"> input to have NA considered as a candidate in determining the majority taxonomy name</w:t>
       </w:r>
     </w:p>
     <w:p>
@@ -5721,6 +7222,7 @@
           <w:rFonts w:ascii="Times New Roman" w:hAnsi="Times New Roman" w:cs="Times New Roman"/>
         </w:rPr>
       </w:pPr>
+      <w:proofErr w:type="spellStart"/>
       <w:r>
         <w:rPr>
           <w:rFonts w:ascii="Times New Roman" w:hAnsi="Times New Roman" w:cs="Times New Roman"/>
@@ -5728,11 +7230,26 @@
         </w:rPr>
         <w:t>trueMajority</w:t>
       </w:r>
-      <w:r>
-        <w:rPr>
-          <w:rFonts w:ascii="Times New Roman" w:hAnsi="Times New Roman" w:cs="Times New Roman"/>
-        </w:rPr>
-        <w:t xml:space="preserve"> = a boolean input to determine whether to relax the rule that a true majority has to occur at least 50% out of the pool of taxonomy names considered for ensemble (FALSE) or not (TRUE)</w:t>
+      <w:proofErr w:type="spellEnd"/>
+      <w:r>
+        <w:rPr>
+          <w:rFonts w:ascii="Times New Roman" w:hAnsi="Times New Roman" w:cs="Times New Roman"/>
+        </w:rPr>
+        <w:t xml:space="preserve"> = a </w:t>
+      </w:r>
+      <w:proofErr w:type="spellStart"/>
+      <w:r>
+        <w:rPr>
+          <w:rFonts w:ascii="Times New Roman" w:hAnsi="Times New Roman" w:cs="Times New Roman"/>
+        </w:rPr>
+        <w:t>boolean</w:t>
+      </w:r>
+      <w:proofErr w:type="spellEnd"/>
+      <w:r>
+        <w:rPr>
+          <w:rFonts w:ascii="Times New Roman" w:hAnsi="Times New Roman" w:cs="Times New Roman"/>
+        </w:rPr>
+        <w:t xml:space="preserve"> input to determine whether to relax the rule that a true majority has to occur at least 50% out of the pool of taxonomy names considered for ensemble (FALSE) or not (TRUE)</w:t>
       </w:r>
     </w:p>
     <w:p>
@@ -5789,11 +7306,19 @@
           <w:rFonts w:ascii="Times New Roman" w:hAnsi="Times New Roman" w:cs="Times New Roman"/>
         </w:rPr>
       </w:pPr>
-      <w:r>
-        <w:rPr>
-          <w:rFonts w:ascii="Times New Roman" w:hAnsi="Times New Roman" w:cs="Times New Roman"/>
-        </w:rPr>
-        <w:t xml:space="preserve">dataframe containing the consensus taxonomy table </w:t>
+      <w:proofErr w:type="spellStart"/>
+      <w:r>
+        <w:rPr>
+          <w:rFonts w:ascii="Times New Roman" w:hAnsi="Times New Roman" w:cs="Times New Roman"/>
+        </w:rPr>
+        <w:t>dataframe</w:t>
+      </w:r>
+      <w:proofErr w:type="spellEnd"/>
+      <w:r>
+        <w:rPr>
+          <w:rFonts w:ascii="Times New Roman" w:hAnsi="Times New Roman" w:cs="Times New Roman"/>
+        </w:rPr>
+        <w:t xml:space="preserve"> containing the consensus taxonomy table </w:t>
       </w:r>
     </w:p>
     <w:p>

</xml_diff>